<commit_message>
Updated GDS ICD with GDS <-> Instrument interface.
git-svn-id: http://source.gemini.edu/software/giapi/giapi-osgi/trunk@35195 ee6ba543-07f8-4773-b02c-01d50e9d00ba
</commit_message>
<xml_diff>
--- a/gds-api/src/main/doc/GDSGeminiICD.docx
+++ b/gds-api/src/main/doc/GDSGeminiICD.docx
@@ -674,7 +674,7 @@
           <w:pPr>
             <w:pStyle w:val="TOC1"/>
             <w:tabs>
-              <w:tab w:val="left" w:pos="370"/>
+              <w:tab w:val="left" w:pos="382"/>
               <w:tab w:val="right" w:leader="dot" w:pos="9458"/>
             </w:tabs>
             <w:rPr>
@@ -728,7 +728,7 @@
             <w:rPr>
               <w:noProof/>
             </w:rPr>
-            <w:instrText xml:space="preserve"> PAGEREF _Toc168126717 \h </w:instrText>
+            <w:instrText xml:space="preserve"> PAGEREF _Toc168132040 \h </w:instrText>
           </w:r>
           <w:r>
             <w:rPr>
@@ -758,12 +758,12 @@
           <w:pPr>
             <w:pStyle w:val="TOC2"/>
             <w:tabs>
-              <w:tab w:val="left" w:pos="716"/>
+              <w:tab w:val="left" w:pos="752"/>
               <w:tab w:val="right" w:leader="dot" w:pos="9458"/>
             </w:tabs>
             <w:rPr>
               <w:rFonts w:eastAsiaTheme="minorEastAsia" w:cstheme="minorBidi"/>
-              <w:i/>
+              <w:b w:val="0"/>
               <w:noProof/>
               <w:sz w:val="24"/>
               <w:szCs w:val="24"/>
@@ -778,7 +778,7 @@
           <w:r>
             <w:rPr>
               <w:rFonts w:eastAsiaTheme="minorEastAsia" w:cstheme="minorBidi"/>
-              <w:i/>
+              <w:b w:val="0"/>
               <w:noProof/>
               <w:sz w:val="24"/>
               <w:szCs w:val="24"/>
@@ -807,7 +807,7 @@
             <w:rPr>
               <w:noProof/>
             </w:rPr>
-            <w:instrText xml:space="preserve"> PAGEREF _Toc168126718 \h </w:instrText>
+            <w:instrText xml:space="preserve"> PAGEREF _Toc168132041 \h </w:instrText>
           </w:r>
           <w:r>
             <w:rPr>
@@ -837,12 +837,12 @@
           <w:pPr>
             <w:pStyle w:val="TOC2"/>
             <w:tabs>
-              <w:tab w:val="left" w:pos="716"/>
+              <w:tab w:val="left" w:pos="752"/>
               <w:tab w:val="right" w:leader="dot" w:pos="9458"/>
             </w:tabs>
             <w:rPr>
               <w:rFonts w:eastAsiaTheme="minorEastAsia" w:cstheme="minorBidi"/>
-              <w:i/>
+              <w:b w:val="0"/>
               <w:noProof/>
               <w:sz w:val="24"/>
               <w:szCs w:val="24"/>
@@ -857,7 +857,7 @@
           <w:r>
             <w:rPr>
               <w:rFonts w:eastAsiaTheme="minorEastAsia" w:cstheme="minorBidi"/>
-              <w:i/>
+              <w:b w:val="0"/>
               <w:noProof/>
               <w:sz w:val="24"/>
               <w:szCs w:val="24"/>
@@ -886,7 +886,7 @@
             <w:rPr>
               <w:noProof/>
             </w:rPr>
-            <w:instrText xml:space="preserve"> PAGEREF _Toc168126721 \h </w:instrText>
+            <w:instrText xml:space="preserve"> PAGEREF _Toc168132044 \h </w:instrText>
           </w:r>
           <w:r>
             <w:rPr>
@@ -916,12 +916,12 @@
           <w:pPr>
             <w:pStyle w:val="TOC2"/>
             <w:tabs>
-              <w:tab w:val="left" w:pos="716"/>
+              <w:tab w:val="left" w:pos="752"/>
               <w:tab w:val="right" w:leader="dot" w:pos="9458"/>
             </w:tabs>
             <w:rPr>
               <w:rFonts w:eastAsiaTheme="minorEastAsia" w:cstheme="minorBidi"/>
-              <w:i/>
+              <w:b w:val="0"/>
               <w:noProof/>
               <w:sz w:val="24"/>
               <w:szCs w:val="24"/>
@@ -936,7 +936,7 @@
           <w:r>
             <w:rPr>
               <w:rFonts w:eastAsiaTheme="minorEastAsia" w:cstheme="minorBidi"/>
-              <w:i/>
+              <w:b w:val="0"/>
               <w:noProof/>
               <w:sz w:val="24"/>
               <w:szCs w:val="24"/>
@@ -965,7 +965,7 @@
             <w:rPr>
               <w:noProof/>
             </w:rPr>
-            <w:instrText xml:space="preserve"> PAGEREF _Toc168126722 \h </w:instrText>
+            <w:instrText xml:space="preserve"> PAGEREF _Toc168132045 \h </w:instrText>
           </w:r>
           <w:r>
             <w:rPr>
@@ -995,12 +995,12 @@
           <w:pPr>
             <w:pStyle w:val="TOC2"/>
             <w:tabs>
-              <w:tab w:val="left" w:pos="716"/>
+              <w:tab w:val="left" w:pos="752"/>
               <w:tab w:val="right" w:leader="dot" w:pos="9458"/>
             </w:tabs>
             <w:rPr>
               <w:rFonts w:eastAsiaTheme="minorEastAsia" w:cstheme="minorBidi"/>
-              <w:i/>
+              <w:b w:val="0"/>
               <w:noProof/>
               <w:sz w:val="24"/>
               <w:szCs w:val="24"/>
@@ -1015,7 +1015,7 @@
           <w:r>
             <w:rPr>
               <w:rFonts w:eastAsiaTheme="minorEastAsia" w:cstheme="minorBidi"/>
-              <w:i/>
+              <w:b w:val="0"/>
               <w:noProof/>
               <w:sz w:val="24"/>
               <w:szCs w:val="24"/>
@@ -1044,7 +1044,7 @@
             <w:rPr>
               <w:noProof/>
             </w:rPr>
-            <w:instrText xml:space="preserve"> PAGEREF _Toc168126723 \h </w:instrText>
+            <w:instrText xml:space="preserve"> PAGEREF _Toc168132046 \h </w:instrText>
           </w:r>
           <w:r>
             <w:rPr>
@@ -1074,12 +1074,12 @@
           <w:pPr>
             <w:pStyle w:val="TOC2"/>
             <w:tabs>
-              <w:tab w:val="left" w:pos="716"/>
+              <w:tab w:val="left" w:pos="752"/>
               <w:tab w:val="right" w:leader="dot" w:pos="9458"/>
             </w:tabs>
             <w:rPr>
               <w:rFonts w:eastAsiaTheme="minorEastAsia" w:cstheme="minorBidi"/>
-              <w:i/>
+              <w:b w:val="0"/>
               <w:noProof/>
               <w:sz w:val="24"/>
               <w:szCs w:val="24"/>
@@ -1094,7 +1094,7 @@
           <w:r>
             <w:rPr>
               <w:rFonts w:eastAsiaTheme="minorEastAsia" w:cstheme="minorBidi"/>
-              <w:i/>
+              <w:b w:val="0"/>
               <w:noProof/>
               <w:sz w:val="24"/>
               <w:szCs w:val="24"/>
@@ -1123,7 +1123,7 @@
             <w:rPr>
               <w:noProof/>
             </w:rPr>
-            <w:instrText xml:space="preserve"> PAGEREF _Toc168126724 \h </w:instrText>
+            <w:instrText xml:space="preserve"> PAGEREF _Toc168132047 \h </w:instrText>
           </w:r>
           <w:r>
             <w:rPr>
@@ -1141,6 +1141,156 @@
               <w:noProof/>
             </w:rPr>
             <w:t>1</w:t>
+          </w:r>
+          <w:r>
+            <w:rPr>
+              <w:noProof/>
+            </w:rPr>
+            <w:fldChar w:fldCharType="end"/>
+          </w:r>
+        </w:p>
+        <w:p>
+          <w:pPr>
+            <w:pStyle w:val="TOC1"/>
+            <w:tabs>
+              <w:tab w:val="left" w:pos="382"/>
+              <w:tab w:val="right" w:leader="dot" w:pos="9458"/>
+            </w:tabs>
+            <w:rPr>
+              <w:rFonts w:eastAsiaTheme="minorEastAsia" w:cstheme="minorBidi"/>
+              <w:b w:val="0"/>
+              <w:noProof/>
+            </w:rPr>
+          </w:pPr>
+          <w:r>
+            <w:rPr>
+              <w:noProof/>
+            </w:rPr>
+            <w:t>2</w:t>
+          </w:r>
+          <w:r>
+            <w:rPr>
+              <w:rFonts w:eastAsiaTheme="minorEastAsia" w:cstheme="minorBidi"/>
+              <w:b w:val="0"/>
+              <w:noProof/>
+            </w:rPr>
+            <w:tab/>
+          </w:r>
+          <w:r>
+            <w:rPr>
+              <w:noProof/>
+            </w:rPr>
+            <w:t>Overview of the Gemini Data Service</w:t>
+          </w:r>
+          <w:r>
+            <w:rPr>
+              <w:noProof/>
+            </w:rPr>
+            <w:tab/>
+          </w:r>
+          <w:r>
+            <w:rPr>
+              <w:noProof/>
+            </w:rPr>
+            <w:fldChar w:fldCharType="begin"/>
+          </w:r>
+          <w:r>
+            <w:rPr>
+              <w:noProof/>
+            </w:rPr>
+            <w:instrText xml:space="preserve"> PAGEREF _Toc168132048 \h </w:instrText>
+          </w:r>
+          <w:r>
+            <w:rPr>
+              <w:noProof/>
+            </w:rPr>
+          </w:r>
+          <w:r>
+            <w:rPr>
+              <w:noProof/>
+            </w:rPr>
+            <w:fldChar w:fldCharType="separate"/>
+          </w:r>
+          <w:r>
+            <w:rPr>
+              <w:noProof/>
+            </w:rPr>
+            <w:t>1</w:t>
+          </w:r>
+          <w:r>
+            <w:rPr>
+              <w:noProof/>
+            </w:rPr>
+            <w:fldChar w:fldCharType="end"/>
+          </w:r>
+        </w:p>
+        <w:p>
+          <w:pPr>
+            <w:pStyle w:val="TOC1"/>
+            <w:tabs>
+              <w:tab w:val="left" w:pos="382"/>
+              <w:tab w:val="right" w:leader="dot" w:pos="9458"/>
+            </w:tabs>
+            <w:rPr>
+              <w:rFonts w:eastAsiaTheme="minorEastAsia" w:cstheme="minorBidi"/>
+              <w:b w:val="0"/>
+              <w:noProof/>
+            </w:rPr>
+          </w:pPr>
+          <w:r>
+            <w:rPr>
+              <w:noProof/>
+            </w:rPr>
+            <w:t>3</w:t>
+          </w:r>
+          <w:r>
+            <w:rPr>
+              <w:rFonts w:eastAsiaTheme="minorEastAsia" w:cstheme="minorBidi"/>
+              <w:b w:val="0"/>
+              <w:noProof/>
+            </w:rPr>
+            <w:tab/>
+          </w:r>
+          <w:r>
+            <w:rPr>
+              <w:noProof/>
+            </w:rPr>
+            <w:t>GDS &lt;-&gt; OCS Interface</w:t>
+          </w:r>
+          <w:r>
+            <w:rPr>
+              <w:noProof/>
+            </w:rPr>
+            <w:tab/>
+          </w:r>
+          <w:r>
+            <w:rPr>
+              <w:noProof/>
+            </w:rPr>
+            <w:fldChar w:fldCharType="begin"/>
+          </w:r>
+          <w:r>
+            <w:rPr>
+              <w:noProof/>
+            </w:rPr>
+            <w:instrText xml:space="preserve"> PAGEREF _Toc168132049 \h </w:instrText>
+          </w:r>
+          <w:r>
+            <w:rPr>
+              <w:noProof/>
+            </w:rPr>
+          </w:r>
+          <w:r>
+            <w:rPr>
+              <w:noProof/>
+            </w:rPr>
+            <w:fldChar w:fldCharType="separate"/>
+          </w:r>
+          <w:r>
+            <w:rPr>
+              <w:noProof/>
+            </w:rPr>
+            <w:t>2</w:t>
           </w:r>
           <w:r>
             <w:rPr>
@@ -1153,12 +1303,12 @@
           <w:pPr>
             <w:pStyle w:val="TOC2"/>
             <w:tabs>
-              <w:tab w:val="left" w:pos="716"/>
+              <w:tab w:val="left" w:pos="752"/>
               <w:tab w:val="right" w:leader="dot" w:pos="9458"/>
             </w:tabs>
             <w:rPr>
               <w:rFonts w:eastAsiaTheme="minorEastAsia" w:cstheme="minorBidi"/>
-              <w:i/>
+              <w:b w:val="0"/>
               <w:noProof/>
               <w:sz w:val="24"/>
               <w:szCs w:val="24"/>
@@ -1168,12 +1318,12 @@
             <w:rPr>
               <w:noProof/>
             </w:rPr>
-            <w:t>1.6</w:t>
+            <w:t>3.1</w:t>
           </w:r>
           <w:r>
             <w:rPr>
               <w:rFonts w:eastAsiaTheme="minorEastAsia" w:cstheme="minorBidi"/>
-              <w:i/>
+              <w:b w:val="0"/>
               <w:noProof/>
               <w:sz w:val="24"/>
               <w:szCs w:val="24"/>
@@ -1184,7 +1334,7 @@
             <w:rPr>
               <w:noProof/>
             </w:rPr>
-            <w:t>Reference Materials</w:t>
+            <w:t>GDS &lt;-&gt; ODB Interface</w:t>
           </w:r>
           <w:r>
             <w:rPr>
@@ -1202,7 +1352,165 @@
             <w:rPr>
               <w:noProof/>
             </w:rPr>
-            <w:instrText xml:space="preserve"> PAGEREF _Toc168126725 \h </w:instrText>
+            <w:instrText xml:space="preserve"> PAGEREF _Toc168132050 \h </w:instrText>
+          </w:r>
+          <w:r>
+            <w:rPr>
+              <w:noProof/>
+            </w:rPr>
+          </w:r>
+          <w:r>
+            <w:rPr>
+              <w:noProof/>
+            </w:rPr>
+            <w:fldChar w:fldCharType="separate"/>
+          </w:r>
+          <w:r>
+            <w:rPr>
+              <w:noProof/>
+            </w:rPr>
+            <w:t>2</w:t>
+          </w:r>
+          <w:r>
+            <w:rPr>
+              <w:noProof/>
+            </w:rPr>
+            <w:fldChar w:fldCharType="end"/>
+          </w:r>
+        </w:p>
+        <w:p>
+          <w:pPr>
+            <w:pStyle w:val="TOC2"/>
+            <w:tabs>
+              <w:tab w:val="left" w:pos="752"/>
+              <w:tab w:val="right" w:leader="dot" w:pos="9458"/>
+            </w:tabs>
+            <w:rPr>
+              <w:rFonts w:eastAsiaTheme="minorEastAsia" w:cstheme="minorBidi"/>
+              <w:b w:val="0"/>
+              <w:noProof/>
+              <w:sz w:val="24"/>
+              <w:szCs w:val="24"/>
+            </w:rPr>
+          </w:pPr>
+          <w:r>
+            <w:rPr>
+              <w:noProof/>
+            </w:rPr>
+            <w:t>3.2</w:t>
+          </w:r>
+          <w:r>
+            <w:rPr>
+              <w:rFonts w:eastAsiaTheme="minorEastAsia" w:cstheme="minorBidi"/>
+              <w:b w:val="0"/>
+              <w:noProof/>
+              <w:sz w:val="24"/>
+              <w:szCs w:val="24"/>
+            </w:rPr>
+            <w:tab/>
+          </w:r>
+          <w:r>
+            <w:rPr>
+              <w:noProof/>
+            </w:rPr>
+            <w:t>GDS &lt;-&gt; Seqexec Interface</w:t>
+          </w:r>
+          <w:r>
+            <w:rPr>
+              <w:noProof/>
+            </w:rPr>
+            <w:tab/>
+          </w:r>
+          <w:r>
+            <w:rPr>
+              <w:noProof/>
+            </w:rPr>
+            <w:fldChar w:fldCharType="begin"/>
+          </w:r>
+          <w:r>
+            <w:rPr>
+              <w:noProof/>
+            </w:rPr>
+            <w:instrText xml:space="preserve"> PAGEREF _Toc168132051 \h </w:instrText>
+          </w:r>
+          <w:r>
+            <w:rPr>
+              <w:noProof/>
+            </w:rPr>
+          </w:r>
+          <w:r>
+            <w:rPr>
+              <w:noProof/>
+            </w:rPr>
+            <w:fldChar w:fldCharType="separate"/>
+          </w:r>
+          <w:r>
+            <w:rPr>
+              <w:noProof/>
+            </w:rPr>
+            <w:t>2</w:t>
+          </w:r>
+          <w:r>
+            <w:rPr>
+              <w:noProof/>
+            </w:rPr>
+            <w:fldChar w:fldCharType="end"/>
+          </w:r>
+        </w:p>
+        <w:p>
+          <w:pPr>
+            <w:pStyle w:val="TOC2"/>
+            <w:tabs>
+              <w:tab w:val="left" w:pos="752"/>
+              <w:tab w:val="right" w:leader="dot" w:pos="9458"/>
+            </w:tabs>
+            <w:rPr>
+              <w:rFonts w:eastAsiaTheme="minorEastAsia" w:cstheme="minorBidi"/>
+              <w:b w:val="0"/>
+              <w:noProof/>
+              <w:sz w:val="24"/>
+              <w:szCs w:val="24"/>
+            </w:rPr>
+          </w:pPr>
+          <w:r>
+            <w:rPr>
+              <w:noProof/>
+            </w:rPr>
+            <w:t>3.3</w:t>
+          </w:r>
+          <w:r>
+            <w:rPr>
+              <w:rFonts w:eastAsiaTheme="minorEastAsia" w:cstheme="minorBidi"/>
+              <w:b w:val="0"/>
+              <w:noProof/>
+              <w:sz w:val="24"/>
+              <w:szCs w:val="24"/>
+            </w:rPr>
+            <w:tab/>
+          </w:r>
+          <w:r>
+            <w:rPr>
+              <w:noProof/>
+            </w:rPr>
+            <w:t>GDS &lt;-&gt; EPICS Interface</w:t>
+          </w:r>
+          <w:r>
+            <w:rPr>
+              <w:noProof/>
+            </w:rPr>
+            <w:tab/>
+          </w:r>
+          <w:r>
+            <w:rPr>
+              <w:noProof/>
+            </w:rPr>
+            <w:fldChar w:fldCharType="begin"/>
+          </w:r>
+          <w:r>
+            <w:rPr>
+              <w:noProof/>
+            </w:rPr>
+            <w:instrText xml:space="preserve"> PAGEREF _Toc168132052 \h </w:instrText>
           </w:r>
           <w:r>
             <w:rPr>
@@ -1232,7 +1540,7 @@
           <w:pPr>
             <w:pStyle w:val="TOC1"/>
             <w:tabs>
-              <w:tab w:val="left" w:pos="370"/>
+              <w:tab w:val="left" w:pos="382"/>
               <w:tab w:val="right" w:leader="dot" w:pos="9458"/>
             </w:tabs>
             <w:rPr>
@@ -1245,7 +1553,7 @@
             <w:rPr>
               <w:noProof/>
             </w:rPr>
-            <w:t>2</w:t>
+            <w:t>4</w:t>
           </w:r>
           <w:r>
             <w:rPr>
@@ -1259,7 +1567,7 @@
             <w:rPr>
               <w:noProof/>
             </w:rPr>
-            <w:t>Overview of the Gemini Data Service</w:t>
+            <w:t>GDS &lt;-&gt; Instrument Interface</w:t>
           </w:r>
           <w:r>
             <w:rPr>
@@ -1277,307 +1585,7 @@
             <w:rPr>
               <w:noProof/>
             </w:rPr>
-            <w:instrText xml:space="preserve"> PAGEREF _Toc168126726 \h </w:instrText>
-          </w:r>
-          <w:r>
-            <w:rPr>
-              <w:noProof/>
-            </w:rPr>
-          </w:r>
-          <w:r>
-            <w:rPr>
-              <w:noProof/>
-            </w:rPr>
-            <w:fldChar w:fldCharType="separate"/>
-          </w:r>
-          <w:r>
-            <w:rPr>
-              <w:noProof/>
-            </w:rPr>
-            <w:t>2</w:t>
-          </w:r>
-          <w:r>
-            <w:rPr>
-              <w:noProof/>
-            </w:rPr>
-            <w:fldChar w:fldCharType="end"/>
-          </w:r>
-        </w:p>
-        <w:p>
-          <w:pPr>
-            <w:pStyle w:val="TOC1"/>
-            <w:tabs>
-              <w:tab w:val="left" w:pos="370"/>
-              <w:tab w:val="right" w:leader="dot" w:pos="9458"/>
-            </w:tabs>
-            <w:rPr>
-              <w:rFonts w:eastAsiaTheme="minorEastAsia" w:cstheme="minorBidi"/>
-              <w:b w:val="0"/>
-              <w:noProof/>
-            </w:rPr>
-          </w:pPr>
-          <w:r>
-            <w:rPr>
-              <w:noProof/>
-            </w:rPr>
-            <w:t>3</w:t>
-          </w:r>
-          <w:r>
-            <w:rPr>
-              <w:rFonts w:eastAsiaTheme="minorEastAsia" w:cstheme="minorBidi"/>
-              <w:b w:val="0"/>
-              <w:noProof/>
-            </w:rPr>
-            <w:tab/>
-          </w:r>
-          <w:r>
-            <w:rPr>
-              <w:noProof/>
-            </w:rPr>
-            <w:t>GDS &lt;-&gt; ODB Interface</w:t>
-          </w:r>
-          <w:r>
-            <w:rPr>
-              <w:noProof/>
-            </w:rPr>
-            <w:tab/>
-          </w:r>
-          <w:r>
-            <w:rPr>
-              <w:noProof/>
-            </w:rPr>
-            <w:fldChar w:fldCharType="begin"/>
-          </w:r>
-          <w:r>
-            <w:rPr>
-              <w:noProof/>
-            </w:rPr>
-            <w:instrText xml:space="preserve"> PAGEREF _Toc168126727 \h </w:instrText>
-          </w:r>
-          <w:r>
-            <w:rPr>
-              <w:noProof/>
-            </w:rPr>
-          </w:r>
-          <w:r>
-            <w:rPr>
-              <w:noProof/>
-            </w:rPr>
-            <w:fldChar w:fldCharType="separate"/>
-          </w:r>
-          <w:r>
-            <w:rPr>
-              <w:noProof/>
-            </w:rPr>
-            <w:t>2</w:t>
-          </w:r>
-          <w:r>
-            <w:rPr>
-              <w:noProof/>
-            </w:rPr>
-            <w:fldChar w:fldCharType="end"/>
-          </w:r>
-        </w:p>
-        <w:p>
-          <w:pPr>
-            <w:pStyle w:val="TOC1"/>
-            <w:tabs>
-              <w:tab w:val="left" w:pos="370"/>
-              <w:tab w:val="right" w:leader="dot" w:pos="9458"/>
-            </w:tabs>
-            <w:rPr>
-              <w:rFonts w:eastAsiaTheme="minorEastAsia" w:cstheme="minorBidi"/>
-              <w:b w:val="0"/>
-              <w:noProof/>
-            </w:rPr>
-          </w:pPr>
-          <w:r>
-            <w:rPr>
-              <w:noProof/>
-            </w:rPr>
-            <w:t>4</w:t>
-          </w:r>
-          <w:r>
-            <w:rPr>
-              <w:rFonts w:eastAsiaTheme="minorEastAsia" w:cstheme="minorBidi"/>
-              <w:b w:val="0"/>
-              <w:noProof/>
-            </w:rPr>
-            <w:tab/>
-          </w:r>
-          <w:r>
-            <w:rPr>
-              <w:noProof/>
-            </w:rPr>
-            <w:t>GDS &lt;-&gt; OCS Interface</w:t>
-          </w:r>
-          <w:r>
-            <w:rPr>
-              <w:noProof/>
-            </w:rPr>
-            <w:tab/>
-          </w:r>
-          <w:r>
-            <w:rPr>
-              <w:noProof/>
-            </w:rPr>
-            <w:fldChar w:fldCharType="begin"/>
-          </w:r>
-          <w:r>
-            <w:rPr>
-              <w:noProof/>
-            </w:rPr>
-            <w:instrText xml:space="preserve"> PAGEREF _Toc168126728 \h </w:instrText>
-          </w:r>
-          <w:r>
-            <w:rPr>
-              <w:noProof/>
-            </w:rPr>
-          </w:r>
-          <w:r>
-            <w:rPr>
-              <w:noProof/>
-            </w:rPr>
-            <w:fldChar w:fldCharType="separate"/>
-          </w:r>
-          <w:r>
-            <w:rPr>
-              <w:noProof/>
-            </w:rPr>
-            <w:t>2</w:t>
-          </w:r>
-          <w:r>
-            <w:rPr>
-              <w:noProof/>
-            </w:rPr>
-            <w:fldChar w:fldCharType="end"/>
-          </w:r>
-        </w:p>
-        <w:p>
-          <w:pPr>
-            <w:pStyle w:val="TOC1"/>
-            <w:tabs>
-              <w:tab w:val="left" w:pos="370"/>
-              <w:tab w:val="right" w:leader="dot" w:pos="9458"/>
-            </w:tabs>
-            <w:rPr>
-              <w:rFonts w:eastAsiaTheme="minorEastAsia" w:cstheme="minorBidi"/>
-              <w:b w:val="0"/>
-              <w:noProof/>
-            </w:rPr>
-          </w:pPr>
-          <w:r>
-            <w:rPr>
-              <w:noProof/>
-            </w:rPr>
-            <w:t>5</w:t>
-          </w:r>
-          <w:r>
-            <w:rPr>
-              <w:rFonts w:eastAsiaTheme="minorEastAsia" w:cstheme="minorBidi"/>
-              <w:b w:val="0"/>
-              <w:noProof/>
-            </w:rPr>
-            <w:tab/>
-          </w:r>
-          <w:r>
-            <w:rPr>
-              <w:noProof/>
-            </w:rPr>
-            <w:t>GDS &lt;-&gt; EPICS Interface</w:t>
-          </w:r>
-          <w:r>
-            <w:rPr>
-              <w:noProof/>
-            </w:rPr>
-            <w:tab/>
-          </w:r>
-          <w:r>
-            <w:rPr>
-              <w:noProof/>
-            </w:rPr>
-            <w:fldChar w:fldCharType="begin"/>
-          </w:r>
-          <w:r>
-            <w:rPr>
-              <w:noProof/>
-            </w:rPr>
-            <w:instrText xml:space="preserve"> PAGEREF _Toc168126729 \h </w:instrText>
-          </w:r>
-          <w:r>
-            <w:rPr>
-              <w:noProof/>
-            </w:rPr>
-          </w:r>
-          <w:r>
-            <w:rPr>
-              <w:noProof/>
-            </w:rPr>
-            <w:fldChar w:fldCharType="separate"/>
-          </w:r>
-          <w:r>
-            <w:rPr>
-              <w:noProof/>
-            </w:rPr>
-            <w:t>2</w:t>
-          </w:r>
-          <w:r>
-            <w:rPr>
-              <w:noProof/>
-            </w:rPr>
-            <w:fldChar w:fldCharType="end"/>
-          </w:r>
-        </w:p>
-        <w:p>
-          <w:pPr>
-            <w:pStyle w:val="TOC1"/>
-            <w:tabs>
-              <w:tab w:val="left" w:pos="370"/>
-              <w:tab w:val="right" w:leader="dot" w:pos="9458"/>
-            </w:tabs>
-            <w:rPr>
-              <w:rFonts w:eastAsiaTheme="minorEastAsia" w:cstheme="minorBidi"/>
-              <w:b w:val="0"/>
-              <w:noProof/>
-            </w:rPr>
-          </w:pPr>
-          <w:r>
-            <w:rPr>
-              <w:noProof/>
-            </w:rPr>
-            <w:t>6</w:t>
-          </w:r>
-          <w:r>
-            <w:rPr>
-              <w:rFonts w:eastAsiaTheme="minorEastAsia" w:cstheme="minorBidi"/>
-              <w:b w:val="0"/>
-              <w:noProof/>
-            </w:rPr>
-            <w:tab/>
-          </w:r>
-          <w:r>
-            <w:rPr>
-              <w:noProof/>
-            </w:rPr>
-            <w:t>GDS &lt;-&gt; Instrument Interface</w:t>
-          </w:r>
-          <w:r>
-            <w:rPr>
-              <w:noProof/>
-            </w:rPr>
-            <w:tab/>
-          </w:r>
-          <w:r>
-            <w:rPr>
-              <w:noProof/>
-            </w:rPr>
-            <w:fldChar w:fldCharType="begin"/>
-          </w:r>
-          <w:r>
-            <w:rPr>
-              <w:noProof/>
-            </w:rPr>
-            <w:instrText xml:space="preserve"> PAGEREF _Toc168126730 \h </w:instrText>
+            <w:instrText xml:space="preserve"> PAGEREF _Toc168132053 \h </w:instrText>
           </w:r>
           <w:r>
             <w:rPr>
@@ -1685,7 +1693,7 @@
       <w:pPr>
         <w:pStyle w:val="Heading1"/>
       </w:pPr>
-      <w:bookmarkStart w:id="7" w:name="_Toc168126717"/>
+      <w:bookmarkStart w:id="7" w:name="_Toc168132040"/>
       <w:r>
         <w:t>Introduction</w:t>
       </w:r>
@@ -1719,7 +1727,7 @@
         <w:pStyle w:val="Heading2"/>
       </w:pPr>
       <w:bookmarkStart w:id="8" w:name="_Toc123038138"/>
-      <w:bookmarkStart w:id="9" w:name="_Toc168126718"/>
+      <w:bookmarkStart w:id="9" w:name="_Toc168132041"/>
       <w:r>
         <w:t>Document Purpose</w:t>
       </w:r>
@@ -1737,30 +1745,8 @@
         <w:t>the GDS interface</w:t>
       </w:r>
       <w:r>
-        <w:t>.  This document does the following:</w:t>
-      </w:r>
-    </w:p>
-    <w:p>
-      <w:pPr>
-        <w:pStyle w:val="NormalBullet"/>
-      </w:pPr>
-      <w:bookmarkStart w:id="10" w:name="_Toc168125507"/>
-      <w:bookmarkStart w:id="11" w:name="_Toc168126719"/>
-      <w:r>
-        <w:t>Bla bla</w:t>
-      </w:r>
-      <w:bookmarkEnd w:id="10"/>
-      <w:bookmarkEnd w:id="11"/>
-    </w:p>
-    <w:p>
-      <w:pPr>
-        <w:pStyle w:val="NormalBullet"/>
-      </w:pPr>
-      <w:bookmarkStart w:id="12" w:name="_Toc168126720"/>
-      <w:r>
-        <w:t>hfgh</w:t>
-      </w:r>
-      <w:bookmarkEnd w:id="12"/>
+        <w:t xml:space="preserve"> to the different Gemini systems.</w:t>
+      </w:r>
     </w:p>
     <w:p>
       <w:r>
@@ -1851,15 +1837,15 @@
       <w:pPr>
         <w:pStyle w:val="Heading2"/>
       </w:pPr>
-      <w:bookmarkStart w:id="13" w:name="_Toc482440234"/>
-      <w:bookmarkStart w:id="14" w:name="_Toc123038139"/>
-      <w:bookmarkStart w:id="15" w:name="_Toc168126721"/>
+      <w:bookmarkStart w:id="10" w:name="_Toc482440234"/>
+      <w:bookmarkStart w:id="11" w:name="_Toc123038139"/>
+      <w:bookmarkStart w:id="12" w:name="_Toc168132044"/>
       <w:r>
         <w:t>Intended Readership</w:t>
       </w:r>
-      <w:bookmarkEnd w:id="13"/>
-      <w:bookmarkEnd w:id="14"/>
-      <w:bookmarkEnd w:id="15"/>
+      <w:bookmarkEnd w:id="10"/>
+      <w:bookmarkEnd w:id="11"/>
+      <w:bookmarkEnd w:id="12"/>
     </w:p>
     <w:p>
       <w:pPr>
@@ -1909,13 +1895,13 @@
       <w:pPr>
         <w:pStyle w:val="Heading2"/>
       </w:pPr>
-      <w:bookmarkStart w:id="16" w:name="_Toc123038140"/>
-      <w:bookmarkStart w:id="17" w:name="_Toc168126722"/>
+      <w:bookmarkStart w:id="13" w:name="_Toc123038140"/>
+      <w:bookmarkStart w:id="14" w:name="_Toc168132045"/>
       <w:r>
         <w:t>Conventions</w:t>
       </w:r>
-      <w:bookmarkEnd w:id="16"/>
-      <w:bookmarkEnd w:id="17"/>
+      <w:bookmarkEnd w:id="13"/>
+      <w:bookmarkEnd w:id="14"/>
     </w:p>
     <w:p>
       <w:pPr>
@@ -2014,13 +2000,13 @@
       <w:pPr>
         <w:pStyle w:val="Heading2"/>
       </w:pPr>
-      <w:bookmarkStart w:id="18" w:name="_Toc123038141"/>
-      <w:bookmarkStart w:id="19" w:name="_Toc168126723"/>
+      <w:bookmarkStart w:id="15" w:name="_Toc123038141"/>
+      <w:bookmarkStart w:id="16" w:name="_Toc168132046"/>
       <w:r>
         <w:t>Acronyms</w:t>
       </w:r>
-      <w:bookmarkEnd w:id="18"/>
-      <w:bookmarkEnd w:id="19"/>
+      <w:bookmarkEnd w:id="15"/>
+      <w:bookmarkEnd w:id="16"/>
     </w:p>
     <w:p>
       <w:pPr>
@@ -2169,6 +2155,11 @@
     <w:p>
       <w:pPr>
         <w:pStyle w:val="Acronym"/>
+        <w:rPr>
+          <w:rStyle w:val="Hyperlink"/>
+          <w:color w:val="auto"/>
+          <w:u w:val="none"/>
+        </w:rPr>
       </w:pPr>
       <w:r>
         <w:t>GDS</w:t>
@@ -2178,247 +2169,7 @@
         <w:t>Gemini Data Service</w:t>
       </w:r>
     </w:p>
-    <w:p>
-      <w:pPr>
-        <w:pStyle w:val="Heading2"/>
-      </w:pPr>
-      <w:bookmarkStart w:id="20" w:name="_Toc123038142"/>
-      <w:bookmarkStart w:id="21" w:name="_Toc168126724"/>
-      <w:r>
-        <w:t>Reference Materials</w:t>
-      </w:r>
-      <w:bookmarkEnd w:id="20"/>
-      <w:bookmarkEnd w:id="21"/>
-    </w:p>
-    <w:p>
-      <w:pPr>
-        <w:pStyle w:val="DocList"/>
-      </w:pPr>
-      <w:bookmarkStart w:id="22" w:name="_Ref23829368"/>
-      <w:bookmarkStart w:id="23" w:name="_Ref23593036"/>
-      <w:r>
-        <w:rPr>
-          <w:i/>
-        </w:rPr>
-        <w:t>Guidelines for Designing Gemini Aspen Instrument Software</w:t>
-      </w:r>
-      <w:r>
-        <w:t>, Kim Gillies, AspenSoft-03072004-6</w:t>
-      </w:r>
-      <w:bookmarkEnd w:id="22"/>
-      <w:r>
-        <w:t>.</w:t>
-      </w:r>
-    </w:p>
-    <w:p>
-      <w:pPr>
-        <w:pStyle w:val="DocList"/>
-      </w:pPr>
-      <w:bookmarkStart w:id="24" w:name="_Ref64007697"/>
-      <w:bookmarkStart w:id="25" w:name="_Ref64897029"/>
-      <w:r>
-        <w:rPr>
-          <w:i/>
-        </w:rPr>
-        <w:t>Aspen GIAPI Design and Use</w:t>
-      </w:r>
-      <w:r>
-        <w:t xml:space="preserve">, Kim Gillies, Arturo Núñez, </w:t>
-      </w:r>
-      <w:r>
-        <w:t>GIAPIUse-08292006-02</w:t>
-      </w:r>
-      <w:bookmarkStart w:id="26" w:name="_Ref23613299"/>
-      <w:bookmarkEnd w:id="23"/>
-      <w:bookmarkEnd w:id="24"/>
-      <w:r>
-        <w:t>.</w:t>
-      </w:r>
-      <w:bookmarkEnd w:id="25"/>
-      <w:bookmarkEnd w:id="26"/>
-    </w:p>
-    <w:p>
-      <w:pPr>
-        <w:pStyle w:val="DocList"/>
-      </w:pPr>
-      <w:bookmarkStart w:id="27" w:name="_Ref24560276"/>
-      <w:r>
-        <w:t xml:space="preserve">FITS Standard Specification: </w:t>
-      </w:r>
-      <w:hyperlink r:id="rId11" w:history="1">
-        <w:r>
-          <w:rPr>
-            <w:rStyle w:val="Hyperlink"/>
-          </w:rPr>
-          <w:t>http://archive.stsci.edu/fits/fits_standard/fits_standard.html</w:t>
-        </w:r>
-      </w:hyperlink>
-      <w:r>
-        <w:t>.</w:t>
-      </w:r>
-      <w:bookmarkEnd w:id="27"/>
-    </w:p>
-    <w:p>
-      <w:pPr>
-        <w:pStyle w:val="DocList"/>
-      </w:pPr>
-      <w:bookmarkStart w:id="28" w:name="_Ref65727650"/>
-      <w:r>
-        <w:t xml:space="preserve">FITSIO Home Page, </w:t>
-      </w:r>
-      <w:hyperlink r:id="rId12" w:history="1">
-        <w:r>
-          <w:rPr>
-            <w:rStyle w:val="Hyperlink"/>
-          </w:rPr>
-          <w:t>http://heasarc.gsfc.nasa.gov/docs/software/fitsio/fitsio.html</w:t>
-        </w:r>
-      </w:hyperlink>
-      <w:bookmarkEnd w:id="28"/>
-    </w:p>
-    <w:p>
-      <w:pPr>
-        <w:pStyle w:val="DocList"/>
-      </w:pPr>
-      <w:bookmarkStart w:id="29" w:name="_Ref25122695"/>
-      <w:r>
-        <w:t>TCS/PTW/8.6, World Coordinates, Part 1: Astrometry, P.T. Wallace, RAL.</w:t>
-      </w:r>
-      <w:bookmarkEnd w:id="29"/>
-    </w:p>
-    <w:p>
-      <w:pPr>
-        <w:pStyle w:val="DocList"/>
-      </w:pPr>
-      <w:bookmarkStart w:id="30" w:name="_Ref65291777"/>
-      <w:r>
-        <w:t xml:space="preserve">Java Message Service Home Page, </w:t>
-      </w:r>
-      <w:r>
-        <w:rPr>
-          <w:rStyle w:val="Hyperlink"/>
-        </w:rPr>
-        <w:t>http://java.sun.com/products/jms/</w:t>
-      </w:r>
-      <w:bookmarkEnd w:id="30"/>
-    </w:p>
-    <w:p>
-      <w:pPr>
-        <w:pStyle w:val="DocList"/>
-        <w:rPr>
-          <w:rStyle w:val="Hyperlink"/>
-        </w:rPr>
-      </w:pPr>
-      <w:bookmarkStart w:id="31" w:name="_Ref64884241"/>
-      <w:r>
-        <w:t xml:space="preserve">Apache log4xx Home Page, </w:t>
-      </w:r>
-      <w:hyperlink r:id="rId13" w:history="1">
-        <w:r>
-          <w:rPr>
-            <w:rStyle w:val="Hyperlink"/>
-          </w:rPr>
-          <w:t>http://logging.apache.org/log4cxx/index.html</w:t>
-        </w:r>
-      </w:hyperlink>
-      <w:bookmarkEnd w:id="31"/>
-    </w:p>
-    <w:p>
-      <w:pPr>
-        <w:pStyle w:val="DocList"/>
-        <w:rPr>
-          <w:rStyle w:val="Hyperlink"/>
-        </w:rPr>
-      </w:pPr>
-      <w:bookmarkStart w:id="32" w:name="_Ref65040428"/>
-      <w:r>
-        <w:t xml:space="preserve">The boost C++ Libraries Home Page </w:t>
-      </w:r>
-      <w:hyperlink r:id="rId14" w:history="1">
-        <w:r>
-          <w:rPr>
-            <w:rStyle w:val="Hyperlink"/>
-          </w:rPr>
-          <w:t>http://www.boost.org/</w:t>
-        </w:r>
-      </w:hyperlink>
-      <w:bookmarkEnd w:id="32"/>
-    </w:p>
-    <w:p>
-      <w:pPr>
-        <w:pStyle w:val="DocList"/>
-        <w:rPr>
-          <w:rStyle w:val="Hyperlink"/>
-        </w:rPr>
-      </w:pPr>
-      <w:bookmarkStart w:id="33" w:name="_Ref65042939"/>
-      <w:r>
-        <w:t xml:space="preserve">The CppUnit framework Home Page, </w:t>
-      </w:r>
-      <w:hyperlink r:id="rId15" w:history="1">
-        <w:r>
-          <w:rPr>
-            <w:rStyle w:val="Hyperlink"/>
-          </w:rPr>
-          <w:t>http://cppunit.sourceforge.net/cppunit-wiki</w:t>
-        </w:r>
-      </w:hyperlink>
-      <w:bookmarkEnd w:id="33"/>
-    </w:p>
-    <w:p>
-      <w:pPr>
-        <w:pStyle w:val="DocList"/>
-        <w:rPr>
-          <w:rStyle w:val="Hyperlink"/>
-        </w:rPr>
-      </w:pPr>
-      <w:bookmarkStart w:id="34" w:name="_Ref65291913"/>
-      <w:r>
-        <w:t xml:space="preserve">Apache ActiveMQ Home Page, </w:t>
-      </w:r>
-      <w:r>
-        <w:rPr>
-          <w:rStyle w:val="Hyperlink"/>
-        </w:rPr>
-        <w:t>http://activemq.apache.org/</w:t>
-      </w:r>
-      <w:bookmarkEnd w:id="34"/>
-    </w:p>
-    <w:p>
-      <w:pPr>
-        <w:pStyle w:val="DocList"/>
-        <w:rPr>
-          <w:rStyle w:val="Hyperlink"/>
-        </w:rPr>
-      </w:pPr>
-      <w:bookmarkStart w:id="35" w:name="_Ref65292177"/>
-      <w:r>
-        <w:t xml:space="preserve">Apache ActiveMQ CPP Home Page, </w:t>
-      </w:r>
-      <w:hyperlink r:id="rId16" w:history="1">
-        <w:r>
-          <w:rPr>
-            <w:rStyle w:val="Hyperlink"/>
-          </w:rPr>
-          <w:t>http://activemq.apache.org/cms/</w:t>
-        </w:r>
-      </w:hyperlink>
-      <w:bookmarkEnd w:id="35"/>
-    </w:p>
-    <w:p>
-      <w:pPr>
-        <w:pStyle w:val="DocList"/>
-        <w:numPr>
-          <w:ilvl w:val="0"/>
-          <w:numId w:val="0"/>
-        </w:numPr>
-        <w:ind w:left="547"/>
-        <w:rPr>
-          <w:rStyle w:val="Hyperlink"/>
-        </w:rPr>
-      </w:pPr>
-    </w:p>
-    <w:bookmarkStart w:id="36" w:name="_Toc168126725" w:displacedByCustomXml="next"/>
+    <w:bookmarkStart w:id="17" w:name="_Toc168132047" w:displacedByCustomXml="next"/>
     <w:sdt>
       <w:sdtPr>
         <w:rPr>
@@ -2441,7 +2192,7 @@
           <w:r>
             <w:t>Reference Materials</w:t>
           </w:r>
-          <w:bookmarkEnd w:id="36"/>
+          <w:bookmarkEnd w:id="17"/>
         </w:p>
         <w:sdt>
           <w:sdtPr>
@@ -2599,14 +2350,14 @@
                         <w:noProof/>
                       </w:rPr>
                     </w:pPr>
-                    <w:bookmarkStart w:id="37" w:name="FIT"/>
+                    <w:bookmarkStart w:id="18" w:name="FIT"/>
                     <w:r>
                       <w:rPr>
                         <w:noProof/>
                       </w:rPr>
                       <w:t>[3]</w:t>
                     </w:r>
-                    <w:bookmarkEnd w:id="37"/>
+                    <w:bookmarkEnd w:id="18"/>
                   </w:p>
                 </w:tc>
                 <w:tc>
@@ -2692,6 +2443,19 @@
     </w:p>
     <w:p>
       <w:pPr>
+        <w:spacing w:before="0"/>
+        <w:ind w:left="0"/>
+        <w:jc w:val="left"/>
+        <w:rPr>
+          <w:noProof/>
+        </w:rPr>
+      </w:pPr>
+      <w:r>
+        <w:br w:type="page"/>
+      </w:r>
+    </w:p>
+    <w:p>
+      <w:pPr>
         <w:pStyle w:val="DocList"/>
         <w:numPr>
           <w:ilvl w:val="0"/>
@@ -2703,517 +2467,549 @@
       <w:pPr>
         <w:pStyle w:val="Heading1"/>
       </w:pPr>
-      <w:bookmarkStart w:id="38" w:name="_Toc65298752"/>
-      <w:bookmarkStart w:id="39" w:name="_Toc65300594"/>
-      <w:bookmarkStart w:id="40" w:name="_Toc123038143"/>
-      <w:bookmarkStart w:id="41" w:name="_Toc168126726"/>
-      <w:bookmarkEnd w:id="38"/>
-      <w:bookmarkEnd w:id="39"/>
+      <w:bookmarkStart w:id="19" w:name="_Toc65298752"/>
+      <w:bookmarkStart w:id="20" w:name="_Toc65300594"/>
+      <w:bookmarkStart w:id="21" w:name="_Toc123038143"/>
+      <w:bookmarkStart w:id="22" w:name="_Toc168132048"/>
+      <w:bookmarkEnd w:id="19"/>
+      <w:bookmarkEnd w:id="20"/>
       <w:r>
         <w:t xml:space="preserve">Overview of </w:t>
       </w:r>
-      <w:bookmarkEnd w:id="40"/>
+      <w:bookmarkEnd w:id="21"/>
       <w:r>
         <w:t>the Gemini Data Service</w:t>
       </w:r>
-      <w:bookmarkEnd w:id="41"/>
+      <w:bookmarkEnd w:id="22"/>
+    </w:p>
+    <w:p>
+      <w:pPr>
+        <w:pStyle w:val="NormalFirst"/>
+      </w:pPr>
+      <w:r>
+        <w:t>Add general description of the GDS. Take from doxygen docs. Add a few diagrams</w:t>
+      </w:r>
     </w:p>
     <w:p>
       <w:pPr>
         <w:pStyle w:val="Heading1"/>
       </w:pPr>
-      <w:bookmarkStart w:id="42" w:name="_Toc168126727"/>
+      <w:bookmarkStart w:id="23" w:name="_Ref52450088"/>
+      <w:bookmarkStart w:id="24" w:name="_Toc168132049"/>
+      <w:r>
+        <w:t>GDS &lt;-&gt; OCS Interface</w:t>
+      </w:r>
+      <w:bookmarkStart w:id="25" w:name="_Ref24605105"/>
+      <w:bookmarkEnd w:id="23"/>
+      <w:bookmarkEnd w:id="24"/>
+    </w:p>
+    <w:p>
+      <w:pPr>
+        <w:pStyle w:val="Heading2"/>
+      </w:pPr>
+      <w:bookmarkStart w:id="26" w:name="_Toc168132050"/>
       <w:r>
         <w:t>GDS &lt;-&gt; ODB Interface</w:t>
       </w:r>
-      <w:bookmarkEnd w:id="42"/>
+      <w:bookmarkEnd w:id="26"/>
+    </w:p>
+    <w:p>
+      <w:pPr>
+        <w:pStyle w:val="NormalFirst"/>
+      </w:pPr>
+      <w:r>
+        <w:t>Document which data is taken from the ODB and how</w:t>
+      </w:r>
+    </w:p>
+    <w:p>
+      <w:pPr>
+        <w:pStyle w:val="Heading2"/>
+      </w:pPr>
+      <w:bookmarkStart w:id="27" w:name="_Toc168132051"/>
+      <w:r>
+        <w:t>GDS &lt;-&gt; Seqexec Interface</w:t>
+      </w:r>
+      <w:bookmarkEnd w:id="27"/>
+    </w:p>
+    <w:p>
+      <w:pPr>
+        <w:pStyle w:val="NormalFirst"/>
+      </w:pPr>
+      <w:r>
+        <w:t>Document which commands/data is sent by seqexec to GDS and how. Also add the new seqexec&lt;-&gt; DHS usage pattern.</w:t>
+      </w:r>
+    </w:p>
+    <w:p>
+      <w:pPr>
+        <w:pStyle w:val="Heading2"/>
+      </w:pPr>
+      <w:bookmarkStart w:id="28" w:name="_Toc168132052"/>
+      <w:bookmarkEnd w:id="25"/>
+      <w:r>
+        <w:t>GDS &lt;-&gt; EPICS Interface</w:t>
+      </w:r>
+      <w:bookmarkEnd w:id="28"/>
+    </w:p>
+    <w:p>
+      <w:pPr>
+        <w:pStyle w:val="NormalFirst"/>
+      </w:pPr>
+      <w:r>
+        <w:t>Document which EPICS channel are read by GDS</w:t>
+      </w:r>
     </w:p>
     <w:p>
       <w:pPr>
         <w:pStyle w:val="Heading1"/>
       </w:pPr>
-      <w:bookmarkStart w:id="43" w:name="_Toc168126728"/>
-      <w:bookmarkStart w:id="44" w:name="_Ref52450088"/>
-      <w:r>
-        <w:t>GDS &lt;-&gt; OCS Interface</w:t>
-      </w:r>
-      <w:bookmarkEnd w:id="43"/>
+      <w:bookmarkStart w:id="29" w:name="_Toc168132053"/>
+      <w:r>
+        <w:t>GDS &lt;-&gt; Instrument Interface</w:t>
+      </w:r>
+      <w:bookmarkEnd w:id="29"/>
+      <w:r>
+        <w:t xml:space="preserve"> </w:t>
+      </w:r>
+    </w:p>
+    <w:p>
+      <w:pPr>
+        <w:pStyle w:val="NormalFirst"/>
+      </w:pPr>
+    </w:p>
+    <w:p>
+      <w:pPr>
+        <w:pStyle w:val="NormalFirst"/>
+      </w:pPr>
+      <w:r>
+        <w:t xml:space="preserve">According to </w:t>
+      </w:r>
+      <w:sdt>
+        <w:sdtPr>
+          <w:id w:val="251130717"/>
+          <w:citation/>
+        </w:sdtPr>
+        <w:sdtContent>
+          <w:fldSimple w:instr=" CITATION Kim1 \l 1033 ">
+            <w:r>
+              <w:rPr>
+                <w:noProof/>
+              </w:rPr>
+              <w:t>[</w:t>
+            </w:r>
+            <w:hyperlink w:anchor="Kim1" w:history="1">
+              <w:r>
+                <w:rPr>
+                  <w:rStyle w:val="Footer"/>
+                  <w:noProof/>
+                </w:rPr>
+                <w:t>1</w:t>
+              </w:r>
+            </w:hyperlink>
+            <w:r>
+              <w:rPr>
+                <w:noProof/>
+              </w:rPr>
+              <w:t>]</w:t>
+            </w:r>
+          </w:fldSimple>
+        </w:sdtContent>
+      </w:sdt>
+      <w:r>
+        <w:t>,</w:t>
+      </w:r>
+      <w:r>
+        <w:t xml:space="preserve"> section 9,</w:t>
+      </w:r>
+      <w:r>
+        <w:t xml:space="preserve"> “</w:t>
+      </w:r>
+      <w:r>
+        <w:rPr>
+          <w:color w:val="000000"/>
+          <w:sz w:val="19"/>
+          <w:szCs w:val="19"/>
+        </w:rPr>
+        <w:t xml:space="preserve">An instrument must provide information describing its state and health to Gemini”. This status information is provided via status items, which, among other things, contain the status name, data type and current value. </w:t>
+      </w:r>
+      <w:r>
+        <w:t xml:space="preserve">The GDS collects </w:t>
+      </w:r>
+      <w:r>
+        <w:t>some of the status information published, in order to add it the FITS</w:t>
+      </w:r>
+      <w:sdt>
+        <w:sdtPr>
+          <w:id w:val="251130718"/>
+          <w:citation/>
+        </w:sdtPr>
+        <w:sdtContent>
+          <w:fldSimple w:instr=" CITATION FIT \l 1033 ">
+            <w:r>
+              <w:rPr>
+                <w:noProof/>
+              </w:rPr>
+              <w:t>[</w:t>
+            </w:r>
+            <w:hyperlink w:anchor="FIT" w:history="1">
+              <w:r>
+                <w:rPr>
+                  <w:rStyle w:val="Footer"/>
+                  <w:noProof/>
+                </w:rPr>
+                <w:t>3</w:t>
+              </w:r>
+            </w:hyperlink>
+            <w:r>
+              <w:rPr>
+                <w:noProof/>
+              </w:rPr>
+              <w:t>]</w:t>
+            </w:r>
+          </w:fldSimple>
+        </w:sdtContent>
+      </w:sdt>
+      <w:r>
+        <w:t xml:space="preserve"> file generated</w:t>
+      </w:r>
+      <w:r>
+        <w:t xml:space="preserve"> </w:t>
+      </w:r>
+      <w:r>
+        <w:t>by the instrument.</w:t>
+      </w:r>
+    </w:p>
+    <w:p>
+      <w:r>
+        <w:t>The data collection is done at specific points during an observation, called observation events</w:t>
+      </w:r>
+      <w:r>
+        <w:t xml:space="preserve">, described at </w:t>
+      </w:r>
+      <w:sdt>
+        <w:sdtPr>
+          <w:id w:val="251130745"/>
+          <w:citation/>
+        </w:sdtPr>
+        <w:sdtContent>
+          <w:fldSimple w:instr=" CITATION Kim1 \l 1033 ">
+            <w:r>
+              <w:rPr>
+                <w:noProof/>
+              </w:rPr>
+              <w:t>[</w:t>
+            </w:r>
+            <w:hyperlink w:anchor="Kim1" w:history="1">
+              <w:r>
+                <w:rPr>
+                  <w:rStyle w:val="Footer"/>
+                  <w:noProof/>
+                </w:rPr>
+                <w:t>1</w:t>
+              </w:r>
+            </w:hyperlink>
+            <w:r>
+              <w:rPr>
+                <w:noProof/>
+              </w:rPr>
+              <w:t>]</w:t>
+            </w:r>
+          </w:fldSimple>
+        </w:sdtContent>
+      </w:sdt>
+      <w:r>
+        <w:t>, section 13.4</w:t>
+      </w:r>
+      <w:r>
+        <w:t xml:space="preserve">, which published by the instrument. The following table contains the status items that will be collected, the keyword name to be used in the fits file, the observation event in which it will be collected and its data type. </w:t>
+      </w:r>
     </w:p>
     <w:p/>
     <w:tbl>
       <w:tblPr>
-        <w:tblW w:w="3912" w:type="pct"/>
-        <w:jc w:val="center"/>
-        <w:tblInd w:w="1368" w:type="dxa"/>
-        <w:tblBorders>
-          <w:top w:val="single" w:sz="6" w:space="0" w:color="000000"/>
-          <w:left w:val="single" w:sz="6" w:space="0" w:color="000000"/>
-          <w:bottom w:val="single" w:sz="6" w:space="0" w:color="000000"/>
-          <w:right w:val="single" w:sz="6" w:space="0" w:color="000000"/>
-          <w:insideH w:val="single" w:sz="6" w:space="0" w:color="000000"/>
-          <w:insideV w:val="single" w:sz="6" w:space="0" w:color="000000"/>
-        </w:tblBorders>
-        <w:tblLook w:val="00BF"/>
+        <w:tblStyle w:val="ColorfulGrid-Accent1"/>
+        <w:tblW w:w="9072" w:type="dxa"/>
+        <w:tblInd w:w="756" w:type="dxa"/>
+        <w:tblLook w:val="0400"/>
       </w:tblPr>
       <w:tblGrid>
-        <w:gridCol w:w="2044"/>
-        <w:gridCol w:w="3110"/>
-        <w:gridCol w:w="2564"/>
+        <w:gridCol w:w="2298"/>
+        <w:gridCol w:w="2274"/>
+        <w:gridCol w:w="2385"/>
+        <w:gridCol w:w="2115"/>
       </w:tblGrid>
       <w:tr>
         <w:trPr>
-          <w:jc w:val="center"/>
+          <w:cnfStyle w:val="000000100000"/>
+          <w:trHeight w:val="609"/>
         </w:trPr>
         <w:tc>
           <w:tcPr>
-            <w:tcW w:w="1324" w:type="pct"/>
-            <w:shd w:val="solid" w:color="000000" w:fill="FFFFFF"/>
+            <w:tcW w:w="2298" w:type="dxa"/>
+            <w:shd w:val="clear" w:color="auto" w:fill="548DD4" w:themeFill="text2" w:themeFillTint="99"/>
           </w:tcPr>
           <w:p>
-            <w:pPr>
-              <w:pStyle w:val="NormalFirst"/>
-              <w:spacing w:before="40" w:after="40"/>
-              <w:ind w:left="0"/>
-              <w:jc w:val="center"/>
-              <w:rPr>
-                <w:b/>
-              </w:rPr>
-            </w:pPr>
             <w:r>
-              <w:rPr>
-                <w:b/>
-              </w:rPr>
-              <w:t>Class/Type</w:t>
+              <w:t>Status Item</w:t>
             </w:r>
           </w:p>
         </w:tc>
         <w:tc>
           <w:tcPr>
-            <w:tcW w:w="2015" w:type="pct"/>
-            <w:shd w:val="solid" w:color="000000" w:fill="FFFFFF"/>
+            <w:tcW w:w="2274" w:type="dxa"/>
+            <w:shd w:val="clear" w:color="auto" w:fill="548DD4" w:themeFill="text2" w:themeFillTint="99"/>
           </w:tcPr>
           <w:p>
-            <w:pPr>
-              <w:pStyle w:val="NormalFirst"/>
-              <w:spacing w:before="40" w:after="40"/>
-              <w:ind w:left="0"/>
-              <w:jc w:val="center"/>
-              <w:rPr>
-                <w:b/>
-              </w:rPr>
-            </w:pPr>
             <w:r>
-              <w:rPr>
-                <w:b/>
-              </w:rPr>
-              <w:t>Description</w:t>
+              <w:t>FITS Keyword</w:t>
             </w:r>
           </w:p>
         </w:tc>
         <w:tc>
           <w:tcPr>
-            <w:tcW w:w="1661" w:type="pct"/>
-            <w:shd w:val="solid" w:color="000000" w:fill="FFFFFF"/>
+            <w:tcW w:w="2385" w:type="dxa"/>
+            <w:shd w:val="clear" w:color="auto" w:fill="548DD4" w:themeFill="text2" w:themeFillTint="99"/>
           </w:tcPr>
           <w:p>
-            <w:pPr>
-              <w:pStyle w:val="NormalFirst"/>
-              <w:spacing w:before="40" w:after="40"/>
-              <w:ind w:left="0"/>
-              <w:jc w:val="center"/>
-              <w:rPr>
-                <w:b/>
-              </w:rPr>
-            </w:pPr>
             <w:r>
-              <w:rPr>
-                <w:b/>
-              </w:rPr>
-              <w:t>C++ header</w:t>
+              <w:t>Observation Event</w:t>
+            </w:r>
+          </w:p>
+        </w:tc>
+        <w:tc>
+          <w:tcPr>
+            <w:tcW w:w="2115" w:type="dxa"/>
+            <w:shd w:val="clear" w:color="auto" w:fill="548DD4" w:themeFill="text2" w:themeFillTint="99"/>
+          </w:tcPr>
+          <w:p>
+            <w:r>
+              <w:t>Data Type</w:t>
             </w:r>
           </w:p>
         </w:tc>
       </w:tr>
       <w:tr>
         <w:trPr>
-          <w:jc w:val="center"/>
+          <w:trHeight w:val="365"/>
         </w:trPr>
         <w:tc>
           <w:tcPr>
-            <w:tcW w:w="1324" w:type="pct"/>
-            <w:shd w:val="clear" w:color="auto" w:fill="auto"/>
+            <w:tcW w:w="2298" w:type="dxa"/>
           </w:tcPr>
           <w:p>
-            <w:pPr>
-              <w:pStyle w:val="NormalFirst"/>
-              <w:spacing w:before="40" w:after="40"/>
-              <w:ind w:left="0"/>
-              <w:jc w:val="left"/>
-              <w:rPr>
-                <w:rStyle w:val="Code"/>
-              </w:rPr>
-            </w:pPr>
             <w:r>
-              <w:rPr>
-                <w:rStyle w:val="Code"/>
-              </w:rPr>
-              <w:t>StatusUtil</w:t>
+              <w:t>gpi:status</w:t>
             </w:r>
           </w:p>
         </w:tc>
         <w:tc>
           <w:tcPr>
-            <w:tcW w:w="2015" w:type="pct"/>
-            <w:shd w:val="clear" w:color="auto" w:fill="auto"/>
+            <w:tcW w:w="2274" w:type="dxa"/>
           </w:tcPr>
           <w:p>
-            <w:pPr>
-              <w:pStyle w:val="NormalFirst"/>
-              <w:spacing w:before="40" w:after="40"/>
-              <w:ind w:left="0"/>
-              <w:jc w:val="left"/>
-            </w:pPr>
             <w:r>
-              <w:t xml:space="preserve">Utility class to manipulate and post status to Gemini. </w:t>
+              <w:t>STATUS</w:t>
             </w:r>
           </w:p>
         </w:tc>
         <w:tc>
           <w:tcPr>
-            <w:tcW w:w="1661" w:type="pct"/>
-            <w:shd w:val="clear" w:color="auto" w:fill="auto"/>
+            <w:tcW w:w="2385" w:type="dxa"/>
           </w:tcPr>
           <w:p>
-            <w:pPr>
-              <w:pStyle w:val="NormalFirst"/>
-              <w:spacing w:before="40" w:after="40"/>
-              <w:ind w:left="0"/>
-              <w:jc w:val="left"/>
-            </w:pPr>
             <w:r>
-              <w:t>&lt;giapi/StatusUtil.h&gt;</w:t>
+              <w:t>OBS_START_ACQ</w:t>
+            </w:r>
+          </w:p>
+        </w:tc>
+        <w:tc>
+          <w:tcPr>
+            <w:tcW w:w="2115" w:type="dxa"/>
+          </w:tcPr>
+          <w:p>
+            <w:r>
+              <w:t>DOUBLE</w:t>
             </w:r>
           </w:p>
         </w:tc>
       </w:tr>
       <w:tr>
         <w:trPr>
-          <w:jc w:val="center"/>
+          <w:cnfStyle w:val="000000100000"/>
+          <w:trHeight w:val="365"/>
         </w:trPr>
         <w:tc>
           <w:tcPr>
-            <w:tcW w:w="1324" w:type="pct"/>
-            <w:shd w:val="clear" w:color="auto" w:fill="auto"/>
+            <w:tcW w:w="2298" w:type="dxa"/>
           </w:tcPr>
-          <w:p>
-            <w:pPr>
-              <w:pStyle w:val="NormalFirst"/>
-              <w:spacing w:before="40" w:after="40"/>
-              <w:ind w:left="0"/>
-              <w:jc w:val="left"/>
-              <w:rPr>
-                <w:rStyle w:val="Code"/>
-              </w:rPr>
-            </w:pPr>
-            <w:r>
-              <w:rPr>
-                <w:rStyle w:val="Code"/>
-              </w:rPr>
-              <w:t>type::Type</w:t>
-            </w:r>
-          </w:p>
+          <w:p/>
         </w:tc>
         <w:tc>
           <w:tcPr>
-            <w:tcW w:w="2015" w:type="pct"/>
-            <w:shd w:val="clear" w:color="auto" w:fill="auto"/>
+            <w:tcW w:w="2274" w:type="dxa"/>
           </w:tcPr>
-          <w:p>
-            <w:pPr>
-              <w:pStyle w:val="NormalFirst"/>
-              <w:spacing w:before="40" w:after="40"/>
-              <w:ind w:left="0"/>
-              <w:jc w:val="left"/>
-            </w:pPr>
-            <w:r>
-              <w:t>Enumerated type to define the supported data types for Status Items</w:t>
-            </w:r>
-          </w:p>
+          <w:p/>
         </w:tc>
         <w:tc>
           <w:tcPr>
-            <w:tcW w:w="1661" w:type="pct"/>
-            <w:shd w:val="clear" w:color="auto" w:fill="auto"/>
+            <w:tcW w:w="2385" w:type="dxa"/>
           </w:tcPr>
-          <w:p>
-            <w:pPr>
-              <w:pStyle w:val="NormalFirst"/>
-              <w:keepNext/>
-              <w:spacing w:before="40" w:after="40"/>
-              <w:ind w:left="0"/>
-              <w:jc w:val="left"/>
-            </w:pPr>
-            <w:r>
-              <w:t>&lt;giapi/giapi.h&gt;</w:t>
-            </w:r>
-          </w:p>
+          <w:p/>
+        </w:tc>
+        <w:tc>
+          <w:tcPr>
+            <w:tcW w:w="2115" w:type="dxa"/>
+          </w:tcPr>
+          <w:p/>
         </w:tc>
       </w:tr>
       <w:tr>
         <w:trPr>
-          <w:jc w:val="center"/>
+          <w:trHeight w:val="365"/>
         </w:trPr>
         <w:tc>
           <w:tcPr>
-            <w:tcW w:w="1324" w:type="pct"/>
-            <w:shd w:val="clear" w:color="auto" w:fill="auto"/>
+            <w:tcW w:w="2298" w:type="dxa"/>
           </w:tcPr>
-          <w:p>
-            <w:pPr>
-              <w:pStyle w:val="NormalFirst"/>
-              <w:spacing w:before="40" w:after="40"/>
-              <w:ind w:left="0"/>
-              <w:jc w:val="left"/>
-              <w:rPr>
-                <w:rStyle w:val="Code"/>
-              </w:rPr>
-            </w:pPr>
-            <w:r>
-              <w:rPr>
-                <w:rStyle w:val="Code"/>
-              </w:rPr>
-              <w:t>alarm::Severity</w:t>
-            </w:r>
-          </w:p>
+          <w:p/>
         </w:tc>
         <w:tc>
           <w:tcPr>
-            <w:tcW w:w="2015" w:type="pct"/>
-            <w:shd w:val="clear" w:color="auto" w:fill="auto"/>
+            <w:tcW w:w="2274" w:type="dxa"/>
           </w:tcPr>
-          <w:p>
-            <w:pPr>
-              <w:pStyle w:val="NormalFirst"/>
-              <w:spacing w:before="40" w:after="40"/>
-              <w:ind w:left="0"/>
-              <w:jc w:val="left"/>
-            </w:pPr>
-            <w:r>
-              <w:t>Enumerated type to define the severity of alarms</w:t>
-            </w:r>
-          </w:p>
+          <w:p/>
         </w:tc>
         <w:tc>
           <w:tcPr>
-            <w:tcW w:w="1661" w:type="pct"/>
-            <w:shd w:val="clear" w:color="auto" w:fill="auto"/>
+            <w:tcW w:w="2385" w:type="dxa"/>
           </w:tcPr>
-          <w:p>
-            <w:pPr>
-              <w:pStyle w:val="NormalFirst"/>
-              <w:keepNext/>
-              <w:spacing w:before="40" w:after="40"/>
-              <w:ind w:left="0"/>
-              <w:jc w:val="left"/>
-            </w:pPr>
-            <w:r>
-              <w:t>&lt;giapi/giapi.h&gt;</w:t>
-            </w:r>
-          </w:p>
+          <w:p/>
+        </w:tc>
+        <w:tc>
+          <w:tcPr>
+            <w:tcW w:w="2115" w:type="dxa"/>
+          </w:tcPr>
+          <w:p/>
         </w:tc>
       </w:tr>
       <w:tr>
         <w:trPr>
-          <w:jc w:val="center"/>
+          <w:cnfStyle w:val="000000100000"/>
+          <w:trHeight w:val="352"/>
         </w:trPr>
         <w:tc>
           <w:tcPr>
-            <w:tcW w:w="1324" w:type="pct"/>
-            <w:shd w:val="clear" w:color="auto" w:fill="auto"/>
+            <w:tcW w:w="2298" w:type="dxa"/>
           </w:tcPr>
-          <w:p>
-            <w:pPr>
-              <w:pStyle w:val="NormalFirst"/>
-              <w:spacing w:before="40" w:after="40"/>
-              <w:ind w:left="0"/>
-              <w:jc w:val="left"/>
-              <w:rPr>
-                <w:rStyle w:val="Code"/>
-              </w:rPr>
-            </w:pPr>
-            <w:r>
-              <w:rPr>
-                <w:rStyle w:val="Code"/>
-              </w:rPr>
-              <w:t>alarm::Cause</w:t>
-            </w:r>
-          </w:p>
+          <w:p/>
         </w:tc>
         <w:tc>
           <w:tcPr>
-            <w:tcW w:w="2015" w:type="pct"/>
-            <w:shd w:val="clear" w:color="auto" w:fill="auto"/>
+            <w:tcW w:w="2274" w:type="dxa"/>
           </w:tcPr>
-          <w:p>
-            <w:pPr>
-              <w:pStyle w:val="NormalFirst"/>
-              <w:spacing w:before="40" w:after="40"/>
-              <w:ind w:left="0"/>
-              <w:jc w:val="left"/>
-            </w:pPr>
-            <w:r>
-              <w:t>Enumerated type to define the cause of alarms</w:t>
-            </w:r>
-          </w:p>
+          <w:p/>
         </w:tc>
         <w:tc>
           <w:tcPr>
-            <w:tcW w:w="1661" w:type="pct"/>
-            <w:shd w:val="clear" w:color="auto" w:fill="auto"/>
+            <w:tcW w:w="2385" w:type="dxa"/>
           </w:tcPr>
-          <w:p>
-            <w:pPr>
-              <w:pStyle w:val="NormalFirst"/>
-              <w:keepNext/>
-              <w:spacing w:before="40" w:after="40"/>
-              <w:ind w:left="0"/>
-              <w:jc w:val="left"/>
-            </w:pPr>
-            <w:r>
-              <w:t>&lt;giapi/giapi.h&gt;</w:t>
-            </w:r>
-          </w:p>
+          <w:p/>
+        </w:tc>
+        <w:tc>
+          <w:tcPr>
+            <w:tcW w:w="2115" w:type="dxa"/>
+          </w:tcPr>
+          <w:p/>
         </w:tc>
       </w:tr>
       <w:tr>
         <w:trPr>
-          <w:jc w:val="center"/>
+          <w:trHeight w:val="352"/>
         </w:trPr>
         <w:tc>
           <w:tcPr>
-            <w:tcW w:w="1324" w:type="pct"/>
-            <w:shd w:val="clear" w:color="auto" w:fill="auto"/>
+            <w:tcW w:w="2298" w:type="dxa"/>
           </w:tcPr>
-          <w:p>
-            <w:pPr>
-              <w:pStyle w:val="NormalFirst"/>
-              <w:spacing w:before="40" w:after="40"/>
-              <w:ind w:left="0"/>
-              <w:jc w:val="left"/>
-              <w:rPr>
-                <w:rStyle w:val="Code"/>
-              </w:rPr>
-            </w:pPr>
-            <w:r>
-              <w:rPr>
-                <w:rStyle w:val="Code"/>
-              </w:rPr>
-              <w:t>health::Health</w:t>
-            </w:r>
-          </w:p>
+          <w:p/>
         </w:tc>
         <w:tc>
           <w:tcPr>
-            <w:tcW w:w="2015" w:type="pct"/>
-            <w:shd w:val="clear" w:color="auto" w:fill="auto"/>
+            <w:tcW w:w="2274" w:type="dxa"/>
           </w:tcPr>
-          <w:p>
-            <w:pPr>
-              <w:pStyle w:val="NormalFirst"/>
-              <w:spacing w:before="40" w:after="40"/>
-              <w:ind w:left="0"/>
-              <w:jc w:val="left"/>
-            </w:pPr>
-            <w:r>
-              <w:t>Enumerated type to define health status values</w:t>
-            </w:r>
-          </w:p>
+          <w:p/>
         </w:tc>
         <w:tc>
           <w:tcPr>
-            <w:tcW w:w="1661" w:type="pct"/>
-            <w:shd w:val="clear" w:color="auto" w:fill="auto"/>
+            <w:tcW w:w="2385" w:type="dxa"/>
           </w:tcPr>
-          <w:p>
-            <w:pPr>
-              <w:pStyle w:val="NormalFirst"/>
-              <w:keepNext/>
-              <w:spacing w:before="40" w:after="40"/>
-              <w:ind w:left="0"/>
-              <w:jc w:val="left"/>
-            </w:pPr>
-            <w:r>
-              <w:t>&lt;giapi/giapi.h&gt;</w:t>
-            </w:r>
-          </w:p>
+          <w:p/>
+        </w:tc>
+        <w:tc>
+          <w:tcPr>
+            <w:tcW w:w="2115" w:type="dxa"/>
+          </w:tcPr>
+          <w:p/>
+        </w:tc>
+      </w:tr>
+      <w:tr>
+        <w:trPr>
+          <w:cnfStyle w:val="000000100000"/>
+          <w:trHeight w:val="365"/>
+        </w:trPr>
+        <w:tc>
+          <w:tcPr>
+            <w:tcW w:w="2298" w:type="dxa"/>
+          </w:tcPr>
+          <w:p/>
+        </w:tc>
+        <w:tc>
+          <w:tcPr>
+            <w:tcW w:w="2274" w:type="dxa"/>
+          </w:tcPr>
+          <w:p/>
+        </w:tc>
+        <w:tc>
+          <w:tcPr>
+            <w:tcW w:w="2385" w:type="dxa"/>
+          </w:tcPr>
+          <w:p/>
+        </w:tc>
+        <w:tc>
+          <w:tcPr>
+            <w:tcW w:w="2115" w:type="dxa"/>
+          </w:tcPr>
+          <w:p/>
+        </w:tc>
+      </w:tr>
+      <w:tr>
+        <w:trPr>
+          <w:trHeight w:val="365"/>
+        </w:trPr>
+        <w:tc>
+          <w:tcPr>
+            <w:tcW w:w="2298" w:type="dxa"/>
+          </w:tcPr>
+          <w:p/>
+        </w:tc>
+        <w:tc>
+          <w:tcPr>
+            <w:tcW w:w="2274" w:type="dxa"/>
+          </w:tcPr>
+          <w:p/>
+        </w:tc>
+        <w:tc>
+          <w:tcPr>
+            <w:tcW w:w="2385" w:type="dxa"/>
+          </w:tcPr>
+          <w:p/>
+        </w:tc>
+        <w:tc>
+          <w:tcPr>
+            <w:tcW w:w="2115" w:type="dxa"/>
+          </w:tcPr>
+          <w:p/>
         </w:tc>
       </w:tr>
     </w:tbl>
-    <w:p>
-      <w:pPr>
-        <w:pStyle w:val="Caption"/>
-      </w:pPr>
-      <w:r>
-        <w:t xml:space="preserve">Table </w:t>
-      </w:r>
-      <w:r>
-        <w:fldChar w:fldCharType="begin"/>
-      </w:r>
-      <w:r>
-        <w:instrText xml:space="preserve"> SEQ Table \* ARABIC </w:instrText>
-      </w:r>
-      <w:r>
-        <w:fldChar w:fldCharType="separate"/>
-      </w:r>
-      <w:r>
-        <w:rPr>
-          <w:noProof/>
-        </w:rPr>
-        <w:t>1</w:t>
-      </w:r>
-      <w:r>
-        <w:fldChar w:fldCharType="end"/>
-      </w:r>
-      <w:r>
-        <w:t>: Main classes and types to provide status support in the C++ Language glue</w:t>
-      </w:r>
-    </w:p>
-    <w:p>
-      <w:bookmarkStart w:id="45" w:name="_Ref24605105"/>
-      <w:bookmarkEnd w:id="44"/>
-      <w:r>
-        <w:t xml:space="preserve"> </w:t>
-      </w:r>
-    </w:p>
-    <w:p>
-      <w:pPr>
-        <w:pStyle w:val="Heading1"/>
-      </w:pPr>
-      <w:bookmarkStart w:id="46" w:name="_Toc168126729"/>
-      <w:bookmarkEnd w:id="45"/>
-      <w:r>
-        <w:t>GDS &lt;-&gt; EPICS Interface</w:t>
-      </w:r>
-      <w:bookmarkEnd w:id="46"/>
-    </w:p>
-    <w:p>
-      <w:pPr>
-        <w:pStyle w:val="NormalFirst"/>
-      </w:pPr>
-    </w:p>
-    <w:p>
-      <w:pPr>
-        <w:pStyle w:val="Heading1"/>
-      </w:pPr>
-      <w:bookmarkStart w:id="47" w:name="_Toc168126730"/>
-      <w:r>
-        <w:t>GDS &lt;-&gt; Instrument Interface</w:t>
-      </w:r>
-      <w:bookmarkEnd w:id="47"/>
-      <w:r>
-        <w:t xml:space="preserve"> </w:t>
-      </w:r>
-    </w:p>
     <w:p>
       <w:pPr>
         <w:ind w:left="0"/>
@@ -3227,9 +3023,9 @@
       </w:pPr>
     </w:p>
     <w:sectPr>
-      <w:headerReference w:type="default" r:id="rId17"/>
-      <w:footerReference w:type="default" r:id="rId18"/>
-      <w:footerReference w:type="first" r:id="rId19"/>
+      <w:headerReference w:type="default" r:id="rId11"/>
+      <w:footerReference w:type="default" r:id="rId12"/>
+      <w:footerReference w:type="first" r:id="rId13"/>
       <w:type w:val="continuous"/>
       <w:pgSz w:w="12240" w:h="15840" w:code="9"/>
       <w:pgMar w:top="720" w:right="1440" w:bottom="1584" w:left="1152" w:gutter="0"/>
@@ -3241,7 +3037,7 @@
       <w:cols w:space="708"/>
       <w:titlePg/>
       <w:docGrid w:linePitch="360"/>
-      <w:printerSettings r:id="rId20"/>
+      <w:printerSettings r:id="rId14"/>
     </w:sectPr>
   </w:body>
 </w:document>
@@ -3513,7 +3309,7 @@
           <w:b w:val="0"/>
           <w:noProof/>
         </w:rPr>
-        <w:t>2</w:t>
+        <w:t>1</w:t>
       </w:r>
     </w:fldSimple>
     <w:r>
@@ -3609,15 +3405,15 @@
         <w:t>0</w:t>
       </w:r>
     </w:fldSimple>
-    <w:bookmarkStart w:id="48" w:name="_Ref7425757"/>
-    <w:bookmarkStart w:id="49" w:name="_Toc478453722"/>
-    <w:bookmarkStart w:id="50" w:name="_Toc482440233"/>
-    <w:bookmarkStart w:id="51" w:name="_Ref522027700"/>
+    <w:bookmarkStart w:id="30" w:name="_Ref7425757"/>
+    <w:bookmarkStart w:id="31" w:name="_Toc478453722"/>
+    <w:bookmarkStart w:id="32" w:name="_Toc482440233"/>
+    <w:bookmarkStart w:id="33" w:name="_Ref522027700"/>
   </w:p>
-  <w:bookmarkEnd w:id="48"/>
-  <w:bookmarkEnd w:id="49"/>
-  <w:bookmarkEnd w:id="50"/>
-  <w:bookmarkEnd w:id="51"/>
+  <w:bookmarkEnd w:id="30"/>
+  <w:bookmarkEnd w:id="31"/>
+  <w:bookmarkEnd w:id="32"/>
+  <w:bookmarkEnd w:id="33"/>
 </w:ftr>
 </file>
 
@@ -5209,6 +5005,7 @@
     <w:lsdException w:name="toc 1" w:uiPriority="39"/>
     <w:lsdException w:name="toc 2" w:uiPriority="39"/>
     <w:lsdException w:name="Hyperlink" w:uiPriority="99"/>
+    <w:lsdException w:name="Colorful Grid Accent 1" w:uiPriority="73"/>
     <w:lsdException w:name="TOC Heading" w:uiPriority="39" w:qFormat="1"/>
   </w:latentStyles>
   <w:style w:type="paragraph" w:default="1" w:styleId="Normal">
@@ -6085,6 +5882,86 @@
     <w:next w:val="Normal"/>
     <w:rsid w:val="00D97F70"/>
   </w:style>
+  <w:style w:type="table" w:styleId="ColorfulGrid-Accent1">
+    <w:name w:val="Colorful Grid Accent 1"/>
+    <w:basedOn w:val="TableNormal"/>
+    <w:uiPriority w:val="73"/>
+    <w:rsid w:val="00D80625"/>
+    <w:rPr>
+      <w:rFonts w:asciiTheme="minorHAnsi" w:eastAsiaTheme="minorHAnsi" w:hAnsiTheme="minorHAnsi" w:cstheme="minorBidi"/>
+      <w:color w:val="000000" w:themeColor="text1"/>
+      <w:sz w:val="22"/>
+      <w:szCs w:val="22"/>
+    </w:rPr>
+    <w:tblPr>
+      <w:tblStyleRowBandSize w:val="1"/>
+      <w:tblStyleColBandSize w:val="1"/>
+      <w:tblInd w:w="0" w:type="dxa"/>
+      <w:tblBorders>
+        <w:insideH w:val="single" w:sz="4" w:space="0" w:color="FFFFFF" w:themeColor="background1"/>
+      </w:tblBorders>
+      <w:tblCellMar>
+        <w:top w:w="0" w:type="dxa"/>
+        <w:left w:w="108" w:type="dxa"/>
+        <w:bottom w:w="0" w:type="dxa"/>
+        <w:right w:w="108" w:type="dxa"/>
+      </w:tblCellMar>
+    </w:tblPr>
+    <w:tcPr>
+      <w:shd w:val="clear" w:color="auto" w:fill="DBE5F1" w:themeFill="accent1" w:themeFillTint="33"/>
+    </w:tcPr>
+    <w:tblStylePr w:type="firstRow">
+      <w:rPr>
+        <w:b/>
+        <w:bCs/>
+      </w:rPr>
+      <w:tblPr/>
+      <w:tcPr>
+        <w:shd w:val="clear" w:color="auto" w:fill="B8CCE4" w:themeFill="accent1" w:themeFillTint="66"/>
+      </w:tcPr>
+    </w:tblStylePr>
+    <w:tblStylePr w:type="lastRow">
+      <w:rPr>
+        <w:b/>
+        <w:bCs/>
+        <w:color w:val="000000" w:themeColor="text1"/>
+      </w:rPr>
+      <w:tblPr/>
+      <w:tcPr>
+        <w:shd w:val="clear" w:color="auto" w:fill="B8CCE4" w:themeFill="accent1" w:themeFillTint="66"/>
+      </w:tcPr>
+    </w:tblStylePr>
+    <w:tblStylePr w:type="firstCol">
+      <w:rPr>
+        <w:color w:val="FFFFFF" w:themeColor="background1"/>
+      </w:rPr>
+      <w:tblPr/>
+      <w:tcPr>
+        <w:shd w:val="clear" w:color="auto" w:fill="365F91" w:themeFill="accent1" w:themeFillShade="BF"/>
+      </w:tcPr>
+    </w:tblStylePr>
+    <w:tblStylePr w:type="lastCol">
+      <w:rPr>
+        <w:color w:val="FFFFFF" w:themeColor="background1"/>
+      </w:rPr>
+      <w:tblPr/>
+      <w:tcPr>
+        <w:shd w:val="clear" w:color="auto" w:fill="365F91" w:themeFill="accent1" w:themeFillShade="BF"/>
+      </w:tcPr>
+    </w:tblStylePr>
+    <w:tblStylePr w:type="band1Vert">
+      <w:tblPr/>
+      <w:tcPr>
+        <w:shd w:val="clear" w:color="auto" w:fill="A7BFDE" w:themeFill="accent1" w:themeFillTint="7F"/>
+      </w:tcPr>
+    </w:tblStylePr>
+    <w:tblStylePr w:type="band1Horz">
+      <w:tblPr/>
+      <w:tcPr>
+        <w:shd w:val="clear" w:color="auto" w:fill="A7BFDE" w:themeFill="accent1" w:themeFillTint="7F"/>
+      </w:tcPr>
+    </w:tblStylePr>
+  </w:style>
 </w:styles>
 </file>
 
@@ -6463,7 +6340,7 @@
 </file>
 
 <file path=customXml/itemProps1.xml><?xml version="1.0" encoding="utf-8"?>
-<ds:datastoreItem xmlns:ds="http://schemas.openxmlformats.org/officeDocument/2006/customXml" ds:itemID="{FD6A44A0-CF02-EF4F-8444-44D5C3D8A881}">
+<ds:datastoreItem xmlns:ds="http://schemas.openxmlformats.org/officeDocument/2006/customXml" ds:itemID="{A844882B-B83F-BB45-91A2-82D303FF87B0}">
   <ds:schemaRefs>
     <ds:schemaRef ds:uri="http://schemas.openxmlformats.org/officeDocument/2006/bibliography"/>
   </ds:schemaRefs>

</xml_diff>

<commit_message>
Added documentation about the GDS -> ODB interface
git-svn-id: http://source.gemini.edu/software/giapi/giapi-osgi/trunk@35210 ee6ba543-07f8-4773-b02c-01d50e9d00ba
</commit_message>
<xml_diff>
--- a/gds-api/src/main/doc/GDSGeminiICD.docx
+++ b/gds-api/src/main/doc/GDSGeminiICD.docx
@@ -71,13 +71,7 @@
           <w:rPr>
             <w:sz w:val="40"/>
           </w:rPr>
-          <w:t>ICD</w:t>
-        </w:r>
-        <w:r>
-          <w:rPr>
-            <w:sz w:val="40"/>
-          </w:rPr>
-          <w:t>XX</w:t>
+          <w:t>ICDXX</w:t>
         </w:r>
       </w:fldSimple>
     </w:p>
@@ -87,10 +81,7 @@
       </w:pPr>
       <w:fldSimple w:instr=" TITLE  \* MERGEFORMAT ">
         <w:r>
-          <w:t>G</w:t>
-        </w:r>
-        <w:r>
-          <w:t>DS to Gemini ICD</w:t>
+          <w:t>GDS to Gemini ICD</w:t>
         </w:r>
       </w:fldSimple>
     </w:p>
@@ -167,7 +158,19 @@
         <w:pStyle w:val="ReportAuthor"/>
       </w:pPr>
       <w:r>
-        <w:t>Nicolas A. Barriga, Carlos Quiroz, Arturo N</w:t>
+        <w:t xml:space="preserve">Nicolas A. </w:t>
+      </w:r>
+      <w:proofErr w:type="spellStart"/>
+      <w:r>
+        <w:t>Barriga</w:t>
+      </w:r>
+      <w:proofErr w:type="spellEnd"/>
+      <w:r>
+        <w:t xml:space="preserve">, Carlos Quiroz, Arturo </w:t>
+      </w:r>
+      <w:proofErr w:type="spellStart"/>
+      <w:r>
+        <w:t>N</w:t>
       </w:r>
       <w:r>
         <w:rPr>
@@ -175,6 +178,7 @@
         </w:rPr>
         <w:t>úñez</w:t>
       </w:r>
+      <w:proofErr w:type="spellEnd"/>
     </w:p>
     <w:p>
       <w:pPr>
@@ -198,36 +202,9 @@
           <w:rPr>
             <w:b w:val="0"/>
           </w:rPr>
-          <w:t>G</w:t>
-        </w:r>
-        <w:r>
-          <w:rPr>
-            <w:b w:val="0"/>
-          </w:rPr>
-          <w:t>DSGemini</w:t>
-        </w:r>
-        <w:r>
-          <w:rPr>
-            <w:b w:val="0"/>
-          </w:rPr>
-          <w:t>ICD</w:t>
-        </w:r>
-        <w:r>
-          <w:rPr>
-            <w:b w:val="0"/>
-          </w:rPr>
-          <w:t>XX</w:t>
-        </w:r>
-        <w:r>
-          <w:rPr>
-            <w:b w:val="0"/>
-          </w:rPr>
-          <w:t>-</w:t>
+          <w:t>GDStoGeminiICDXX-05302011</w:t>
         </w:r>
       </w:fldSimple>
-      <w:r>
-        <w:t>27052011</w:t>
-      </w:r>
       <w:r>
         <w:rPr>
           <w:b w:val="0"/>
@@ -238,7 +215,7 @@
         <w:rPr>
           <w:b w:val="0"/>
         </w:rPr>
-        <w:t>01</w:t>
+        <w:t>02</w:t>
       </w:r>
     </w:p>
     <w:p>
@@ -275,7 +252,7 @@
         <w:rPr>
           <w:noProof/>
         </w:rPr>
-        <w:t>May 27, 2011</w:t>
+        <w:t>May 30, 2011</w:t>
       </w:r>
       <w:r>
         <w:fldChar w:fldCharType="end"/>
@@ -556,6 +533,9 @@
               <w:spacing w:before="60" w:after="60"/>
             </w:pPr>
             <w:r>
+              <w:t>0</w:t>
+            </w:r>
+            <w:r>
               <w:t>1</w:t>
             </w:r>
           </w:p>
@@ -588,7 +568,75 @@
               <w:jc w:val="center"/>
             </w:pPr>
             <w:r>
-              <w:t>Nicolas A. Barriga</w:t>
+              <w:t xml:space="preserve">Nicolas A. </w:t>
+            </w:r>
+            <w:proofErr w:type="spellStart"/>
+            <w:r>
+              <w:t>Barriga</w:t>
+            </w:r>
+            <w:proofErr w:type="spellEnd"/>
+          </w:p>
+        </w:tc>
+        <w:tc>
+          <w:tcPr>
+            <w:tcW w:w="1827" w:type="pct"/>
+          </w:tcPr>
+          <w:p>
+            <w:pPr>
+              <w:spacing w:before="60" w:after="60"/>
+              <w:ind w:left="-34"/>
+              <w:jc w:val="left"/>
+            </w:pPr>
+            <w:r>
+              <w:t>First Version</w:t>
+            </w:r>
+          </w:p>
+        </w:tc>
+      </w:tr>
+      <w:tr>
+        <w:tc>
+          <w:tcPr>
+            <w:tcW w:w="865" w:type="pct"/>
+            <w:shd w:val="clear" w:color="auto" w:fill="auto"/>
+          </w:tcPr>
+          <w:p>
+            <w:pPr>
+              <w:spacing w:before="60" w:after="60"/>
+            </w:pPr>
+            <w:r>
+              <w:t>02</w:t>
+            </w:r>
+          </w:p>
+        </w:tc>
+        <w:tc>
+          <w:tcPr>
+            <w:tcW w:w="961" w:type="pct"/>
+            <w:shd w:val="clear" w:color="auto" w:fill="auto"/>
+          </w:tcPr>
+          <w:p>
+            <w:pPr>
+              <w:spacing w:before="60" w:after="60"/>
+              <w:ind w:left="0"/>
+              <w:jc w:val="center"/>
+            </w:pPr>
+            <w:r>
+              <w:t>May 30, 2011</w:t>
+            </w:r>
+          </w:p>
+        </w:tc>
+        <w:tc>
+          <w:tcPr>
+            <w:tcW w:w="1347" w:type="pct"/>
+            <w:shd w:val="clear" w:color="auto" w:fill="auto"/>
+          </w:tcPr>
+          <w:p>
+            <w:pPr>
+              <w:spacing w:before="60" w:after="60"/>
+              <w:ind w:left="0"/>
+              <w:jc w:val="center"/>
+            </w:pPr>
+            <w:r>
+              <w:t>Carlos Quiroz</w:t>
             </w:r>
           </w:p>
         </w:tc>
@@ -598,19 +646,12 @@
           </w:tcPr>
           <w:p>
             <w:pPr>
-              <w:numPr>
-                <w:ilvl w:val="0"/>
-                <w:numId w:val="5"/>
-              </w:numPr>
-              <w:tabs>
-                <w:tab w:val="clear" w:pos="1296"/>
-              </w:tabs>
               <w:spacing w:before="60" w:after="60"/>
-              <w:ind w:left="253" w:hanging="287"/>
+              <w:ind w:left="-34"/>
               <w:jc w:val="left"/>
             </w:pPr>
             <w:r>
-              <w:t>First Version</w:t>
+              <w:t>Added GDS-OCS interface</w:t>
             </w:r>
           </w:p>
         </w:tc>
@@ -1985,6 +2026,7 @@
       <w:r>
         <w:t xml:space="preserve">Code examples and individual methods are written in a fixed-width font like this: </w:t>
       </w:r>
+      <w:proofErr w:type="spellStart"/>
       <w:r>
         <w:rPr>
           <w:rStyle w:val="Code"/>
@@ -1992,6 +2034,7 @@
         </w:rPr>
         <w:t>unsubscribeToStatus</w:t>
       </w:r>
+      <w:proofErr w:type="spellEnd"/>
       <w:r>
         <w:t>.</w:t>
       </w:r>
@@ -2157,8 +2200,6 @@
         <w:pStyle w:val="Acronym"/>
         <w:rPr>
           <w:rStyle w:val="Hyperlink"/>
-          <w:color w:val="auto"/>
-          <w:u w:val="none"/>
         </w:rPr>
       </w:pPr>
       <w:r>
@@ -2258,12 +2299,14 @@
                         <w:noProof/>
                       </w:rPr>
                     </w:pPr>
+                    <w:bookmarkStart w:id="18" w:name="Kim1"/>
                     <w:r>
                       <w:rPr>
                         <w:noProof/>
                       </w:rPr>
                       <w:t>[1]</w:t>
                     </w:r>
+                    <w:bookmarkEnd w:id="18"/>
                   </w:p>
                 </w:tc>
                 <w:tc>
@@ -2304,12 +2347,14 @@
                         <w:noProof/>
                       </w:rPr>
                     </w:pPr>
+                    <w:bookmarkStart w:id="19" w:name="Kim"/>
                     <w:r>
                       <w:rPr>
                         <w:noProof/>
                       </w:rPr>
                       <w:t>[2]</w:t>
                     </w:r>
+                    <w:bookmarkEnd w:id="19"/>
                   </w:p>
                 </w:tc>
                 <w:tc>
@@ -2350,14 +2395,12 @@
                         <w:noProof/>
                       </w:rPr>
                     </w:pPr>
-                    <w:bookmarkStart w:id="18" w:name="FIT"/>
                     <w:r>
                       <w:rPr>
                         <w:noProof/>
                       </w:rPr>
                       <w:t>[3]</w:t>
                     </w:r>
-                    <w:bookmarkEnd w:id="18"/>
                   </w:p>
                 </w:tc>
                 <w:tc>
@@ -2467,106 +2510,538 @@
       <w:pPr>
         <w:pStyle w:val="Heading1"/>
       </w:pPr>
-      <w:bookmarkStart w:id="19" w:name="_Toc65298752"/>
-      <w:bookmarkStart w:id="20" w:name="_Toc65300594"/>
-      <w:bookmarkStart w:id="21" w:name="_Toc123038143"/>
-      <w:bookmarkStart w:id="22" w:name="_Toc168132048"/>
-      <w:bookmarkEnd w:id="19"/>
+      <w:bookmarkStart w:id="20" w:name="_Toc65298752"/>
+      <w:bookmarkStart w:id="21" w:name="_Toc65300594"/>
+      <w:bookmarkStart w:id="22" w:name="_Toc123038143"/>
+      <w:bookmarkStart w:id="23" w:name="_Toc168132048"/>
       <w:bookmarkEnd w:id="20"/>
+      <w:bookmarkEnd w:id="21"/>
       <w:r>
         <w:t xml:space="preserve">Overview of </w:t>
       </w:r>
-      <w:bookmarkEnd w:id="21"/>
+      <w:bookmarkEnd w:id="22"/>
       <w:r>
         <w:t>the Gemini Data Service</w:t>
       </w:r>
-      <w:bookmarkEnd w:id="22"/>
+      <w:bookmarkEnd w:id="23"/>
     </w:p>
     <w:p>
       <w:pPr>
         <w:pStyle w:val="NormalFirst"/>
       </w:pPr>
       <w:r>
-        <w:t>Add general description of the GDS. Take from doxygen docs. Add a few diagrams</w:t>
+        <w:t xml:space="preserve">Add general description of the GDS. Take from </w:t>
+      </w:r>
+      <w:proofErr w:type="spellStart"/>
+      <w:r>
+        <w:t>doxygen</w:t>
+      </w:r>
+      <w:proofErr w:type="spellEnd"/>
+      <w:r>
+        <w:t xml:space="preserve"> docs. Add a few diagrams</w:t>
       </w:r>
     </w:p>
     <w:p>
       <w:pPr>
         <w:pStyle w:val="Heading1"/>
       </w:pPr>
-      <w:bookmarkStart w:id="23" w:name="_Ref52450088"/>
-      <w:bookmarkStart w:id="24" w:name="_Toc168132049"/>
+      <w:bookmarkStart w:id="24" w:name="_Ref52450088"/>
+      <w:bookmarkStart w:id="25" w:name="_Toc168132049"/>
       <w:r>
         <w:t>GDS &lt;-&gt; OCS Interface</w:t>
       </w:r>
-      <w:bookmarkStart w:id="25" w:name="_Ref24605105"/>
-      <w:bookmarkEnd w:id="23"/>
+      <w:bookmarkStart w:id="26" w:name="_Ref24605105"/>
       <w:bookmarkEnd w:id="24"/>
+      <w:bookmarkEnd w:id="25"/>
     </w:p>
     <w:p>
       <w:pPr>
         <w:pStyle w:val="Heading2"/>
       </w:pPr>
-      <w:bookmarkStart w:id="26" w:name="_Toc168132050"/>
+      <w:bookmarkStart w:id="27" w:name="_Toc168132050"/>
       <w:r>
         <w:t>GDS &lt;-&gt; ODB Interface</w:t>
       </w:r>
+      <w:bookmarkEnd w:id="27"/>
+    </w:p>
+    <w:p>
+      <w:pPr>
+        <w:pStyle w:val="NormalFirst"/>
+      </w:pPr>
+      <w:r>
+        <w:t xml:space="preserve">The GDS can interface with the ODB if it needs to store information available in the database that cannot be found </w:t>
+      </w:r>
+      <w:r>
+        <w:t>anywhere else. The interaction with the ODB is more complex than with other modules as the ODB handle programs indexed by a program ID. The interface of the observation events does not include this information as the instrument does not have access to the ODB and it also needs to support engineering observations that don’t have a program ID.</w:t>
+      </w:r>
+    </w:p>
+    <w:p>
+      <w:r>
+        <w:t xml:space="preserve">Thus </w:t>
+      </w:r>
+      <w:r>
+        <w:t>GDS has</w:t>
+      </w:r>
+      <w:r>
+        <w:t xml:space="preserve"> the concept of a Program ID </w:t>
+      </w:r>
+      <w:r>
+        <w:t>Database, which</w:t>
+      </w:r>
+      <w:r>
+        <w:t xml:space="preserve"> must be populated with a link between the program ID and the </w:t>
+      </w:r>
+      <w:r>
+        <w:t xml:space="preserve">observation </w:t>
+      </w:r>
+      <w:r>
+        <w:t>data</w:t>
+      </w:r>
+      <w:r>
+        <w:t xml:space="preserve"> l</w:t>
+      </w:r>
+      <w:r>
+        <w:t xml:space="preserve">abel. This DB needs to be populated </w:t>
+      </w:r>
+      <w:r>
+        <w:rPr>
+          <w:b/>
+        </w:rPr>
+        <w:t xml:space="preserve">before </w:t>
+      </w:r>
+      <w:r>
+        <w:t>an observation command is sent to the instrument.</w:t>
+      </w:r>
+      <w:r>
+        <w:t xml:space="preserve"> The GDS uses this information to query the ODB.</w:t>
+      </w:r>
+    </w:p>
+    <w:p>
+      <w:r>
+        <w:t xml:space="preserve">The data collection is performed always en the </w:t>
+      </w:r>
+      <w:r>
+        <w:t>OBS_PREPARE</w:t>
+      </w:r>
+      <w:r>
+        <w:t xml:space="preserve"> observation event. GDS will use the </w:t>
+      </w:r>
+      <w:r>
+        <w:t xml:space="preserve">event’s </w:t>
+      </w:r>
+      <w:r>
+        <w:t>data</w:t>
+      </w:r>
+      <w:r>
+        <w:t xml:space="preserve"> l</w:t>
+      </w:r>
+      <w:r>
+        <w:t>abel to</w:t>
+      </w:r>
+      <w:r>
+        <w:t xml:space="preserve"> find the program ID and issue the</w:t>
+      </w:r>
+      <w:r>
+        <w:t xml:space="preserve"> query to the ODB. The items that that ODB can collect and store in the FITS file must be stored in the </w:t>
+      </w:r>
+      <w:r>
+        <w:t xml:space="preserve">GDS </w:t>
+      </w:r>
+      <w:r>
+        <w:t xml:space="preserve">configuration file and conform to the list of available </w:t>
+      </w:r>
+      <w:bookmarkStart w:id="28" w:name="OLE_LINK4"/>
+      <w:r>
+        <w:t xml:space="preserve">items </w:t>
+      </w:r>
+      <w:bookmarkEnd w:id="28"/>
+      <w:r>
+        <w:t>in</w:t>
+      </w:r>
+      <w:r>
+        <w:t xml:space="preserve"> </w:t>
+      </w:r>
+      <w:r>
+        <w:fldChar w:fldCharType="begin"/>
+      </w:r>
+      <w:r>
+        <w:instrText xml:space="preserve"> REF _Ref168372384 \h </w:instrText>
+      </w:r>
+      <w:r>
+        <w:fldChar w:fldCharType="separate"/>
+      </w:r>
+      <w:r>
+        <w:t>Table 1</w:t>
+      </w:r>
+      <w:r>
+        <w:fldChar w:fldCharType="end"/>
+      </w:r>
+      <w:r>
+        <w:t xml:space="preserve">: </w:t>
+      </w:r>
+    </w:p>
+    <w:p/>
+    <w:tbl>
+      <w:tblPr>
+        <w:tblStyle w:val="ColorfulGrid-Accent1"/>
+        <w:tblW w:w="9075" w:type="dxa"/>
+        <w:tblInd w:w="756" w:type="dxa"/>
+        <w:tblLook w:val="0400"/>
+      </w:tblPr>
+      <w:tblGrid>
+        <w:gridCol w:w="3118"/>
+        <w:gridCol w:w="3978"/>
+        <w:gridCol w:w="1979"/>
+      </w:tblGrid>
+      <w:tr>
+        <w:trPr>
+          <w:cnfStyle w:val="000000100000"/>
+          <w:trHeight w:val="592"/>
+        </w:trPr>
+        <w:tc>
+          <w:tcPr>
+            <w:tcW w:w="3118" w:type="dxa"/>
+            <w:shd w:val="clear" w:color="auto" w:fill="548DD4" w:themeFill="text2" w:themeFillTint="99"/>
+          </w:tcPr>
+          <w:p>
+            <w:pPr>
+              <w:ind w:left="0"/>
+              <w:jc w:val="left"/>
+            </w:pPr>
+            <w:r>
+              <w:t>Channel Name</w:t>
+            </w:r>
+          </w:p>
+        </w:tc>
+        <w:tc>
+          <w:tcPr>
+            <w:tcW w:w="3978" w:type="dxa"/>
+            <w:shd w:val="clear" w:color="auto" w:fill="548DD4" w:themeFill="text2" w:themeFillTint="99"/>
+          </w:tcPr>
+          <w:p>
+            <w:pPr>
+              <w:ind w:left="0"/>
+              <w:jc w:val="left"/>
+            </w:pPr>
+            <w:r>
+              <w:t>Meaning</w:t>
+            </w:r>
+          </w:p>
+        </w:tc>
+        <w:tc>
+          <w:tcPr>
+            <w:tcW w:w="1979" w:type="dxa"/>
+            <w:shd w:val="clear" w:color="auto" w:fill="548DD4" w:themeFill="text2" w:themeFillTint="99"/>
+          </w:tcPr>
+          <w:p>
+            <w:pPr>
+              <w:ind w:left="0"/>
+              <w:jc w:val="left"/>
+            </w:pPr>
+            <w:r>
+              <w:t>Data Type</w:t>
+            </w:r>
+          </w:p>
+        </w:tc>
+      </w:tr>
+      <w:tr>
+        <w:trPr>
+          <w:trHeight w:val="355"/>
+        </w:trPr>
+        <w:tc>
+          <w:tcPr>
+            <w:tcW w:w="3118" w:type="dxa"/>
+          </w:tcPr>
+          <w:p>
+            <w:pPr>
+              <w:ind w:left="0"/>
+              <w:jc w:val="left"/>
+            </w:pPr>
+            <w:bookmarkStart w:id="29" w:name="OLE_LINK3"/>
+            <w:proofErr w:type="spellStart"/>
+            <w:proofErr w:type="gramStart"/>
+            <w:r>
+              <w:t>odb:piFirstName</w:t>
+            </w:r>
+            <w:proofErr w:type="spellEnd"/>
+            <w:proofErr w:type="gramEnd"/>
+          </w:p>
+        </w:tc>
+        <w:tc>
+          <w:tcPr>
+            <w:tcW w:w="3978" w:type="dxa"/>
+          </w:tcPr>
+          <w:p>
+            <w:pPr>
+              <w:ind w:left="0"/>
+              <w:jc w:val="left"/>
+            </w:pPr>
+            <w:r>
+              <w:t>Principal Investigator’s First Name</w:t>
+            </w:r>
+          </w:p>
+        </w:tc>
+        <w:tc>
+          <w:tcPr>
+            <w:tcW w:w="1979" w:type="dxa"/>
+          </w:tcPr>
+          <w:p>
+            <w:pPr>
+              <w:keepNext/>
+              <w:ind w:left="0"/>
+              <w:jc w:val="left"/>
+            </w:pPr>
+            <w:r>
+              <w:t>STRING</w:t>
+            </w:r>
+          </w:p>
+        </w:tc>
+      </w:tr>
+      <w:tr>
+        <w:trPr>
+          <w:cnfStyle w:val="000000100000"/>
+          <w:trHeight w:val="355"/>
+        </w:trPr>
+        <w:tc>
+          <w:tcPr>
+            <w:tcW w:w="3118" w:type="dxa"/>
+          </w:tcPr>
+          <w:p>
+            <w:pPr>
+              <w:ind w:left="0"/>
+              <w:jc w:val="left"/>
+            </w:pPr>
+            <w:proofErr w:type="spellStart"/>
+            <w:proofErr w:type="gramStart"/>
+            <w:r>
+              <w:t>odb:piLast</w:t>
+            </w:r>
+            <w:r>
+              <w:t>Name</w:t>
+            </w:r>
+            <w:proofErr w:type="spellEnd"/>
+            <w:proofErr w:type="gramEnd"/>
+          </w:p>
+        </w:tc>
+        <w:tc>
+          <w:tcPr>
+            <w:tcW w:w="3978" w:type="dxa"/>
+          </w:tcPr>
+          <w:p>
+            <w:pPr>
+              <w:ind w:left="0"/>
+              <w:jc w:val="left"/>
+            </w:pPr>
+            <w:r>
+              <w:t>Principal Investigator</w:t>
+            </w:r>
+            <w:r>
+              <w:t>’s</w:t>
+            </w:r>
+            <w:r>
+              <w:t xml:space="preserve"> </w:t>
+            </w:r>
+            <w:r>
+              <w:t>Last</w:t>
+            </w:r>
+            <w:r>
+              <w:t xml:space="preserve"> Name</w:t>
+            </w:r>
+          </w:p>
+        </w:tc>
+        <w:tc>
+          <w:tcPr>
+            <w:tcW w:w="1979" w:type="dxa"/>
+          </w:tcPr>
+          <w:p>
+            <w:pPr>
+              <w:keepNext/>
+              <w:ind w:left="0"/>
+              <w:jc w:val="left"/>
+            </w:pPr>
+            <w:r>
+              <w:t>STRING</w:t>
+            </w:r>
+          </w:p>
+        </w:tc>
+      </w:tr>
+      <w:bookmarkEnd w:id="29"/>
+      <w:tr>
+        <w:trPr>
+          <w:trHeight w:val="355"/>
+        </w:trPr>
+        <w:tc>
+          <w:tcPr>
+            <w:tcW w:w="3118" w:type="dxa"/>
+          </w:tcPr>
+          <w:p>
+            <w:pPr>
+              <w:ind w:left="0"/>
+              <w:jc w:val="left"/>
+            </w:pPr>
+          </w:p>
+        </w:tc>
+        <w:tc>
+          <w:tcPr>
+            <w:tcW w:w="3978" w:type="dxa"/>
+          </w:tcPr>
+          <w:p>
+            <w:pPr>
+              <w:ind w:left="0"/>
+              <w:jc w:val="left"/>
+            </w:pPr>
+          </w:p>
+        </w:tc>
+        <w:tc>
+          <w:tcPr>
+            <w:tcW w:w="1979" w:type="dxa"/>
+          </w:tcPr>
+          <w:p>
+            <w:pPr>
+              <w:keepNext/>
+              <w:ind w:left="0"/>
+              <w:jc w:val="left"/>
+            </w:pPr>
+          </w:p>
+        </w:tc>
+      </w:tr>
+    </w:tbl>
+    <w:p>
+      <w:pPr>
+        <w:pStyle w:val="Caption"/>
+        <w:ind w:left="630"/>
+        <w:jc w:val="left"/>
+        <w:rPr>
+          <w:rFonts w:ascii="Arial" w:hAnsi="Arial"/>
+        </w:rPr>
+      </w:pPr>
+      <w:bookmarkStart w:id="30" w:name="_Ref168372384"/>
+      <w:r>
+        <w:rPr>
+          <w:rFonts w:ascii="Arial" w:hAnsi="Arial"/>
+        </w:rPr>
+        <w:t xml:space="preserve">Table </w:t>
+      </w:r>
+      <w:r>
+        <w:rPr>
+          <w:rFonts w:ascii="Arial" w:hAnsi="Arial"/>
+        </w:rPr>
+        <w:fldChar w:fldCharType="begin"/>
+      </w:r>
+      <w:r>
+        <w:rPr>
+          <w:rFonts w:ascii="Arial" w:hAnsi="Arial"/>
+        </w:rPr>
+        <w:instrText xml:space="preserve"> SEQ Table \* ARABIC </w:instrText>
+      </w:r>
+      <w:r>
+        <w:rPr>
+          <w:rFonts w:ascii="Arial" w:hAnsi="Arial"/>
+        </w:rPr>
+        <w:fldChar w:fldCharType="separate"/>
+      </w:r>
+      <w:r>
+        <w:rPr>
+          <w:rFonts w:ascii="Arial" w:hAnsi="Arial"/>
+          <w:noProof/>
+        </w:rPr>
+        <w:t>1</w:t>
+      </w:r>
+      <w:r>
+        <w:rPr>
+          <w:rFonts w:ascii="Arial" w:hAnsi="Arial"/>
+        </w:rPr>
+        <w:fldChar w:fldCharType="end"/>
+      </w:r>
+      <w:bookmarkEnd w:id="30"/>
+      <w:r>
+        <w:rPr>
+          <w:rFonts w:ascii="Arial" w:hAnsi="Arial"/>
+        </w:rPr>
+        <w:t>: Supported ODB channels</w:t>
+      </w:r>
+    </w:p>
+    <w:p/>
+    <w:p>
+      <w:pPr>
+        <w:pStyle w:val="Heading2"/>
+      </w:pPr>
+      <w:bookmarkStart w:id="31" w:name="_Toc168132051"/>
+      <w:r>
+        <w:t xml:space="preserve">GDS &lt;-&gt; </w:t>
+      </w:r>
+      <w:proofErr w:type="spellStart"/>
+      <w:r>
+        <w:t>Seqexec</w:t>
+      </w:r>
+      <w:proofErr w:type="spellEnd"/>
+      <w:r>
+        <w:t xml:space="preserve"> Interface</w:t>
+      </w:r>
+      <w:bookmarkEnd w:id="31"/>
+    </w:p>
+    <w:p>
+      <w:pPr>
+        <w:pStyle w:val="NormalFirst"/>
+      </w:pPr>
+      <w:proofErr w:type="gramStart"/>
+      <w:r>
+        <w:t xml:space="preserve">Document which commands/data is sent by </w:t>
+      </w:r>
+      <w:proofErr w:type="spellStart"/>
+      <w:r>
+        <w:t>seqexec</w:t>
+      </w:r>
+      <w:proofErr w:type="spellEnd"/>
+      <w:r>
+        <w:t xml:space="preserve"> to GDS and how.</w:t>
+      </w:r>
+      <w:proofErr w:type="gramEnd"/>
+      <w:r>
+        <w:t xml:space="preserve"> Also add the new </w:t>
+      </w:r>
+      <w:proofErr w:type="spellStart"/>
+      <w:r>
+        <w:t>seqexec</w:t>
+      </w:r>
+      <w:proofErr w:type="spellEnd"/>
+      <w:r>
+        <w:t>&lt;-&gt; DHS usage pattern.</w:t>
+      </w:r>
+    </w:p>
+    <w:p>
+      <w:pPr>
+        <w:pStyle w:val="Heading2"/>
+      </w:pPr>
+      <w:bookmarkStart w:id="32" w:name="_Toc168132052"/>
       <w:bookmarkEnd w:id="26"/>
+      <w:r>
+        <w:t>GDS &lt;-&gt; EPICS Interface</w:t>
+      </w:r>
+      <w:bookmarkEnd w:id="32"/>
     </w:p>
     <w:p>
       <w:pPr>
         <w:pStyle w:val="NormalFirst"/>
       </w:pPr>
-      <w:r>
-        <w:t>Document which data is taken from the ODB and how</w:t>
-      </w:r>
-    </w:p>
-    <w:p>
-      <w:pPr>
-        <w:pStyle w:val="Heading2"/>
-      </w:pPr>
-      <w:bookmarkStart w:id="27" w:name="_Toc168132051"/>
-      <w:r>
-        <w:t>GDS &lt;-&gt; Seqexec Interface</w:t>
-      </w:r>
-      <w:bookmarkEnd w:id="27"/>
-    </w:p>
-    <w:p>
-      <w:pPr>
-        <w:pStyle w:val="NormalFirst"/>
-      </w:pPr>
-      <w:r>
-        <w:t>Document which commands/data is sent by seqexec to GDS and how. Also add the new seqexec&lt;-&gt; DHS usage pattern.</w:t>
-      </w:r>
-    </w:p>
-    <w:p>
-      <w:pPr>
-        <w:pStyle w:val="Heading2"/>
-      </w:pPr>
-      <w:bookmarkStart w:id="28" w:name="_Toc168132052"/>
-      <w:bookmarkEnd w:id="25"/>
-      <w:r>
-        <w:t>GDS &lt;-&gt; EPICS Interface</w:t>
-      </w:r>
-      <w:bookmarkEnd w:id="28"/>
-    </w:p>
-    <w:p>
-      <w:pPr>
-        <w:pStyle w:val="NormalFirst"/>
-      </w:pPr>
-      <w:r>
-        <w:t>Document which EPICS channel are read by GDS</w:t>
+      <w:proofErr w:type="gramStart"/>
+      <w:r>
+        <w:t>Document which EPICS channel</w:t>
+      </w:r>
+      <w:proofErr w:type="gramEnd"/>
+      <w:r>
+        <w:t xml:space="preserve"> are read by GDS</w:t>
       </w:r>
     </w:p>
     <w:p>
       <w:pPr>
         <w:pStyle w:val="Heading1"/>
       </w:pPr>
-      <w:bookmarkStart w:id="29" w:name="_Toc168132053"/>
+      <w:bookmarkStart w:id="33" w:name="_Toc168132053"/>
       <w:r>
         <w:t>GDS &lt;-&gt; Instrument Interface</w:t>
       </w:r>
-      <w:bookmarkEnd w:id="29"/>
+      <w:bookmarkEnd w:id="33"/>
       <w:r>
         <w:t xml:space="preserve"> </w:t>
       </w:r>
@@ -2748,6 +3223,7 @@
             <w:shd w:val="clear" w:color="auto" w:fill="548DD4" w:themeFill="text2" w:themeFillTint="99"/>
           </w:tcPr>
           <w:p>
+            <w:bookmarkStart w:id="34" w:name="OLE_LINK2"/>
             <w:r>
               <w:t>Status Item</w:t>
             </w:r>
@@ -2796,9 +3272,13 @@
             <w:tcW w:w="2298" w:type="dxa"/>
           </w:tcPr>
           <w:p>
+            <w:proofErr w:type="spellStart"/>
+            <w:proofErr w:type="gramStart"/>
             <w:r>
               <w:t>gpi:status</w:t>
             </w:r>
+            <w:proofErr w:type="spellEnd"/>
+            <w:proofErr w:type="gramEnd"/>
           </w:p>
         </w:tc>
         <w:tc>
@@ -2832,6 +3312,7 @@
           </w:p>
         </w:tc>
       </w:tr>
+      <w:bookmarkEnd w:id="34"/>
       <w:tr>
         <w:trPr>
           <w:cnfStyle w:val="000000100000"/>
@@ -3015,9 +3496,11 @@
         <w:ind w:left="0"/>
         <w:rPr>
           <w:rStyle w:val="Code"/>
+          <w:rFonts w:ascii="Times New Roman" w:hAnsi="Times New Roman"/>
           <w:b/>
           <w:noProof/>
           <w:kern w:val="32"/>
+          <w:sz w:val="20"/>
           <w:u w:val="single"/>
         </w:rPr>
       </w:pPr>
@@ -3148,7 +3631,7 @@
         <w:rPr>
           <w:b w:val="0"/>
         </w:rPr>
-        <w:t>ICD50</w:t>
+        <w:t>ICDXX</w:t>
       </w:r>
     </w:fldSimple>
     <w:r>
@@ -3163,10 +3646,10 @@
           <w:b w:val="0"/>
           <w:color w:val="000000"/>
         </w:rPr>
-        <w:t>GIAPI C++ Language</w:t>
-      </w:r>
-      <w:r>
-        <w:t xml:space="preserve"> Glue API</w:t>
+        <w:t>GDS to Gemini</w:t>
+      </w:r>
+      <w:r>
+        <w:t xml:space="preserve"> ICD</w:t>
       </w:r>
     </w:fldSimple>
     <w:r>
@@ -3181,12 +3664,9 @@
           <w:b w:val="0"/>
           <w:color w:val="000000"/>
         </w:rPr>
-        <w:t>GIAPIC++ICD50-02042008</w:t>
+        <w:t>GDStoGeminiICDXX-05302011</w:t>
       </w:r>
     </w:fldSimple>
-    <w:r>
-      <w:t>27052011</w:t>
-    </w:r>
     <w:r>
       <w:rPr>
         <w:b w:val="0"/>
@@ -3200,12 +3680,9 @@
           <w:b w:val="0"/>
           <w:color w:val="000000"/>
         </w:rPr>
-        <w:t>08</w:t>
+        <w:t>02</w:t>
       </w:r>
     </w:fldSimple>
-    <w:r>
-      <w:t>1</w:t>
-    </w:r>
     <w:r>
       <w:rPr>
         <w:b w:val="0"/>
@@ -3242,7 +3719,7 @@
         <w:rPr>
           <w:b w:val="0"/>
         </w:rPr>
-        <w:t>ICD50</w:t>
+        <w:t>ICDXX</w:t>
       </w:r>
     </w:fldSimple>
     <w:r>
@@ -3257,10 +3734,10 @@
           <w:b w:val="0"/>
           <w:color w:val="000000"/>
         </w:rPr>
-        <w:t>GIAPI C++ Language</w:t>
-      </w:r>
-      <w:r>
-        <w:t xml:space="preserve"> Glue API</w:t>
+        <w:t>GDS to Gemini</w:t>
+      </w:r>
+      <w:r>
+        <w:t xml:space="preserve"> ICD</w:t>
       </w:r>
     </w:fldSimple>
     <w:r>
@@ -3275,12 +3752,9 @@
           <w:b w:val="0"/>
           <w:color w:val="000000"/>
         </w:rPr>
-        <w:t>GIAPIC++ICD50-02042008</w:t>
+        <w:t>GDStoGeminiICDXX-05302011</w:t>
       </w:r>
     </w:fldSimple>
-    <w:r>
-      <w:t>27052011</w:t>
-    </w:r>
     <w:r>
       <w:rPr>
         <w:b w:val="0"/>
@@ -3294,12 +3768,9 @@
           <w:b w:val="0"/>
           <w:color w:val="000000"/>
         </w:rPr>
-        <w:t>08</w:t>
+        <w:t>02</w:t>
       </w:r>
     </w:fldSimple>
-    <w:r>
-      <w:t>1</w:t>
-    </w:r>
     <w:r>
       <w:tab/>
     </w:r>
@@ -3309,7 +3780,7 @@
           <w:b w:val="0"/>
           <w:noProof/>
         </w:rPr>
-        <w:t>1</w:t>
+        <w:t>2</w:t>
       </w:r>
     </w:fldSimple>
     <w:r>
@@ -3405,15 +3876,15 @@
         <w:t>0</w:t>
       </w:r>
     </w:fldSimple>
-    <w:bookmarkStart w:id="30" w:name="_Ref7425757"/>
-    <w:bookmarkStart w:id="31" w:name="_Toc478453722"/>
-    <w:bookmarkStart w:id="32" w:name="_Toc482440233"/>
-    <w:bookmarkStart w:id="33" w:name="_Ref522027700"/>
+    <w:bookmarkStart w:id="35" w:name="_Ref7425757"/>
+    <w:bookmarkStart w:id="36" w:name="_Toc478453722"/>
+    <w:bookmarkStart w:id="37" w:name="_Toc482440233"/>
+    <w:bookmarkStart w:id="38" w:name="_Ref522027700"/>
   </w:p>
-  <w:bookmarkEnd w:id="30"/>
-  <w:bookmarkEnd w:id="31"/>
-  <w:bookmarkEnd w:id="32"/>
-  <w:bookmarkEnd w:id="33"/>
+  <w:bookmarkEnd w:id="35"/>
+  <w:bookmarkEnd w:id="36"/>
+  <w:bookmarkEnd w:id="37"/>
+  <w:bookmarkEnd w:id="38"/>
 </w:ftr>
 </file>
 
@@ -3708,6 +4179,146 @@
     </w:lvl>
   </w:abstractNum>
   <w:abstractNum w:abstractNumId="2">
+    <w:nsid w:val="0E383A99"/>
+    <w:multiLevelType w:val="multilevel"/>
+    <w:tmpl w:val="F2F07C94"/>
+    <w:lvl w:ilvl="0">
+      <w:start w:val="1"/>
+      <w:numFmt w:val="bullet"/>
+      <w:lvlText w:val=""/>
+      <w:lvlJc w:val="left"/>
+      <w:pPr>
+        <w:tabs>
+          <w:tab w:val="num" w:pos="1296"/>
+        </w:tabs>
+        <w:ind w:left="1296" w:hanging="360"/>
+      </w:pPr>
+      <w:rPr>
+        <w:rFonts w:ascii="Symbol" w:hAnsi="Symbol" w:hint="default"/>
+      </w:rPr>
+    </w:lvl>
+    <w:lvl w:ilvl="1">
+      <w:start w:val="1"/>
+      <w:numFmt w:val="bullet"/>
+      <w:lvlText w:val="o"/>
+      <w:lvlJc w:val="left"/>
+      <w:pPr>
+        <w:tabs>
+          <w:tab w:val="num" w:pos="2016"/>
+        </w:tabs>
+        <w:ind w:left="2016" w:hanging="360"/>
+      </w:pPr>
+      <w:rPr>
+        <w:rFonts w:ascii="Courier New" w:hAnsi="Courier New" w:hint="default"/>
+      </w:rPr>
+    </w:lvl>
+    <w:lvl w:ilvl="2">
+      <w:start w:val="1"/>
+      <w:numFmt w:val="bullet"/>
+      <w:lvlText w:val=""/>
+      <w:lvlJc w:val="left"/>
+      <w:pPr>
+        <w:tabs>
+          <w:tab w:val="num" w:pos="2736"/>
+        </w:tabs>
+        <w:ind w:left="2736" w:hanging="360"/>
+      </w:pPr>
+      <w:rPr>
+        <w:rFonts w:ascii="Wingdings" w:hAnsi="Wingdings" w:hint="default"/>
+      </w:rPr>
+    </w:lvl>
+    <w:lvl w:ilvl="3">
+      <w:start w:val="1"/>
+      <w:numFmt w:val="bullet"/>
+      <w:lvlText w:val=""/>
+      <w:lvlJc w:val="left"/>
+      <w:pPr>
+        <w:tabs>
+          <w:tab w:val="num" w:pos="3456"/>
+        </w:tabs>
+        <w:ind w:left="3456" w:hanging="360"/>
+      </w:pPr>
+      <w:rPr>
+        <w:rFonts w:ascii="Symbol" w:hAnsi="Symbol" w:hint="default"/>
+      </w:rPr>
+    </w:lvl>
+    <w:lvl w:ilvl="4">
+      <w:start w:val="1"/>
+      <w:numFmt w:val="bullet"/>
+      <w:lvlText w:val="o"/>
+      <w:lvlJc w:val="left"/>
+      <w:pPr>
+        <w:tabs>
+          <w:tab w:val="num" w:pos="4176"/>
+        </w:tabs>
+        <w:ind w:left="4176" w:hanging="360"/>
+      </w:pPr>
+      <w:rPr>
+        <w:rFonts w:ascii="Courier New" w:hAnsi="Courier New" w:hint="default"/>
+      </w:rPr>
+    </w:lvl>
+    <w:lvl w:ilvl="5">
+      <w:start w:val="1"/>
+      <w:numFmt w:val="bullet"/>
+      <w:lvlText w:val=""/>
+      <w:lvlJc w:val="left"/>
+      <w:pPr>
+        <w:tabs>
+          <w:tab w:val="num" w:pos="4896"/>
+        </w:tabs>
+        <w:ind w:left="4896" w:hanging="360"/>
+      </w:pPr>
+      <w:rPr>
+        <w:rFonts w:ascii="Wingdings" w:hAnsi="Wingdings" w:hint="default"/>
+      </w:rPr>
+    </w:lvl>
+    <w:lvl w:ilvl="6">
+      <w:start w:val="1"/>
+      <w:numFmt w:val="bullet"/>
+      <w:lvlText w:val=""/>
+      <w:lvlJc w:val="left"/>
+      <w:pPr>
+        <w:tabs>
+          <w:tab w:val="num" w:pos="5616"/>
+        </w:tabs>
+        <w:ind w:left="5616" w:hanging="360"/>
+      </w:pPr>
+      <w:rPr>
+        <w:rFonts w:ascii="Symbol" w:hAnsi="Symbol" w:hint="default"/>
+      </w:rPr>
+    </w:lvl>
+    <w:lvl w:ilvl="7">
+      <w:start w:val="1"/>
+      <w:numFmt w:val="bullet"/>
+      <w:lvlText w:val="o"/>
+      <w:lvlJc w:val="left"/>
+      <w:pPr>
+        <w:tabs>
+          <w:tab w:val="num" w:pos="6336"/>
+        </w:tabs>
+        <w:ind w:left="6336" w:hanging="360"/>
+      </w:pPr>
+      <w:rPr>
+        <w:rFonts w:ascii="Courier New" w:hAnsi="Courier New" w:hint="default"/>
+      </w:rPr>
+    </w:lvl>
+    <w:lvl w:ilvl="8">
+      <w:start w:val="1"/>
+      <w:numFmt w:val="bullet"/>
+      <w:lvlText w:val=""/>
+      <w:lvlJc w:val="left"/>
+      <w:pPr>
+        <w:tabs>
+          <w:tab w:val="num" w:pos="7056"/>
+        </w:tabs>
+        <w:ind w:left="7056" w:hanging="360"/>
+      </w:pPr>
+      <w:rPr>
+        <w:rFonts w:ascii="Wingdings" w:hAnsi="Wingdings" w:hint="default"/>
+      </w:rPr>
+    </w:lvl>
+  </w:abstractNum>
+  <w:abstractNum w:abstractNumId="3">
     <w:nsid w:val="1AE2174A"/>
     <w:multiLevelType w:val="hybridMultilevel"/>
     <w:tmpl w:val="528679D4"/>
@@ -3820,7 +4431,7 @@
       </w:pPr>
     </w:lvl>
   </w:abstractNum>
-  <w:abstractNum w:abstractNumId="3">
+  <w:abstractNum w:abstractNumId="4">
     <w:nsid w:val="1C6F1272"/>
     <w:multiLevelType w:val="multilevel"/>
     <w:tmpl w:val="8EEC69CC"/>
@@ -3970,7 +4581,7 @@
       </w:rPr>
     </w:lvl>
   </w:abstractNum>
-  <w:abstractNum w:abstractNumId="4">
+  <w:abstractNum w:abstractNumId="5">
     <w:nsid w:val="22D74FEE"/>
     <w:multiLevelType w:val="hybridMultilevel"/>
     <w:tmpl w:val="3A9C0126"/>
@@ -4086,7 +4697,7 @@
       </w:pPr>
     </w:lvl>
   </w:abstractNum>
-  <w:abstractNum w:abstractNumId="5">
+  <w:abstractNum w:abstractNumId="6">
     <w:nsid w:val="292B164E"/>
     <w:multiLevelType w:val="multilevel"/>
     <w:tmpl w:val="BA70D8A2"/>
@@ -4227,7 +4838,7 @@
       </w:rPr>
     </w:lvl>
   </w:abstractNum>
-  <w:abstractNum w:abstractNumId="6">
+  <w:abstractNum w:abstractNumId="7">
     <w:nsid w:val="2B1D3B06"/>
     <w:multiLevelType w:val="hybridMultilevel"/>
     <w:tmpl w:val="BBA8BC52"/>
@@ -4343,7 +4954,7 @@
       </w:pPr>
     </w:lvl>
   </w:abstractNum>
-  <w:abstractNum w:abstractNumId="7">
+  <w:abstractNum w:abstractNumId="8">
     <w:nsid w:val="42172A52"/>
     <w:multiLevelType w:val="hybridMultilevel"/>
     <w:tmpl w:val="CCF698C6"/>
@@ -4459,7 +5070,147 @@
       </w:pPr>
     </w:lvl>
   </w:abstractNum>
-  <w:abstractNum w:abstractNumId="8">
+  <w:abstractNum w:abstractNumId="9">
+    <w:nsid w:val="49550E4C"/>
+    <w:multiLevelType w:val="multilevel"/>
+    <w:tmpl w:val="F2F07C94"/>
+    <w:lvl w:ilvl="0">
+      <w:start w:val="1"/>
+      <w:numFmt w:val="bullet"/>
+      <w:lvlText w:val=""/>
+      <w:lvlJc w:val="left"/>
+      <w:pPr>
+        <w:tabs>
+          <w:tab w:val="num" w:pos="1296"/>
+        </w:tabs>
+        <w:ind w:left="1296" w:hanging="360"/>
+      </w:pPr>
+      <w:rPr>
+        <w:rFonts w:ascii="Symbol" w:hAnsi="Symbol" w:hint="default"/>
+      </w:rPr>
+    </w:lvl>
+    <w:lvl w:ilvl="1">
+      <w:start w:val="1"/>
+      <w:numFmt w:val="bullet"/>
+      <w:lvlText w:val="o"/>
+      <w:lvlJc w:val="left"/>
+      <w:pPr>
+        <w:tabs>
+          <w:tab w:val="num" w:pos="2016"/>
+        </w:tabs>
+        <w:ind w:left="2016" w:hanging="360"/>
+      </w:pPr>
+      <w:rPr>
+        <w:rFonts w:ascii="Courier New" w:hAnsi="Courier New" w:hint="default"/>
+      </w:rPr>
+    </w:lvl>
+    <w:lvl w:ilvl="2">
+      <w:start w:val="1"/>
+      <w:numFmt w:val="bullet"/>
+      <w:lvlText w:val=""/>
+      <w:lvlJc w:val="left"/>
+      <w:pPr>
+        <w:tabs>
+          <w:tab w:val="num" w:pos="2736"/>
+        </w:tabs>
+        <w:ind w:left="2736" w:hanging="360"/>
+      </w:pPr>
+      <w:rPr>
+        <w:rFonts w:ascii="Wingdings" w:hAnsi="Wingdings" w:hint="default"/>
+      </w:rPr>
+    </w:lvl>
+    <w:lvl w:ilvl="3">
+      <w:start w:val="1"/>
+      <w:numFmt w:val="bullet"/>
+      <w:lvlText w:val=""/>
+      <w:lvlJc w:val="left"/>
+      <w:pPr>
+        <w:tabs>
+          <w:tab w:val="num" w:pos="3456"/>
+        </w:tabs>
+        <w:ind w:left="3456" w:hanging="360"/>
+      </w:pPr>
+      <w:rPr>
+        <w:rFonts w:ascii="Symbol" w:hAnsi="Symbol" w:hint="default"/>
+      </w:rPr>
+    </w:lvl>
+    <w:lvl w:ilvl="4">
+      <w:start w:val="1"/>
+      <w:numFmt w:val="bullet"/>
+      <w:lvlText w:val="o"/>
+      <w:lvlJc w:val="left"/>
+      <w:pPr>
+        <w:tabs>
+          <w:tab w:val="num" w:pos="4176"/>
+        </w:tabs>
+        <w:ind w:left="4176" w:hanging="360"/>
+      </w:pPr>
+      <w:rPr>
+        <w:rFonts w:ascii="Courier New" w:hAnsi="Courier New" w:hint="default"/>
+      </w:rPr>
+    </w:lvl>
+    <w:lvl w:ilvl="5">
+      <w:start w:val="1"/>
+      <w:numFmt w:val="bullet"/>
+      <w:lvlText w:val=""/>
+      <w:lvlJc w:val="left"/>
+      <w:pPr>
+        <w:tabs>
+          <w:tab w:val="num" w:pos="4896"/>
+        </w:tabs>
+        <w:ind w:left="4896" w:hanging="360"/>
+      </w:pPr>
+      <w:rPr>
+        <w:rFonts w:ascii="Wingdings" w:hAnsi="Wingdings" w:hint="default"/>
+      </w:rPr>
+    </w:lvl>
+    <w:lvl w:ilvl="6">
+      <w:start w:val="1"/>
+      <w:numFmt w:val="bullet"/>
+      <w:lvlText w:val=""/>
+      <w:lvlJc w:val="left"/>
+      <w:pPr>
+        <w:tabs>
+          <w:tab w:val="num" w:pos="5616"/>
+        </w:tabs>
+        <w:ind w:left="5616" w:hanging="360"/>
+      </w:pPr>
+      <w:rPr>
+        <w:rFonts w:ascii="Symbol" w:hAnsi="Symbol" w:hint="default"/>
+      </w:rPr>
+    </w:lvl>
+    <w:lvl w:ilvl="7">
+      <w:start w:val="1"/>
+      <w:numFmt w:val="bullet"/>
+      <w:lvlText w:val="o"/>
+      <w:lvlJc w:val="left"/>
+      <w:pPr>
+        <w:tabs>
+          <w:tab w:val="num" w:pos="6336"/>
+        </w:tabs>
+        <w:ind w:left="6336" w:hanging="360"/>
+      </w:pPr>
+      <w:rPr>
+        <w:rFonts w:ascii="Courier New" w:hAnsi="Courier New" w:hint="default"/>
+      </w:rPr>
+    </w:lvl>
+    <w:lvl w:ilvl="8">
+      <w:start w:val="1"/>
+      <w:numFmt w:val="bullet"/>
+      <w:lvlText w:val=""/>
+      <w:lvlJc w:val="left"/>
+      <w:pPr>
+        <w:tabs>
+          <w:tab w:val="num" w:pos="7056"/>
+        </w:tabs>
+        <w:ind w:left="7056" w:hanging="360"/>
+      </w:pPr>
+      <w:rPr>
+        <w:rFonts w:ascii="Wingdings" w:hAnsi="Wingdings" w:hint="default"/>
+      </w:rPr>
+    </w:lvl>
+  </w:abstractNum>
+  <w:abstractNum w:abstractNumId="10">
     <w:nsid w:val="65400880"/>
     <w:multiLevelType w:val="hybridMultilevel"/>
     <w:tmpl w:val="80220946"/>
@@ -4575,7 +5326,7 @@
       </w:pPr>
     </w:lvl>
   </w:abstractNum>
-  <w:abstractNum w:abstractNumId="9">
+  <w:abstractNum w:abstractNumId="11">
     <w:nsid w:val="66AC2286"/>
     <w:multiLevelType w:val="hybridMultilevel"/>
     <w:tmpl w:val="8AE4F1C8"/>
@@ -4691,7 +5442,7 @@
       </w:pPr>
     </w:lvl>
   </w:abstractNum>
-  <w:abstractNum w:abstractNumId="10">
+  <w:abstractNum w:abstractNumId="12">
     <w:nsid w:val="7BEF5279"/>
     <w:multiLevelType w:val="hybridMultilevel"/>
     <w:tmpl w:val="4CCCAF04"/>
@@ -4807,7 +5558,7 @@
       </w:pPr>
     </w:lvl>
   </w:abstractNum>
-  <w:abstractNum w:abstractNumId="11">
+  <w:abstractNum w:abstractNumId="13">
     <w:nsid w:val="7CD710D7"/>
     <w:multiLevelType w:val="hybridMultilevel"/>
     <w:tmpl w:val="1688D6A8"/>
@@ -4949,40 +5700,46 @@
     </w:lvl>
   </w:abstractNum>
   <w:num w:numId="1">
+    <w:abstractNumId w:val="4"/>
+  </w:num>
+  <w:num w:numId="2">
+    <w:abstractNumId w:val="6"/>
+  </w:num>
+  <w:num w:numId="3">
     <w:abstractNumId w:val="3"/>
   </w:num>
-  <w:num w:numId="2">
-    <w:abstractNumId w:val="5"/>
-  </w:num>
-  <w:num w:numId="3">
-    <w:abstractNumId w:val="2"/>
-  </w:num>
   <w:num w:numId="4">
-    <w:abstractNumId w:val="11"/>
+    <w:abstractNumId w:val="13"/>
   </w:num>
   <w:num w:numId="5">
     <w:abstractNumId w:val="0"/>
   </w:num>
   <w:num w:numId="6">
+    <w:abstractNumId w:val="12"/>
+  </w:num>
+  <w:num w:numId="7">
     <w:abstractNumId w:val="10"/>
   </w:num>
-  <w:num w:numId="7">
+  <w:num w:numId="8">
+    <w:abstractNumId w:val="5"/>
+  </w:num>
+  <w:num w:numId="9">
     <w:abstractNumId w:val="8"/>
   </w:num>
-  <w:num w:numId="8">
-    <w:abstractNumId w:val="4"/>
-  </w:num>
-  <w:num w:numId="9">
+  <w:num w:numId="10">
     <w:abstractNumId w:val="7"/>
-  </w:num>
-  <w:num w:numId="10">
-    <w:abstractNumId w:val="6"/>
   </w:num>
   <w:num w:numId="11">
     <w:abstractNumId w:val="1"/>
   </w:num>
   <w:num w:numId="12">
+    <w:abstractNumId w:val="11"/>
+  </w:num>
+  <w:num w:numId="13">
     <w:abstractNumId w:val="9"/>
+  </w:num>
+  <w:num w:numId="14">
+    <w:abstractNumId w:val="2"/>
   </w:num>
 </w:numbering>
 </file>
@@ -5001,17 +5758,12 @@
     <w:pPrDefault/>
   </w:docDefaults>
   <w:latentStyles w:defLockedState="0" w:defUIPriority="0" w:defSemiHidden="0" w:defUnhideWhenUsed="0" w:defQFormat="0" w:count="276">
-    <w:lsdException w:name="heading 1" w:uiPriority="9" w:qFormat="1"/>
-    <w:lsdException w:name="toc 1" w:uiPriority="39"/>
-    <w:lsdException w:name="toc 2" w:uiPriority="39"/>
-    <w:lsdException w:name="Hyperlink" w:uiPriority="99"/>
     <w:lsdException w:name="Colorful Grid Accent 1" w:uiPriority="73"/>
-    <w:lsdException w:name="TOC Heading" w:uiPriority="39" w:qFormat="1"/>
   </w:latentStyles>
   <w:style w:type="paragraph" w:default="1" w:styleId="Normal">
     <w:name w:val="Normal"/>
     <w:qFormat/>
-    <w:rsid w:val="00631070"/>
+    <w:rsid w:val="001360F5"/>
     <w:pPr>
       <w:spacing w:before="120"/>
       <w:ind w:left="576"/>
@@ -6340,7 +7092,7 @@
 </file>
 
 <file path=customXml/itemProps1.xml><?xml version="1.0" encoding="utf-8"?>
-<ds:datastoreItem xmlns:ds="http://schemas.openxmlformats.org/officeDocument/2006/customXml" ds:itemID="{A844882B-B83F-BB45-91A2-82D303FF87B0}">
+<ds:datastoreItem xmlns:ds="http://schemas.openxmlformats.org/officeDocument/2006/customXml" ds:itemID="{32D037D5-6210-2B44-953E-7C9DB62A8AAB}">
   <ds:schemaRefs>
     <ds:schemaRef ds:uri="http://schemas.openxmlformats.org/officeDocument/2006/bibliography"/>
   </ds:schemaRefs>

</xml_diff>

<commit_message>
Added GDS configuration and seqexec to GDS interface.
git-svn-id: http://source.gemini.edu/software/giapi/giapi-osgi/trunk@35215 ee6ba543-07f8-4773-b02c-01d50e9d00ba
</commit_message>
<xml_diff>
--- a/gds-api/src/main/doc/GDSGeminiICD.docx
+++ b/gds-api/src/main/doc/GDSGeminiICD.docx
@@ -158,15 +158,7 @@
         <w:pStyle w:val="ReportAuthor"/>
       </w:pPr>
       <w:r>
-        <w:t xml:space="preserve">Nicolas A. </w:t>
-      </w:r>
-      <w:proofErr w:type="spellStart"/>
-      <w:r>
-        <w:t>Barriga</w:t>
-      </w:r>
-      <w:proofErr w:type="spellEnd"/>
-      <w:r>
-        <w:t xml:space="preserve">, Carlos Quiroz, Arturo </w:t>
+        <w:t xml:space="preserve">Nicolas A. Barriga, Carlos Quiroz, Arturo </w:t>
       </w:r>
       <w:proofErr w:type="spellStart"/>
       <w:r>
@@ -568,13 +560,8 @@
               <w:jc w:val="center"/>
             </w:pPr>
             <w:r>
-              <w:t xml:space="preserve">Nicolas A. </w:t>
-            </w:r>
-            <w:proofErr w:type="spellStart"/>
-            <w:r>
-              <w:t>Barriga</w:t>
-            </w:r>
-            <w:proofErr w:type="spellEnd"/>
+              <w:t>Nicolas A. Barriga</w:t>
+            </w:r>
           </w:p>
         </w:tc>
         <w:tc>
@@ -1256,7 +1243,7 @@
             <w:rPr>
               <w:noProof/>
             </w:rPr>
-            <w:t>1</w:t>
+            <w:t>2</w:t>
           </w:r>
           <w:r>
             <w:rPr>
@@ -1331,7 +1318,7 @@
             <w:rPr>
               <w:noProof/>
             </w:rPr>
-            <w:t>2</w:t>
+            <w:t>3</w:t>
           </w:r>
           <w:r>
             <w:rPr>
@@ -1410,7 +1397,7 @@
             <w:rPr>
               <w:noProof/>
             </w:rPr>
-            <w:t>2</w:t>
+            <w:t>3</w:t>
           </w:r>
           <w:r>
             <w:rPr>
@@ -1489,7 +1476,7 @@
             <w:rPr>
               <w:noProof/>
             </w:rPr>
-            <w:t>2</w:t>
+            <w:t>3</w:t>
           </w:r>
           <w:r>
             <w:rPr>
@@ -1568,7 +1555,7 @@
             <w:rPr>
               <w:noProof/>
             </w:rPr>
-            <w:t>2</w:t>
+            <w:t>3</w:t>
           </w:r>
           <w:r>
             <w:rPr>
@@ -1643,7 +1630,7 @@
             <w:rPr>
               <w:noProof/>
             </w:rPr>
-            <w:t>2</w:t>
+            <w:t>3</w:t>
           </w:r>
           <w:r>
             <w:rPr>
@@ -2549,6 +2536,1047 @@
     </w:p>
     <w:p>
       <w:pPr>
+        <w:pStyle w:val="NormalFirst"/>
+      </w:pPr>
+      <w:r>
+        <w:rPr>
+          <w:noProof/>
+        </w:rPr>
+        <w:drawing>
+          <wp:anchor distT="0" distB="0" distL="114300" distR="114300" simplePos="0" relativeHeight="251659264" behindDoc="0" locked="0" layoutInCell="1" allowOverlap="1">
+            <wp:simplePos x="0" y="0"/>
+            <wp:positionH relativeFrom="column">
+              <wp:posOffset>-114300</wp:posOffset>
+            </wp:positionH>
+            <wp:positionV relativeFrom="paragraph">
+              <wp:posOffset>158750</wp:posOffset>
+            </wp:positionV>
+            <wp:extent cx="558800" cy="571500"/>
+            <wp:effectExtent l="0" t="0" r="0" b="0"/>
+            <wp:wrapNone/>
+            <wp:docPr id="2" name="Picture 29" descr="GIAPIGraffleFigures"/>
+            <wp:cNvGraphicFramePr>
+              <a:graphicFrameLocks xmlns:a="http://schemas.openxmlformats.org/drawingml/2006/main" noChangeAspect="1"/>
+            </wp:cNvGraphicFramePr>
+            <a:graphic xmlns:a="http://schemas.openxmlformats.org/drawingml/2006/main">
+              <a:graphicData uri="http://schemas.openxmlformats.org/drawingml/2006/picture">
+                <pic:pic xmlns:pic="http://schemas.openxmlformats.org/drawingml/2006/picture">
+                  <pic:nvPicPr>
+                    <pic:cNvPr id="0" name="Picture 29" descr="GIAPIGraffleFigures"/>
+                    <pic:cNvPicPr>
+                      <a:picLocks noChangeAspect="1" noChangeArrowheads="1"/>
+                    </pic:cNvPicPr>
+                  </pic:nvPicPr>
+                  <pic:blipFill>
+                    <a:blip r:embed="rId10"/>
+                    <a:srcRect/>
+                    <a:stretch>
+                      <a:fillRect/>
+                    </a:stretch>
+                  </pic:blipFill>
+                  <pic:spPr bwMode="auto">
+                    <a:xfrm>
+                      <a:off x="0" y="0"/>
+                      <a:ext cx="558800" cy="571500"/>
+                    </a:xfrm>
+                    <a:prstGeom prst="rect">
+                      <a:avLst/>
+                    </a:prstGeom>
+                    <a:noFill/>
+                    <a:ln w="9525">
+                      <a:noFill/>
+                      <a:miter lim="800000"/>
+                      <a:headEnd/>
+                      <a:tailEnd/>
+                    </a:ln>
+                  </pic:spPr>
+                </pic:pic>
+              </a:graphicData>
+            </a:graphic>
+          </wp:anchor>
+        </w:drawing>
+      </w:r>
+      <w:r>
+        <w:t xml:space="preserve">The GDS is configured by editing the file </w:t>
+      </w:r>
+      <w:r>
+        <w:rPr>
+          <w:rFonts w:ascii="Courier New" w:hAnsi="Courier New"/>
+          <w:sz w:val="18"/>
+        </w:rPr>
+        <w:t>$GMP_HOME/conf/gds-</w:t>
+      </w:r>
+      <w:proofErr w:type="spellStart"/>
+      <w:r>
+        <w:rPr>
+          <w:rFonts w:ascii="Courier New" w:hAnsi="Courier New"/>
+          <w:sz w:val="18"/>
+        </w:rPr>
+        <w:t>keywords.conf</w:t>
+      </w:r>
+      <w:proofErr w:type="spellEnd"/>
+      <w:r>
+        <w:t>.</w:t>
+      </w:r>
+    </w:p>
+    <w:p>
+      <w:pPr>
+        <w:pStyle w:val="NormalFirst"/>
+      </w:pPr>
+    </w:p>
+    <w:p>
+      <w:pPr>
+        <w:pStyle w:val="NormalFirst"/>
+      </w:pPr>
+      <w:r>
+        <w:t>The GDS configuration will change once the Configuration GUI is done.</w:t>
+      </w:r>
+    </w:p>
+    <w:p>
+      <w:pPr>
+        <w:pStyle w:val="NormalFirst"/>
+      </w:pPr>
+    </w:p>
+    <w:p>
+      <w:pPr>
+        <w:pStyle w:val="NormalFirst"/>
+      </w:pPr>
+      <w:r>
+        <w:t>The configuration file looks like this:</w:t>
+      </w:r>
+    </w:p>
+    <w:p>
+      <w:pPr>
+        <w:pStyle w:val="NormalFirst"/>
+        <w:jc w:val="left"/>
+        <w:rPr>
+          <w:rFonts w:ascii="Courier New" w:hAnsi="Courier New"/>
+          <w:sz w:val="14"/>
+        </w:rPr>
+      </w:pPr>
+      <w:r>
+        <w:rPr>
+          <w:rFonts w:ascii="Courier New" w:hAnsi="Courier New"/>
+          <w:sz w:val="14"/>
+        </w:rPr>
+        <w:t xml:space="preserve"> #</w:t>
+      </w:r>
+    </w:p>
+    <w:p>
+      <w:pPr>
+        <w:pStyle w:val="NormalFirst"/>
+        <w:jc w:val="left"/>
+        <w:rPr>
+          <w:rFonts w:ascii="Courier New" w:hAnsi="Courier New"/>
+          <w:sz w:val="14"/>
+        </w:rPr>
+      </w:pPr>
+      <w:r>
+        <w:rPr>
+          <w:rFonts w:ascii="Courier New" w:hAnsi="Courier New"/>
+          <w:sz w:val="14"/>
+        </w:rPr>
+        <w:t xml:space="preserve"> # </w:t>
+      </w:r>
+      <w:proofErr w:type="gramStart"/>
+      <w:r>
+        <w:rPr>
+          <w:rFonts w:ascii="Courier New" w:hAnsi="Courier New"/>
+          <w:sz w:val="14"/>
+        </w:rPr>
+        <w:t>Instrument  Event</w:t>
+      </w:r>
+      <w:proofErr w:type="gramEnd"/>
+      <w:r>
+        <w:rPr>
+          <w:rFonts w:ascii="Courier New" w:hAnsi="Courier New"/>
+          <w:sz w:val="14"/>
+        </w:rPr>
+        <w:t xml:space="preserve">     Keyword Name </w:t>
+      </w:r>
+      <w:r>
+        <w:rPr>
+          <w:rFonts w:ascii="Courier New" w:hAnsi="Courier New"/>
+          <w:sz w:val="14"/>
+        </w:rPr>
+        <w:t xml:space="preserve">FITS    Data   Gemini  </w:t>
+      </w:r>
+      <w:r>
+        <w:rPr>
+          <w:rFonts w:ascii="Courier New" w:hAnsi="Courier New"/>
+          <w:sz w:val="14"/>
+        </w:rPr>
+        <w:t xml:space="preserve">  Null Subsystem  </w:t>
+      </w:r>
+      <w:proofErr w:type="spellStart"/>
+      <w:r>
+        <w:rPr>
+          <w:rFonts w:ascii="Courier New" w:hAnsi="Courier New"/>
+          <w:sz w:val="14"/>
+        </w:rPr>
+        <w:t>Subsystem</w:t>
+      </w:r>
+      <w:proofErr w:type="spellEnd"/>
+      <w:r>
+        <w:rPr>
+          <w:rFonts w:ascii="Courier New" w:hAnsi="Courier New"/>
+          <w:sz w:val="14"/>
+        </w:rPr>
+        <w:t xml:space="preserve">    Array </w:t>
+      </w:r>
+      <w:r>
+        <w:rPr>
+          <w:rFonts w:ascii="Courier New" w:hAnsi="Courier New"/>
+          <w:sz w:val="14"/>
+        </w:rPr>
+        <w:t>Comment</w:t>
+      </w:r>
+    </w:p>
+    <w:p>
+      <w:pPr>
+        <w:pStyle w:val="NormalFirst"/>
+        <w:jc w:val="left"/>
+        <w:rPr>
+          <w:rFonts w:ascii="Courier New" w:hAnsi="Courier New"/>
+          <w:sz w:val="14"/>
+        </w:rPr>
+      </w:pPr>
+      <w:r>
+        <w:rPr>
+          <w:rFonts w:ascii="Courier New" w:hAnsi="Courier New"/>
+          <w:sz w:val="14"/>
+        </w:rPr>
+        <w:t xml:space="preserve"> #   Nam</w:t>
+      </w:r>
+      <w:r>
+        <w:rPr>
+          <w:rFonts w:ascii="Courier New" w:hAnsi="Courier New"/>
+          <w:sz w:val="14"/>
+        </w:rPr>
+        <w:t xml:space="preserve">e                  in FITS    </w:t>
+      </w:r>
+      <w:proofErr w:type="gramStart"/>
+      <w:r>
+        <w:rPr>
+          <w:rFonts w:ascii="Courier New" w:hAnsi="Courier New"/>
+          <w:sz w:val="14"/>
+        </w:rPr>
+        <w:t>Header  Type</w:t>
+      </w:r>
+      <w:proofErr w:type="gramEnd"/>
+      <w:r>
+        <w:rPr>
+          <w:rFonts w:ascii="Courier New" w:hAnsi="Courier New"/>
+          <w:sz w:val="14"/>
+        </w:rPr>
+        <w:t xml:space="preserve">  Mandatory Value             channel</w:t>
+      </w:r>
+      <w:r>
+        <w:rPr>
+          <w:rFonts w:ascii="Courier New" w:hAnsi="Courier New"/>
+          <w:sz w:val="14"/>
+        </w:rPr>
+        <w:t xml:space="preserve">     </w:t>
+      </w:r>
+      <w:r>
+        <w:rPr>
+          <w:rFonts w:ascii="Courier New" w:hAnsi="Courier New"/>
+          <w:sz w:val="14"/>
+        </w:rPr>
+        <w:t>Index</w:t>
+      </w:r>
+    </w:p>
+    <w:p>
+      <w:pPr>
+        <w:pStyle w:val="NormalFirst"/>
+        <w:jc w:val="left"/>
+        <w:rPr>
+          <w:rFonts w:ascii="Courier New" w:hAnsi="Courier New"/>
+          <w:sz w:val="14"/>
+        </w:rPr>
+      </w:pPr>
+      <w:r>
+        <w:rPr>
+          <w:rFonts w:ascii="Courier New" w:hAnsi="Courier New"/>
+          <w:sz w:val="14"/>
+        </w:rPr>
+        <w:t xml:space="preserve"> # ---------- ---</w:t>
+      </w:r>
+      <w:r>
+        <w:rPr>
+          <w:rFonts w:ascii="Courier New" w:hAnsi="Courier New"/>
+          <w:sz w:val="14"/>
+        </w:rPr>
+        <w:t>-------  ---------</w:t>
+      </w:r>
+      <w:r>
+        <w:rPr>
+          <w:rFonts w:ascii="Courier New" w:hAnsi="Courier New"/>
+          <w:sz w:val="14"/>
+        </w:rPr>
+        <w:t xml:space="preserve">  ------- ------  -------</w:t>
+      </w:r>
+      <w:r>
+        <w:rPr>
+          <w:rFonts w:ascii="Courier New" w:hAnsi="Courier New"/>
+          <w:sz w:val="14"/>
+        </w:rPr>
+        <w:t xml:space="preserve">  ----- </w:t>
+      </w:r>
+      <w:r>
+        <w:rPr>
+          <w:rFonts w:ascii="Courier New" w:hAnsi="Courier New"/>
+          <w:sz w:val="14"/>
+        </w:rPr>
+        <w:t>------</w:t>
+      </w:r>
+      <w:r>
+        <w:rPr>
+          <w:rFonts w:ascii="Courier New" w:hAnsi="Courier New"/>
+          <w:sz w:val="14"/>
+        </w:rPr>
+        <w:t xml:space="preserve">   ---------   </w:t>
+      </w:r>
+      <w:r>
+        <w:rPr>
+          <w:rFonts w:ascii="Courier New" w:hAnsi="Courier New"/>
+          <w:sz w:val="14"/>
+        </w:rPr>
+        <w:t xml:space="preserve"> -----  -------------------</w:t>
+      </w:r>
+    </w:p>
+    <w:p>
+      <w:pPr>
+        <w:pStyle w:val="NormalFirst"/>
+        <w:jc w:val="left"/>
+        <w:rPr>
+          <w:rFonts w:ascii="Courier New" w:hAnsi="Courier New"/>
+          <w:sz w:val="14"/>
+        </w:rPr>
+      </w:pPr>
+      <w:r>
+        <w:rPr>
+          <w:rFonts w:ascii="Courier New" w:hAnsi="Courier New"/>
+          <w:sz w:val="14"/>
+        </w:rPr>
+        <w:t xml:space="preserve"> #    GPI     </w:t>
+      </w:r>
+      <w:r>
+        <w:rPr>
+          <w:rFonts w:ascii="Courier New" w:hAnsi="Courier New"/>
+          <w:sz w:val="14"/>
+        </w:rPr>
+        <w:t>OBS_END_</w:t>
+      </w:r>
+      <w:proofErr w:type="gramStart"/>
+      <w:r>
+        <w:rPr>
+          <w:rFonts w:ascii="Courier New" w:hAnsi="Courier New"/>
+          <w:sz w:val="14"/>
+        </w:rPr>
+        <w:t xml:space="preserve">ACQ  </w:t>
+      </w:r>
+      <w:r>
+        <w:rPr>
+          <w:rFonts w:ascii="Courier New" w:hAnsi="Courier New"/>
+          <w:sz w:val="14"/>
+        </w:rPr>
+        <w:t>AIRMASS</w:t>
+      </w:r>
+      <w:proofErr w:type="gramEnd"/>
+      <w:r>
+        <w:rPr>
+          <w:rFonts w:ascii="Courier New" w:hAnsi="Courier New"/>
+          <w:sz w:val="14"/>
+        </w:rPr>
+        <w:t xml:space="preserve"> </w:t>
+      </w:r>
+      <w:r>
+        <w:rPr>
+          <w:rFonts w:ascii="Courier New" w:hAnsi="Courier New"/>
+          <w:sz w:val="14"/>
+        </w:rPr>
+        <w:t xml:space="preserve">     </w:t>
+      </w:r>
+      <w:r>
+        <w:rPr>
+          <w:rFonts w:ascii="Courier New" w:hAnsi="Courier New"/>
+          <w:sz w:val="14"/>
+        </w:rPr>
+        <w:t xml:space="preserve">0    </w:t>
+      </w:r>
+      <w:r>
+        <w:rPr>
+          <w:rFonts w:ascii="Courier New" w:hAnsi="Courier New"/>
+          <w:sz w:val="14"/>
+        </w:rPr>
+        <w:t xml:space="preserve">DOUBLE    </w:t>
+      </w:r>
+      <w:r>
+        <w:rPr>
+          <w:rFonts w:ascii="Courier New" w:hAnsi="Courier New"/>
+          <w:sz w:val="14"/>
+        </w:rPr>
+        <w:t xml:space="preserve">F    </w:t>
+      </w:r>
+      <w:r>
+        <w:rPr>
+          <w:rFonts w:ascii="Courier New" w:hAnsi="Courier New"/>
+          <w:sz w:val="14"/>
+        </w:rPr>
+        <w:t xml:space="preserve">  NONE  </w:t>
+      </w:r>
+      <w:r>
+        <w:rPr>
+          <w:rFonts w:ascii="Courier New" w:hAnsi="Courier New"/>
+          <w:sz w:val="14"/>
+        </w:rPr>
+        <w:t xml:space="preserve">EPICS  </w:t>
+      </w:r>
+      <w:proofErr w:type="spellStart"/>
+      <w:r>
+        <w:rPr>
+          <w:rFonts w:ascii="Courier New" w:hAnsi="Courier New"/>
+          <w:sz w:val="14"/>
+        </w:rPr>
+        <w:t>ws:massAirmass</w:t>
+      </w:r>
+      <w:proofErr w:type="spellEnd"/>
+      <w:r>
+        <w:rPr>
+          <w:rFonts w:ascii="Courier New" w:hAnsi="Courier New"/>
+          <w:sz w:val="14"/>
+        </w:rPr>
+        <w:t xml:space="preserve"> NULL "Mea</w:t>
+      </w:r>
+      <w:r>
+        <w:rPr>
+          <w:rFonts w:ascii="Courier New" w:hAnsi="Courier New"/>
+          <w:sz w:val="14"/>
+        </w:rPr>
+        <w:t>n...”</w:t>
+      </w:r>
+    </w:p>
+    <w:p>
+      <w:pPr>
+        <w:pStyle w:val="NormalFirst"/>
+        <w:jc w:val="left"/>
+        <w:rPr>
+          <w:rFonts w:ascii="Courier New" w:hAnsi="Courier New"/>
+          <w:sz w:val="12"/>
+        </w:rPr>
+      </w:pPr>
+      <w:r>
+        <w:rPr>
+          <w:rFonts w:ascii="Courier New" w:hAnsi="Courier New"/>
+          <w:sz w:val="12"/>
+        </w:rPr>
+        <w:t xml:space="preserve"> ...</w:t>
+      </w:r>
+    </w:p>
+    <w:p/>
+    <w:tbl>
+      <w:tblPr>
+        <w:tblStyle w:val="ColorfulGrid-Accent1"/>
+        <w:tblW w:w="0" w:type="auto"/>
+        <w:tblInd w:w="396" w:type="dxa"/>
+        <w:tblLook w:val="0400"/>
+      </w:tblPr>
+      <w:tblGrid>
+        <w:gridCol w:w="1839"/>
+        <w:gridCol w:w="4353"/>
+        <w:gridCol w:w="3096"/>
+      </w:tblGrid>
+      <w:tr>
+        <w:trPr>
+          <w:cnfStyle w:val="000000100000"/>
+          <w:trHeight w:val="612"/>
+        </w:trPr>
+        <w:tc>
+          <w:tcPr>
+            <w:tcW w:w="1839" w:type="dxa"/>
+            <w:shd w:val="clear" w:color="auto" w:fill="548DD4" w:themeFill="text2" w:themeFillTint="99"/>
+          </w:tcPr>
+          <w:p>
+            <w:pPr>
+              <w:ind w:left="0"/>
+              <w:rPr>
+                <w:b/>
+              </w:rPr>
+            </w:pPr>
+            <w:r>
+              <w:rPr>
+                <w:b/>
+              </w:rPr>
+              <w:t>Column Title</w:t>
+            </w:r>
+          </w:p>
+        </w:tc>
+        <w:tc>
+          <w:tcPr>
+            <w:tcW w:w="4353" w:type="dxa"/>
+            <w:shd w:val="clear" w:color="auto" w:fill="548DD4" w:themeFill="text2" w:themeFillTint="99"/>
+          </w:tcPr>
+          <w:p>
+            <w:pPr>
+              <w:ind w:left="0"/>
+              <w:rPr>
+                <w:b/>
+              </w:rPr>
+            </w:pPr>
+            <w:r>
+              <w:rPr>
+                <w:b/>
+              </w:rPr>
+              <w:t>Column Description</w:t>
+            </w:r>
+          </w:p>
+        </w:tc>
+        <w:tc>
+          <w:tcPr>
+            <w:tcW w:w="3096" w:type="dxa"/>
+            <w:shd w:val="clear" w:color="auto" w:fill="548DD4" w:themeFill="text2" w:themeFillTint="99"/>
+          </w:tcPr>
+          <w:p>
+            <w:pPr>
+              <w:ind w:left="0"/>
+              <w:rPr>
+                <w:b/>
+              </w:rPr>
+            </w:pPr>
+            <w:r>
+              <w:rPr>
+                <w:b/>
+              </w:rPr>
+              <w:t>Possible Values</w:t>
+            </w:r>
+          </w:p>
+        </w:tc>
+      </w:tr>
+      <w:tr>
+        <w:trPr>
+          <w:trHeight w:val="506"/>
+        </w:trPr>
+        <w:tc>
+          <w:tcPr>
+            <w:tcW w:w="1839" w:type="dxa"/>
+          </w:tcPr>
+          <w:p>
+            <w:pPr>
+              <w:ind w:left="0"/>
+            </w:pPr>
+            <w:r>
+              <w:t>Instrument Name</w:t>
+            </w:r>
+          </w:p>
+        </w:tc>
+        <w:tc>
+          <w:tcPr>
+            <w:tcW w:w="4353" w:type="dxa"/>
+          </w:tcPr>
+          <w:p>
+            <w:pPr>
+              <w:ind w:left="0"/>
+            </w:pPr>
+            <w:r>
+              <w:t>Instrument for which this keyword is valid</w:t>
+            </w:r>
+          </w:p>
+        </w:tc>
+        <w:tc>
+          <w:tcPr>
+            <w:tcW w:w="3096" w:type="dxa"/>
+          </w:tcPr>
+          <w:p>
+            <w:pPr>
+              <w:ind w:left="0"/>
+            </w:pPr>
+            <w:r>
+              <w:t>GPI</w:t>
+            </w:r>
+          </w:p>
+        </w:tc>
+      </w:tr>
+      <w:tr>
+        <w:trPr>
+          <w:cnfStyle w:val="000000100000"/>
+          <w:trHeight w:val="1406"/>
+        </w:trPr>
+        <w:tc>
+          <w:tcPr>
+            <w:tcW w:w="1839" w:type="dxa"/>
+          </w:tcPr>
+          <w:p>
+            <w:pPr>
+              <w:ind w:left="0"/>
+            </w:pPr>
+            <w:r>
+              <w:t>Event</w:t>
+            </w:r>
+          </w:p>
+        </w:tc>
+        <w:tc>
+          <w:tcPr>
+            <w:tcW w:w="4353" w:type="dxa"/>
+          </w:tcPr>
+          <w:p>
+            <w:pPr>
+              <w:ind w:left="0"/>
+            </w:pPr>
+            <w:r>
+              <w:t>Observation event that trigger the collection of this keyword's value</w:t>
+            </w:r>
+          </w:p>
+        </w:tc>
+        <w:tc>
+          <w:tcPr>
+            <w:tcW w:w="3096" w:type="dxa"/>
+          </w:tcPr>
+          <w:p>
+            <w:pPr>
+              <w:pStyle w:val="NormalFirst"/>
+              <w:ind w:left="0"/>
+              <w:jc w:val="left"/>
+            </w:pPr>
+            <w:r>
+              <w:t xml:space="preserve">OBS_PREP, </w:t>
+            </w:r>
+            <w:r>
+              <w:t xml:space="preserve">OBS_START_ACQ, OBS_END_ACQ, </w:t>
+            </w:r>
+            <w:r>
+              <w:t xml:space="preserve">OBS_START_READOUT, </w:t>
+            </w:r>
+            <w:r>
+              <w:t xml:space="preserve">OBS_END_READOUT, OBS_START_DSET_WRITE, OBS_END_DSET_WRITE </w:t>
+            </w:r>
+          </w:p>
+        </w:tc>
+      </w:tr>
+      <w:tr>
+        <w:trPr>
+          <w:trHeight w:val="363"/>
+        </w:trPr>
+        <w:tc>
+          <w:tcPr>
+            <w:tcW w:w="1839" w:type="dxa"/>
+          </w:tcPr>
+          <w:p>
+            <w:pPr>
+              <w:ind w:left="0"/>
+            </w:pPr>
+            <w:r>
+              <w:t>Keyword Name in FITS</w:t>
+            </w:r>
+          </w:p>
+        </w:tc>
+        <w:tc>
+          <w:tcPr>
+            <w:tcW w:w="4353" w:type="dxa"/>
+          </w:tcPr>
+          <w:p>
+            <w:pPr>
+              <w:ind w:left="0"/>
+            </w:pPr>
+            <w:r>
+              <w:t>Keyword name as it will appear in the FITS file</w:t>
+            </w:r>
+          </w:p>
+        </w:tc>
+        <w:tc>
+          <w:tcPr>
+            <w:tcW w:w="3096" w:type="dxa"/>
+          </w:tcPr>
+          <w:p>
+            <w:pPr>
+              <w:ind w:left="0"/>
+            </w:pPr>
+            <w:r>
+              <w:t>Any alphanumeric string of length &lt;= 8</w:t>
+            </w:r>
+          </w:p>
+        </w:tc>
+      </w:tr>
+      <w:tr>
+        <w:trPr>
+          <w:cnfStyle w:val="000000100000"/>
+          <w:trHeight w:val="373"/>
+        </w:trPr>
+        <w:tc>
+          <w:tcPr>
+            <w:tcW w:w="1839" w:type="dxa"/>
+          </w:tcPr>
+          <w:p>
+            <w:pPr>
+              <w:ind w:left="0"/>
+            </w:pPr>
+            <w:r>
+              <w:t>FITS Header</w:t>
+            </w:r>
+          </w:p>
+        </w:tc>
+        <w:tc>
+          <w:tcPr>
+            <w:tcW w:w="4353" w:type="dxa"/>
+          </w:tcPr>
+          <w:p>
+            <w:pPr>
+              <w:ind w:left="0"/>
+            </w:pPr>
+            <w:r>
+              <w:t>In which header should this value be: primary (0) or an extension (1-)</w:t>
+            </w:r>
+          </w:p>
+        </w:tc>
+        <w:tc>
+          <w:tcPr>
+            <w:tcW w:w="3096" w:type="dxa"/>
+          </w:tcPr>
+          <w:p>
+            <w:pPr>
+              <w:pStyle w:val="NormalFirst"/>
+              <w:ind w:left="0"/>
+            </w:pPr>
+            <w:r>
+              <w:t xml:space="preserve">0, 1, 2... </w:t>
+            </w:r>
+          </w:p>
+          <w:p>
+            <w:pPr>
+              <w:ind w:left="0"/>
+            </w:pPr>
+          </w:p>
+        </w:tc>
+      </w:tr>
+      <w:tr>
+        <w:trPr>
+          <w:trHeight w:val="373"/>
+        </w:trPr>
+        <w:tc>
+          <w:tcPr>
+            <w:tcW w:w="1839" w:type="dxa"/>
+          </w:tcPr>
+          <w:p>
+            <w:pPr>
+              <w:ind w:left="0"/>
+            </w:pPr>
+            <w:r>
+              <w:t>Data Type</w:t>
+            </w:r>
+          </w:p>
+        </w:tc>
+        <w:tc>
+          <w:tcPr>
+            <w:tcW w:w="4353" w:type="dxa"/>
+          </w:tcPr>
+          <w:p>
+            <w:pPr>
+              <w:ind w:left="0"/>
+            </w:pPr>
+            <w:r>
+              <w:t>FITS data type</w:t>
+            </w:r>
+          </w:p>
+        </w:tc>
+        <w:tc>
+          <w:tcPr>
+            <w:tcW w:w="3096" w:type="dxa"/>
+          </w:tcPr>
+          <w:p>
+            <w:pPr>
+              <w:ind w:left="0"/>
+            </w:pPr>
+            <w:r>
+              <w:t>DOUBLE, INT, STRING</w:t>
+            </w:r>
+          </w:p>
+        </w:tc>
+      </w:tr>
+      <w:tr>
+        <w:trPr>
+          <w:cnfStyle w:val="000000100000"/>
+          <w:trHeight w:val="363"/>
+        </w:trPr>
+        <w:tc>
+          <w:tcPr>
+            <w:tcW w:w="1839" w:type="dxa"/>
+          </w:tcPr>
+          <w:p>
+            <w:pPr>
+              <w:ind w:left="0"/>
+            </w:pPr>
+            <w:r>
+              <w:t>Gemini Mandatory</w:t>
+            </w:r>
+          </w:p>
+        </w:tc>
+        <w:tc>
+          <w:tcPr>
+            <w:tcW w:w="4353" w:type="dxa"/>
+          </w:tcPr>
+          <w:p>
+            <w:pPr>
+              <w:ind w:left="0"/>
+            </w:pPr>
+            <w:r>
+              <w:t>Is this a mandatory keyword?</w:t>
+            </w:r>
+          </w:p>
+        </w:tc>
+        <w:tc>
+          <w:tcPr>
+            <w:tcW w:w="3096" w:type="dxa"/>
+          </w:tcPr>
+          <w:p>
+            <w:pPr>
+              <w:pStyle w:val="NormalFirst"/>
+              <w:ind w:left="0"/>
+            </w:pPr>
+            <w:r>
+              <w:t xml:space="preserve">T, F </w:t>
+            </w:r>
+          </w:p>
+        </w:tc>
+      </w:tr>
+      <w:tr>
+        <w:trPr>
+          <w:trHeight w:val="363"/>
+        </w:trPr>
+        <w:tc>
+          <w:tcPr>
+            <w:tcW w:w="1839" w:type="dxa"/>
+          </w:tcPr>
+          <w:p>
+            <w:pPr>
+              <w:ind w:left="0"/>
+            </w:pPr>
+            <w:r>
+              <w:t>Null Value</w:t>
+            </w:r>
+          </w:p>
+        </w:tc>
+        <w:tc>
+          <w:tcPr>
+            <w:tcW w:w="4353" w:type="dxa"/>
+          </w:tcPr>
+          <w:p>
+            <w:pPr>
+              <w:ind w:left="0"/>
+            </w:pPr>
+            <w:r>
+              <w:t>Value to write in case the actual value can't be retrieved</w:t>
+            </w:r>
+          </w:p>
+        </w:tc>
+        <w:tc>
+          <w:tcPr>
+            <w:tcW w:w="3096" w:type="dxa"/>
+          </w:tcPr>
+          <w:p>
+            <w:pPr>
+              <w:ind w:left="0"/>
+            </w:pPr>
+            <w:r>
+              <w:t>Any alphanumeric string</w:t>
+            </w:r>
+          </w:p>
+        </w:tc>
+      </w:tr>
+      <w:tr>
+        <w:trPr>
+          <w:cnfStyle w:val="000000100000"/>
+          <w:trHeight w:val="363"/>
+        </w:trPr>
+        <w:tc>
+          <w:tcPr>
+            <w:tcW w:w="1839" w:type="dxa"/>
+          </w:tcPr>
+          <w:p>
+            <w:pPr>
+              <w:ind w:left="0"/>
+            </w:pPr>
+            <w:r>
+              <w:t>Subsystem</w:t>
+            </w:r>
+          </w:p>
+        </w:tc>
+        <w:tc>
+          <w:tcPr>
+            <w:tcW w:w="4353" w:type="dxa"/>
+          </w:tcPr>
+          <w:p>
+            <w:pPr>
+              <w:ind w:left="0"/>
+            </w:pPr>
+            <w:r>
+              <w:t>Which subsystem provides this value</w:t>
+            </w:r>
+          </w:p>
+        </w:tc>
+        <w:tc>
+          <w:tcPr>
+            <w:tcW w:w="3096" w:type="dxa"/>
+          </w:tcPr>
+          <w:p>
+            <w:pPr>
+              <w:pStyle w:val="NormalFirst"/>
+              <w:ind w:left="0"/>
+            </w:pPr>
+            <w:r>
+              <w:t xml:space="preserve">EPICS, STATUS, SEQEXEC, ODB </w:t>
+            </w:r>
+          </w:p>
+        </w:tc>
+      </w:tr>
+      <w:tr>
+        <w:trPr>
+          <w:trHeight w:val="363"/>
+        </w:trPr>
+        <w:tc>
+          <w:tcPr>
+            <w:tcW w:w="1839" w:type="dxa"/>
+          </w:tcPr>
+          <w:p>
+            <w:pPr>
+              <w:ind w:left="0"/>
+            </w:pPr>
+            <w:r>
+              <w:t>Subsystem Channel</w:t>
+            </w:r>
+          </w:p>
+        </w:tc>
+        <w:tc>
+          <w:tcPr>
+            <w:tcW w:w="4353" w:type="dxa"/>
+          </w:tcPr>
+          <w:p>
+            <w:pPr>
+              <w:ind w:left="0"/>
+            </w:pPr>
+            <w:r>
+              <w:t>Name of the channel in the subsystem, where the keyword value can be retrieved (ex. An EPICS channel, a status item name, etc</w:t>
+            </w:r>
+            <w:proofErr w:type="gramStart"/>
+            <w:r>
+              <w:t>..</w:t>
+            </w:r>
+            <w:proofErr w:type="gramEnd"/>
+            <w:r>
+              <w:t>.)</w:t>
+            </w:r>
+          </w:p>
+        </w:tc>
+        <w:tc>
+          <w:tcPr>
+            <w:tcW w:w="3096" w:type="dxa"/>
+          </w:tcPr>
+          <w:p>
+            <w:pPr>
+              <w:ind w:left="0"/>
+            </w:pPr>
+          </w:p>
+        </w:tc>
+      </w:tr>
+      <w:tr>
+        <w:trPr>
+          <w:cnfStyle w:val="000000100000"/>
+          <w:trHeight w:val="363"/>
+        </w:trPr>
+        <w:tc>
+          <w:tcPr>
+            <w:tcW w:w="1839" w:type="dxa"/>
+          </w:tcPr>
+          <w:p>
+            <w:pPr>
+              <w:ind w:left="0"/>
+            </w:pPr>
+            <w:r>
+              <w:t>Array Index</w:t>
+            </w:r>
+          </w:p>
+        </w:tc>
+        <w:tc>
+          <w:tcPr>
+            <w:tcW w:w="4353" w:type="dxa"/>
+          </w:tcPr>
+          <w:p>
+            <w:pPr>
+              <w:ind w:left="0"/>
+            </w:pPr>
+            <w:r>
+              <w:t>If the channel is an array, which element to retrieve. Put 0 if channel is not an array.</w:t>
+            </w:r>
+          </w:p>
+        </w:tc>
+        <w:tc>
+          <w:tcPr>
+            <w:tcW w:w="3096" w:type="dxa"/>
+          </w:tcPr>
+          <w:p>
+            <w:pPr>
+              <w:pStyle w:val="NormalFirst"/>
+              <w:ind w:left="0"/>
+            </w:pPr>
+            <w:r>
+              <w:t xml:space="preserve">0, 1, 2... </w:t>
+            </w:r>
+          </w:p>
+          <w:p>
+            <w:pPr>
+              <w:ind w:left="0"/>
+            </w:pPr>
+          </w:p>
+        </w:tc>
+      </w:tr>
+      <w:tr>
+        <w:trPr>
+          <w:trHeight w:val="363"/>
+        </w:trPr>
+        <w:tc>
+          <w:tcPr>
+            <w:tcW w:w="1839" w:type="dxa"/>
+          </w:tcPr>
+          <w:p>
+            <w:pPr>
+              <w:ind w:left="0"/>
+            </w:pPr>
+            <w:r>
+              <w:t>Comment</w:t>
+            </w:r>
+          </w:p>
+        </w:tc>
+        <w:tc>
+          <w:tcPr>
+            <w:tcW w:w="4353" w:type="dxa"/>
+          </w:tcPr>
+          <w:p>
+            <w:pPr>
+              <w:ind w:left="0"/>
+            </w:pPr>
+            <w:r>
+              <w:t>Comment accompanying the keyword in the FITS file</w:t>
+            </w:r>
+          </w:p>
+        </w:tc>
+        <w:tc>
+          <w:tcPr>
+            <w:tcW w:w="3096" w:type="dxa"/>
+          </w:tcPr>
+          <w:p>
+            <w:pPr>
+              <w:pStyle w:val="NormalFirst"/>
+              <w:ind w:left="0"/>
+            </w:pPr>
+            <w:r>
+              <w:t xml:space="preserve">Any alphanumeric string </w:t>
+            </w:r>
+          </w:p>
+        </w:tc>
+      </w:tr>
+    </w:tbl>
+    <w:p/>
+    <w:p>
+      <w:pPr>
         <w:pStyle w:val="Heading2"/>
       </w:pPr>
       <w:r>
@@ -2722,7 +3750,17 @@
         <w:fldChar w:fldCharType="separate"/>
       </w:r>
       <w:r>
-        <w:t>Table 1</w:t>
+        <w:rPr>
+          <w:rFonts w:ascii="Arial" w:hAnsi="Arial"/>
+        </w:rPr>
+        <w:t xml:space="preserve">Table </w:t>
+      </w:r>
+      <w:r>
+        <w:rPr>
+          <w:rFonts w:ascii="Arial" w:hAnsi="Arial"/>
+          <w:noProof/>
+        </w:rPr>
+        <w:t>1</w:t>
       </w:r>
       <w:r>
         <w:fldChar w:fldCharType="end"/>
@@ -3004,7 +4042,13 @@
       </w:pPr>
       <w:bookmarkStart w:id="31" w:name="_Toc168132051"/>
       <w:r>
-        <w:t xml:space="preserve">GDS &lt;-&gt; </w:t>
+        <w:t xml:space="preserve">GDS </w:t>
+      </w:r>
+      <w:r>
+        <w:t>to</w:t>
+      </w:r>
+      <w:r>
+        <w:t xml:space="preserve"> </w:t>
       </w:r>
       <w:proofErr w:type="spellStart"/>
       <w:r>
@@ -3020,9 +4064,23 @@
       <w:pPr>
         <w:pStyle w:val="NormalFirst"/>
       </w:pPr>
-      <w:proofErr w:type="gramStart"/>
-      <w:r>
-        <w:t xml:space="preserve">Document which commands/data is sent by </w:t>
+      <w:r>
+        <w:t xml:space="preserve">Before issuing an </w:t>
+      </w:r>
+      <w:r>
+        <w:rPr>
+          <w:b/>
+        </w:rPr>
+        <w:t>observe</w:t>
+      </w:r>
+      <w:r>
+        <w:rPr>
+          <w:b/>
+        </w:rPr>
+        <w:t xml:space="preserve"> </w:t>
+      </w:r>
+      <w:r>
+        <w:t xml:space="preserve">sequence command, the </w:t>
       </w:r>
       <w:proofErr w:type="spellStart"/>
       <w:r>
@@ -3030,21 +4088,240 @@
       </w:r>
       <w:proofErr w:type="spellEnd"/>
       <w:r>
-        <w:t xml:space="preserve"> to GDS and how.</w:t>
-      </w:r>
-      <w:proofErr w:type="gramEnd"/>
-      <w:r>
-        <w:t xml:space="preserve"> Also add the new </w:t>
+        <w:t xml:space="preserve"> must provide GDS with a </w:t>
       </w:r>
       <w:proofErr w:type="spellStart"/>
       <w:r>
-        <w:t>seqexec</w:t>
+        <w:t>datalabel</w:t>
       </w:r>
       <w:proofErr w:type="spellEnd"/>
       <w:r>
-        <w:t>&lt;-&gt; DHS usage pattern.</w:t>
-      </w:r>
-    </w:p>
+        <w:t xml:space="preserve"> associated to a program ID. The </w:t>
+      </w:r>
+      <w:proofErr w:type="spellStart"/>
+      <w:r>
+        <w:t>datalabel</w:t>
+      </w:r>
+      <w:proofErr w:type="spellEnd"/>
+      <w:r>
+        <w:t xml:space="preserve"> is currently obtained from the DHS in the same way as for other instruments. The FITS keyword/value pairs to be stored in the FITS file must also be provided. Communication is performed through XMLRPC calls. The server accepts the following calls:</w:t>
+      </w:r>
+    </w:p>
+    <w:tbl>
+      <w:tblPr>
+        <w:tblStyle w:val="ColorfulGrid-Accent1"/>
+        <w:tblW w:w="9356" w:type="dxa"/>
+        <w:tblInd w:w="675" w:type="dxa"/>
+        <w:tblLook w:val="0400"/>
+      </w:tblPr>
+      <w:tblGrid>
+        <w:gridCol w:w="2129"/>
+        <w:gridCol w:w="7227"/>
+      </w:tblGrid>
+      <w:tr>
+        <w:trPr>
+          <w:cnfStyle w:val="000000100000"/>
+        </w:trPr>
+        <w:tc>
+          <w:tcPr>
+            <w:tcW w:w="2129" w:type="dxa"/>
+            <w:shd w:val="clear" w:color="auto" w:fill="548DD4" w:themeFill="text2" w:themeFillTint="99"/>
+          </w:tcPr>
+          <w:p>
+            <w:r>
+              <w:t>Method Name</w:t>
+            </w:r>
+          </w:p>
+        </w:tc>
+        <w:tc>
+          <w:tcPr>
+            <w:tcW w:w="7227" w:type="dxa"/>
+            <w:shd w:val="clear" w:color="auto" w:fill="548DD4" w:themeFill="text2" w:themeFillTint="99"/>
+          </w:tcPr>
+          <w:p>
+            <w:r>
+              <w:t>Parameters</w:t>
+            </w:r>
+          </w:p>
+        </w:tc>
+      </w:tr>
+      <w:tr>
+        <w:tc>
+          <w:tcPr>
+            <w:tcW w:w="2129" w:type="dxa"/>
+          </w:tcPr>
+          <w:p>
+            <w:proofErr w:type="spellStart"/>
+            <w:proofErr w:type="gramStart"/>
+            <w:r>
+              <w:t>initObservation</w:t>
+            </w:r>
+            <w:proofErr w:type="spellEnd"/>
+            <w:proofErr w:type="gramEnd"/>
+          </w:p>
+        </w:tc>
+        <w:tc>
+          <w:tcPr>
+            <w:tcW w:w="7227" w:type="dxa"/>
+          </w:tcPr>
+          <w:p>
+            <w:proofErr w:type="spellStart"/>
+            <w:proofErr w:type="gramStart"/>
+            <w:r>
+              <w:t>dataLabel:String</w:t>
+            </w:r>
+            <w:proofErr w:type="spellEnd"/>
+            <w:proofErr w:type="gramEnd"/>
+            <w:r>
+              <w:t xml:space="preserve">, </w:t>
+            </w:r>
+            <w:proofErr w:type="spellStart"/>
+            <w:r>
+              <w:t>programID:String</w:t>
+            </w:r>
+            <w:proofErr w:type="spellEnd"/>
+          </w:p>
+        </w:tc>
+      </w:tr>
+      <w:tr>
+        <w:trPr>
+          <w:cnfStyle w:val="000000100000"/>
+        </w:trPr>
+        <w:tc>
+          <w:tcPr>
+            <w:tcW w:w="2129" w:type="dxa"/>
+          </w:tcPr>
+          <w:p>
+            <w:proofErr w:type="spellStart"/>
+            <w:proofErr w:type="gramStart"/>
+            <w:r>
+              <w:t>storeKeyword</w:t>
+            </w:r>
+            <w:proofErr w:type="spellEnd"/>
+            <w:proofErr w:type="gramEnd"/>
+          </w:p>
+        </w:tc>
+        <w:tc>
+          <w:tcPr>
+            <w:tcW w:w="7227" w:type="dxa"/>
+          </w:tcPr>
+          <w:p>
+            <w:proofErr w:type="spellStart"/>
+            <w:r>
+              <w:t>dataLabel:String</w:t>
+            </w:r>
+            <w:proofErr w:type="spellEnd"/>
+            <w:r>
+              <w:t xml:space="preserve">, </w:t>
+            </w:r>
+            <w:proofErr w:type="spellStart"/>
+            <w:r>
+              <w:t>keywordName:String</w:t>
+            </w:r>
+            <w:proofErr w:type="spellEnd"/>
+            <w:r>
+              <w:t xml:space="preserve">, </w:t>
+            </w:r>
+            <w:proofErr w:type="spellStart"/>
+            <w:r>
+              <w:t>keywordValue</w:t>
+            </w:r>
+            <w:proofErr w:type="spellEnd"/>
+            <w:r>
+              <w:t>:</w:t>
+            </w:r>
+            <w:r>
+              <w:t>[</w:t>
+            </w:r>
+            <w:proofErr w:type="spellStart"/>
+            <w:r>
+              <w:t>String|Int|Double</w:t>
+            </w:r>
+            <w:proofErr w:type="spellEnd"/>
+            <w:r>
+              <w:t>]</w:t>
+            </w:r>
+          </w:p>
+        </w:tc>
+      </w:tr>
+      <w:tr>
+        <w:tc>
+          <w:tcPr>
+            <w:tcW w:w="2129" w:type="dxa"/>
+          </w:tcPr>
+          <w:p/>
+        </w:tc>
+        <w:tc>
+          <w:tcPr>
+            <w:tcW w:w="7227" w:type="dxa"/>
+          </w:tcPr>
+          <w:p/>
+        </w:tc>
+      </w:tr>
+      <w:tr>
+        <w:trPr>
+          <w:cnfStyle w:val="000000100000"/>
+        </w:trPr>
+        <w:tc>
+          <w:tcPr>
+            <w:tcW w:w="2129" w:type="dxa"/>
+          </w:tcPr>
+          <w:p/>
+        </w:tc>
+        <w:tc>
+          <w:tcPr>
+            <w:tcW w:w="7227" w:type="dxa"/>
+          </w:tcPr>
+          <w:p/>
+        </w:tc>
+      </w:tr>
+      <w:tr>
+        <w:tc>
+          <w:tcPr>
+            <w:tcW w:w="2129" w:type="dxa"/>
+          </w:tcPr>
+          <w:p/>
+        </w:tc>
+        <w:tc>
+          <w:tcPr>
+            <w:tcW w:w="7227" w:type="dxa"/>
+          </w:tcPr>
+          <w:p/>
+        </w:tc>
+      </w:tr>
+      <w:tr>
+        <w:trPr>
+          <w:cnfStyle w:val="000000100000"/>
+        </w:trPr>
+        <w:tc>
+          <w:tcPr>
+            <w:tcW w:w="2129" w:type="dxa"/>
+          </w:tcPr>
+          <w:p/>
+        </w:tc>
+        <w:tc>
+          <w:tcPr>
+            <w:tcW w:w="7227" w:type="dxa"/>
+          </w:tcPr>
+          <w:p/>
+        </w:tc>
+      </w:tr>
+      <w:tr>
+        <w:tc>
+          <w:tcPr>
+            <w:tcW w:w="2129" w:type="dxa"/>
+          </w:tcPr>
+          <w:p/>
+        </w:tc>
+        <w:tc>
+          <w:tcPr>
+            <w:tcW w:w="7227" w:type="dxa"/>
+          </w:tcPr>
+          <w:p/>
+        </w:tc>
+      </w:tr>
+    </w:tbl>
+    <w:p/>
     <w:p>
       <w:pPr>
         <w:pStyle w:val="Heading2"/>
@@ -3052,7 +4329,13 @@
       <w:bookmarkStart w:id="32" w:name="_Toc168132052"/>
       <w:bookmarkEnd w:id="26"/>
       <w:r>
-        <w:t>GDS &lt;-&gt; EPICS Interface</w:t>
+        <w:t xml:space="preserve">GDS </w:t>
+      </w:r>
+      <w:r>
+        <w:t>to</w:t>
+      </w:r>
+      <w:r>
+        <w:t xml:space="preserve"> EPICS Interface</w:t>
       </w:r>
       <w:bookmarkEnd w:id="32"/>
     </w:p>
@@ -3075,7 +4358,13 @@
       </w:pPr>
       <w:bookmarkStart w:id="33" w:name="_Toc168132053"/>
       <w:r>
-        <w:t>GDS &lt;-&gt; Instrument Interface</w:t>
+        <w:t xml:space="preserve">GDS </w:t>
+      </w:r>
+      <w:r>
+        <w:t>to</w:t>
+      </w:r>
+      <w:r>
+        <w:t xml:space="preserve"> Instrument Interface</w:t>
       </w:r>
       <w:bookmarkEnd w:id="33"/>
       <w:r>
@@ -3813,7 +5102,7 @@
           <w:b w:val="0"/>
           <w:noProof/>
         </w:rPr>
-        <w:t>2</w:t>
+        <w:t>3</w:t>
       </w:r>
     </w:fldSimple>
     <w:r>
@@ -3847,7 +5136,7 @@
         <w:rPr>
           <w:b w:val="0"/>
         </w:rPr>
-        <w:t>ICD50</w:t>
+        <w:t>ICDXX</w:t>
       </w:r>
     </w:fldSimple>
     <w:r>
@@ -3861,7 +5150,7 @@
         <w:rPr>
           <w:b w:val="0"/>
         </w:rPr>
-        <w:t>GIAPI C++ Language Glue API</w:t>
+        <w:t>GDS to Gemini ICD</w:t>
       </w:r>
     </w:fldSimple>
     <w:r>
@@ -3880,7 +5169,7 @@
         <w:rPr>
           <w:b w:val="0"/>
         </w:rPr>
-        <w:t>GIAPIC++ICD50-02042008</w:t>
+        <w:t>GDStoGeminiICDXX-05302011</w:t>
       </w:r>
     </w:fldSimple>
     <w:r>
@@ -3894,7 +5183,7 @@
         <w:rPr>
           <w:b w:val="0"/>
         </w:rPr>
-        <w:t>08</w:t>
+        <w:t>02</w:t>
       </w:r>
     </w:fldSimple>
     <w:r>
@@ -7125,7 +8414,7 @@
 </file>
 
 <file path=customXml/itemProps1.xml><?xml version="1.0" encoding="utf-8"?>
-<ds:datastoreItem xmlns:ds="http://schemas.openxmlformats.org/officeDocument/2006/customXml" ds:itemID="{81F6B8D9-C393-F846-9BB3-1D68DE255B3A}">
+<ds:datastoreItem xmlns:ds="http://schemas.openxmlformats.org/officeDocument/2006/customXml" ds:itemID="{102AB6D3-F02B-7C49-AA8B-056E8BF6A2D1}">
   <ds:schemaRefs>
     <ds:schemaRef ds:uri="http://schemas.openxmlformats.org/officeDocument/2006/bibliography"/>
   </ds:schemaRefs>

</xml_diff>

<commit_message>
Added missing pieces on the ICD document
git-svn-id: http://source.gemini.edu/software/giapi/giapi-osgi/trunk@35222 ee6ba543-07f8-4773-b02c-01d50e9d00ba
</commit_message>
<xml_diff>
--- a/gds-api/src/main/doc/GDSGeminiICD.docx
+++ b/gds-api/src/main/doc/GDSGeminiICD.docx
@@ -3585,6 +3585,254 @@
     </w:p>
     <w:p>
       <w:pPr>
+        <w:pStyle w:val="NormalFirst"/>
+      </w:pPr>
+      <w:r>
+        <w:t>The following FITS Data Types are supported in GDS</w:t>
+      </w:r>
+    </w:p>
+    <w:tbl>
+      <w:tblPr>
+        <w:tblStyle w:val="ColorfulGrid-Accent1"/>
+        <w:tblW w:w="7096" w:type="dxa"/>
+        <w:tblInd w:w="756" w:type="dxa"/>
+        <w:tblLook w:val="0400"/>
+      </w:tblPr>
+      <w:tblGrid>
+        <w:gridCol w:w="3118"/>
+        <w:gridCol w:w="3978"/>
+      </w:tblGrid>
+      <w:tr>
+        <w:trPr>
+          <w:cnfStyle w:val="000000100000"/>
+          <w:trHeight w:val="592"/>
+        </w:trPr>
+        <w:tc>
+          <w:tcPr>
+            <w:tcW w:w="3118" w:type="dxa"/>
+            <w:shd w:val="clear" w:color="auto" w:fill="548DD4" w:themeFill="text2" w:themeFillTint="99"/>
+          </w:tcPr>
+          <w:p>
+            <w:pPr>
+              <w:ind w:left="0"/>
+              <w:jc w:val="left"/>
+            </w:pPr>
+            <w:r>
+              <w:t>FITS Data Type</w:t>
+            </w:r>
+          </w:p>
+        </w:tc>
+        <w:tc>
+          <w:tcPr>
+            <w:tcW w:w="3978" w:type="dxa"/>
+            <w:shd w:val="clear" w:color="auto" w:fill="548DD4" w:themeFill="text2" w:themeFillTint="99"/>
+          </w:tcPr>
+          <w:p>
+            <w:pPr>
+              <w:ind w:left="0"/>
+              <w:jc w:val="left"/>
+            </w:pPr>
+            <w:r>
+              <w:t>GDS Data Type</w:t>
+            </w:r>
+          </w:p>
+        </w:tc>
+      </w:tr>
+      <w:tr>
+        <w:trPr>
+          <w:trHeight w:val="355"/>
+        </w:trPr>
+        <w:tc>
+          <w:tcPr>
+            <w:tcW w:w="3118" w:type="dxa"/>
+          </w:tcPr>
+          <w:p>
+            <w:pPr>
+              <w:ind w:left="0"/>
+              <w:jc w:val="left"/>
+            </w:pPr>
+            <w:r>
+              <w:t>Character String</w:t>
+            </w:r>
+          </w:p>
+        </w:tc>
+        <w:tc>
+          <w:tcPr>
+            <w:tcW w:w="3978" w:type="dxa"/>
+          </w:tcPr>
+          <w:p>
+            <w:pPr>
+              <w:ind w:left="0"/>
+              <w:jc w:val="left"/>
+            </w:pPr>
+            <w:r>
+              <w:t>STRING</w:t>
+            </w:r>
+          </w:p>
+        </w:tc>
+      </w:tr>
+      <w:tr>
+        <w:trPr>
+          <w:cnfStyle w:val="000000100000"/>
+          <w:trHeight w:val="355"/>
+        </w:trPr>
+        <w:tc>
+          <w:tcPr>
+            <w:tcW w:w="3118" w:type="dxa"/>
+          </w:tcPr>
+          <w:p>
+            <w:pPr>
+              <w:ind w:left="0"/>
+              <w:jc w:val="left"/>
+            </w:pPr>
+            <w:r>
+              <w:t>Logical</w:t>
+            </w:r>
+          </w:p>
+        </w:tc>
+        <w:tc>
+          <w:tcPr>
+            <w:tcW w:w="3978" w:type="dxa"/>
+          </w:tcPr>
+          <w:p>
+            <w:pPr>
+              <w:ind w:left="0"/>
+              <w:jc w:val="left"/>
+            </w:pPr>
+            <w:r>
+              <w:t>BOOLEAN</w:t>
+            </w:r>
+          </w:p>
+        </w:tc>
+      </w:tr>
+      <w:tr>
+        <w:trPr>
+          <w:trHeight w:val="355"/>
+        </w:trPr>
+        <w:tc>
+          <w:tcPr>
+            <w:tcW w:w="3118" w:type="dxa"/>
+          </w:tcPr>
+          <w:p>
+            <w:pPr>
+              <w:ind w:left="0"/>
+              <w:jc w:val="left"/>
+            </w:pPr>
+            <w:r>
+              <w:t>Integer</w:t>
+            </w:r>
+          </w:p>
+        </w:tc>
+        <w:tc>
+          <w:tcPr>
+            <w:tcW w:w="3978" w:type="dxa"/>
+          </w:tcPr>
+          <w:p>
+            <w:pPr>
+              <w:ind w:left="0"/>
+              <w:jc w:val="left"/>
+            </w:pPr>
+            <w:r>
+              <w:t>INTEGER</w:t>
+            </w:r>
+          </w:p>
+        </w:tc>
+      </w:tr>
+      <w:tr>
+        <w:trPr>
+          <w:cnfStyle w:val="000000100000"/>
+          <w:trHeight w:val="355"/>
+        </w:trPr>
+        <w:tc>
+          <w:tcPr>
+            <w:tcW w:w="3118" w:type="dxa"/>
+          </w:tcPr>
+          <w:p>
+            <w:pPr>
+              <w:ind w:left="0"/>
+              <w:jc w:val="left"/>
+            </w:pPr>
+            <w:r>
+              <w:t>Real Floating Point Number</w:t>
+            </w:r>
+          </w:p>
+        </w:tc>
+        <w:tc>
+          <w:tcPr>
+            <w:tcW w:w="3978" w:type="dxa"/>
+          </w:tcPr>
+          <w:p>
+            <w:pPr>
+              <w:keepNext/>
+              <w:ind w:left="0"/>
+              <w:jc w:val="left"/>
+            </w:pPr>
+            <w:r>
+              <w:t>DOUBLE</w:t>
+            </w:r>
+          </w:p>
+        </w:tc>
+      </w:tr>
+    </w:tbl>
+    <w:p>
+      <w:pPr>
+        <w:pStyle w:val="Caption"/>
+        <w:ind w:left="630"/>
+        <w:jc w:val="left"/>
+        <w:rPr>
+          <w:rFonts w:ascii="Arial" w:hAnsi="Arial"/>
+        </w:rPr>
+      </w:pPr>
+      <w:r>
+        <w:rPr>
+          <w:rFonts w:ascii="Arial" w:hAnsi="Arial"/>
+        </w:rPr>
+        <w:t xml:space="preserve">Table </w:t>
+      </w:r>
+      <w:r>
+        <w:rPr>
+          <w:rFonts w:ascii="Arial" w:hAnsi="Arial"/>
+        </w:rPr>
+        <w:fldChar w:fldCharType="begin"/>
+      </w:r>
+      <w:r>
+        <w:rPr>
+          <w:rFonts w:ascii="Arial" w:hAnsi="Arial"/>
+        </w:rPr>
+        <w:instrText xml:space="preserve"> SEQ Table \* ARABIC </w:instrText>
+      </w:r>
+      <w:r>
+        <w:rPr>
+          <w:rFonts w:ascii="Arial" w:hAnsi="Arial"/>
+        </w:rPr>
+        <w:fldChar w:fldCharType="separate"/>
+      </w:r>
+      <w:r>
+        <w:rPr>
+          <w:rFonts w:ascii="Arial" w:hAnsi="Arial"/>
+        </w:rPr>
+        <w:t>1</w:t>
+      </w:r>
+      <w:r>
+        <w:rPr>
+          <w:rFonts w:ascii="Arial" w:hAnsi="Arial"/>
+        </w:rPr>
+        <w:fldChar w:fldCharType="end"/>
+      </w:r>
+      <w:r>
+        <w:rPr>
+          <w:rFonts w:ascii="Arial" w:hAnsi="Arial"/>
+        </w:rPr>
+        <w:t>: Supported FITS Data Types</w:t>
+      </w:r>
+    </w:p>
+    <w:p>
+      <w:r>
+        <w:t>Complex numbers are not supported</w:t>
+      </w:r>
+    </w:p>
+    <w:p>
+      <w:pPr>
         <w:pStyle w:val="Heading2"/>
       </w:pPr>
       <w:r>
@@ -3797,6 +4045,7 @@
               <w:ind w:left="0"/>
               <w:jc w:val="left"/>
             </w:pPr>
+            <w:bookmarkStart w:id="29" w:name="OLE_LINK7"/>
             <w:r>
               <w:t>Channel Name</w:t>
             </w:r>
@@ -3846,7 +4095,7 @@
               <w:ind w:left="0"/>
               <w:jc w:val="left"/>
             </w:pPr>
-            <w:bookmarkStart w:id="29" w:name="OLE_LINK3"/>
+            <w:bookmarkStart w:id="30" w:name="OLE_LINK3"/>
             <w:proofErr w:type="spellStart"/>
             <w:proofErr w:type="gramStart"/>
             <w:r>
@@ -3939,6 +4188,7 @@
           </w:p>
         </w:tc>
       </w:tr>
+      <w:bookmarkEnd w:id="30"/>
       <w:bookmarkEnd w:id="29"/>
       <w:tr>
         <w:trPr>
@@ -3989,7 +4239,7 @@
           <w:rFonts w:ascii="Arial" w:hAnsi="Arial"/>
         </w:rPr>
       </w:pPr>
-      <w:bookmarkStart w:id="30" w:name="_Ref168372384"/>
+      <w:bookmarkStart w:id="31" w:name="_Ref168372384"/>
       <w:r>
         <w:rPr>
           <w:rFonts w:ascii="Arial" w:hAnsi="Arial"/>
@@ -4019,7 +4269,7 @@
           <w:rFonts w:ascii="Arial" w:hAnsi="Arial"/>
           <w:noProof/>
         </w:rPr>
-        <w:t>1</w:t>
+        <w:t>2</w:t>
       </w:r>
       <w:r>
         <w:rPr>
@@ -4027,7 +4277,7 @@
         </w:rPr>
         <w:fldChar w:fldCharType="end"/>
       </w:r>
-      <w:bookmarkEnd w:id="30"/>
+      <w:bookmarkEnd w:id="31"/>
       <w:r>
         <w:rPr>
           <w:rFonts w:ascii="Arial" w:hAnsi="Arial"/>
@@ -4040,7 +4290,7 @@
       <w:pPr>
         <w:pStyle w:val="Heading2"/>
       </w:pPr>
-      <w:bookmarkStart w:id="31" w:name="_Toc168132051"/>
+      <w:bookmarkStart w:id="32" w:name="_Toc168132051"/>
       <w:r>
         <w:t xml:space="preserve">GDS </w:t>
       </w:r>
@@ -4058,7 +4308,7 @@
       <w:r>
         <w:t xml:space="preserve"> Interface</w:t>
       </w:r>
-      <w:bookmarkEnd w:id="31"/>
+      <w:bookmarkEnd w:id="32"/>
     </w:p>
     <w:p>
       <w:pPr>
@@ -4326,7 +4576,7 @@
       <w:pPr>
         <w:pStyle w:val="Heading2"/>
       </w:pPr>
-      <w:bookmarkStart w:id="32" w:name="_Toc168132052"/>
+      <w:bookmarkStart w:id="33" w:name="_Toc168132052"/>
       <w:bookmarkEnd w:id="26"/>
       <w:r>
         <w:t xml:space="preserve">GDS </w:t>
@@ -4337,26 +4587,24 @@
       <w:r>
         <w:t xml:space="preserve"> EPICS Interface</w:t>
       </w:r>
-      <w:bookmarkEnd w:id="32"/>
+      <w:bookmarkEnd w:id="33"/>
     </w:p>
     <w:p>
       <w:pPr>
         <w:pStyle w:val="NormalFirst"/>
       </w:pPr>
-      <w:proofErr w:type="gramStart"/>
-      <w:r>
-        <w:t>Document which EPICS channel</w:t>
-      </w:r>
-      <w:proofErr w:type="gramEnd"/>
-      <w:r>
-        <w:t xml:space="preserve"> are read by GDS</w:t>
+      <w:r>
+        <w:t>GDS</w:t>
+      </w:r>
+      <w:r>
+        <w:t xml:space="preserve"> con insert into a FITS keyword any values that can be read from an EPICS database. To do so, the configuration file needs to specify that channel name that is being read and the array index if necessary.</w:t>
       </w:r>
     </w:p>
     <w:p>
       <w:pPr>
         <w:pStyle w:val="Heading1"/>
       </w:pPr>
-      <w:bookmarkStart w:id="33" w:name="_Toc168132053"/>
+      <w:bookmarkStart w:id="34" w:name="_Toc168132053"/>
       <w:r>
         <w:t xml:space="preserve">GDS </w:t>
       </w:r>
@@ -4366,7 +4614,7 @@
       <w:r>
         <w:t xml:space="preserve"> Instrument Interface</w:t>
       </w:r>
-      <w:bookmarkEnd w:id="33"/>
+      <w:bookmarkEnd w:id="34"/>
       <w:r>
         <w:t xml:space="preserve"> </w:t>
       </w:r>
@@ -4545,7 +4793,7 @@
             <w:shd w:val="clear" w:color="auto" w:fill="548DD4" w:themeFill="text2" w:themeFillTint="99"/>
           </w:tcPr>
           <w:p>
-            <w:bookmarkStart w:id="34" w:name="OLE_LINK2"/>
+            <w:bookmarkStart w:id="35" w:name="OLE_LINK2"/>
             <w:r>
               <w:t>Status Item</w:t>
             </w:r>
@@ -4634,7 +4882,7 @@
           </w:p>
         </w:tc>
       </w:tr>
-      <w:bookmarkEnd w:id="34"/>
+      <w:bookmarkEnd w:id="35"/>
       <w:tr>
         <w:trPr>
           <w:cnfStyle w:val="000000100000"/>
@@ -5102,7 +5350,7 @@
           <w:b w:val="0"/>
           <w:noProof/>
         </w:rPr>
-        <w:t>3</w:t>
+        <w:t>4</w:t>
       </w:r>
     </w:fldSimple>
     <w:r>
@@ -5198,15 +5446,15 @@
         <w:t>0</w:t>
       </w:r>
     </w:fldSimple>
-    <w:bookmarkStart w:id="35" w:name="_Ref7425757"/>
-    <w:bookmarkStart w:id="36" w:name="_Toc478453722"/>
-    <w:bookmarkStart w:id="37" w:name="_Toc482440233"/>
-    <w:bookmarkStart w:id="38" w:name="_Ref522027700"/>
+    <w:bookmarkStart w:id="36" w:name="_Ref7425757"/>
+    <w:bookmarkStart w:id="37" w:name="_Toc478453722"/>
+    <w:bookmarkStart w:id="38" w:name="_Toc482440233"/>
+    <w:bookmarkStart w:id="39" w:name="_Ref522027700"/>
   </w:p>
-  <w:bookmarkEnd w:id="35"/>
   <w:bookmarkEnd w:id="36"/>
   <w:bookmarkEnd w:id="37"/>
   <w:bookmarkEnd w:id="38"/>
+  <w:bookmarkEnd w:id="39"/>
 </w:ftr>
 </file>
 
@@ -7080,12 +7328,12 @@
     <w:pPrDefault/>
   </w:docDefaults>
   <w:latentStyles w:defLockedState="0" w:defUIPriority="0" w:defSemiHidden="0" w:defUnhideWhenUsed="0" w:defQFormat="0" w:count="276">
-    <w:lsdException w:name="Colorful Grid Accent 1" w:uiPriority="73"/>
+    <w:lsdException w:name="caption" w:qFormat="1"/>
   </w:latentStyles>
   <w:style w:type="paragraph" w:default="1" w:styleId="Normal">
     <w:name w:val="Normal"/>
     <w:qFormat/>
-    <w:rsid w:val="001360F5"/>
+    <w:rsid w:val="00915D97"/>
     <w:pPr>
       <w:spacing w:before="120"/>
       <w:ind w:left="576"/>
@@ -8414,7 +8662,7 @@
 </file>
 
 <file path=customXml/itemProps1.xml><?xml version="1.0" encoding="utf-8"?>
-<ds:datastoreItem xmlns:ds="http://schemas.openxmlformats.org/officeDocument/2006/customXml" ds:itemID="{102AB6D3-F02B-7C49-AA8B-056E8BF6A2D1}">
+<ds:datastoreItem xmlns:ds="http://schemas.openxmlformats.org/officeDocument/2006/customXml" ds:itemID="{D0F11558-7081-D042-8E06-2310D4877370}">
   <ds:schemaRefs>
     <ds:schemaRef ds:uri="http://schemas.openxmlformats.org/officeDocument/2006/bibliography"/>
   </ds:schemaRefs>

</xml_diff>

<commit_message>
GIAPI-954 Update GDS ICD #time 20m
git-svn-id: http://source.gemini.edu/software/giapi/giapi-osgi/trunk@43908 ee6ba543-07f8-4773-b02c-01d50e9d00ba
</commit_message>
<xml_diff>
--- a/gds-api/src/main/doc/GDSGeminiICD.docx
+++ b/gds-api/src/main/doc/GDSGeminiICD.docx
@@ -1,6 +1,6 @@
 
 <file path=word/document.xml><?xml version="1.0" encoding="utf-8"?>
-<w:document xmlns:mo="http://schemas.microsoft.com/office/mac/office/2008/main" xmlns:ve="http://schemas.openxmlformats.org/markup-compatibility/2006" xmlns:mv="urn:schemas-microsoft-com:mac:vml" xmlns:o="urn:schemas-microsoft-com:office:office" xmlns:r="http://schemas.openxmlformats.org/officeDocument/2006/relationships" xmlns:m="http://schemas.openxmlformats.org/officeDocument/2006/math" xmlns:v="urn:schemas-microsoft-com:vml" xmlns:wp="http://schemas.openxmlformats.org/drawingml/2006/wordprocessingDrawing" xmlns:w10="urn:schemas-microsoft-com:office:word" xmlns:w="http://schemas.openxmlformats.org/wordprocessingml/2006/main" xmlns:wne="http://schemas.microsoft.com/office/word/2006/wordml">
+<w:document xmlns:wpc="http://schemas.microsoft.com/office/word/2010/wordprocessingCanvas" xmlns:mo="http://schemas.microsoft.com/office/mac/office/2008/main" xmlns:mc="http://schemas.openxmlformats.org/markup-compatibility/2006" xmlns:mv="urn:schemas-microsoft-com:mac:vml" xmlns:o="urn:schemas-microsoft-com:office:office" xmlns:r="http://schemas.openxmlformats.org/officeDocument/2006/relationships" xmlns:m="http://schemas.openxmlformats.org/officeDocument/2006/math" xmlns:v="urn:schemas-microsoft-com:vml" xmlns:wp14="http://schemas.microsoft.com/office/word/2010/wordprocessingDrawing" xmlns:wp="http://schemas.openxmlformats.org/drawingml/2006/wordprocessingDrawing" xmlns:w10="urn:schemas-microsoft-com:office:word" xmlns:w="http://schemas.openxmlformats.org/wordprocessingml/2006/main" xmlns:w14="http://schemas.microsoft.com/office/word/2010/wordml" xmlns:wpg="http://schemas.microsoft.com/office/word/2010/wordprocessingGroup" xmlns:wpi="http://schemas.microsoft.com/office/word/2010/wordprocessingInk" xmlns:wne="http://schemas.microsoft.com/office/word/2006/wordml" xmlns:wps="http://schemas.microsoft.com/office/word/2010/wordprocessingShape" mc:Ignorable="w14 wp14">
   <w:body>
     <w:p>
       <w:pPr>
@@ -106,14 +106,7 @@
             <w:b w:val="0"/>
             <w:sz w:val="32"/>
           </w:rPr>
-          <w:t>0</w:t>
-        </w:r>
-        <w:r>
-          <w:rPr>
-            <w:b w:val="0"/>
-            <w:sz w:val="32"/>
-          </w:rPr>
-          <w:t>1</w:t>
+          <w:t>03</w:t>
         </w:r>
       </w:fldSimple>
     </w:p>
@@ -207,7 +200,13 @@
         <w:rPr>
           <w:b w:val="0"/>
         </w:rPr>
-        <w:t>02</w:t>
+        <w:t>0</w:t>
+      </w:r>
+      <w:r>
+        <w:rPr>
+          <w:b w:val="0"/>
+        </w:rPr>
+        <w:t>3</w:t>
       </w:r>
     </w:p>
     <w:p>
@@ -244,7 +243,7 @@
         <w:rPr>
           <w:noProof/>
         </w:rPr>
-        <w:t>May 30, 2011</w:t>
+        <w:t>April 2, 2012</w:t>
       </w:r>
       <w:r>
         <w:fldChar w:fldCharType="end"/>
@@ -309,7 +308,7 @@
           <w:sz w:val="18"/>
         </w:rPr>
         <w:drawing>
-          <wp:inline distT="0" distB="0" distL="0" distR="0">
+          <wp:inline distT="0" distB="0" distL="0" distR="0" wp14:anchorId="17AE64EF" wp14:editId="1862EBDC">
             <wp:extent cx="3860800" cy="948055"/>
             <wp:effectExtent l="25400" t="0" r="0" b="0"/>
             <wp:docPr id="1" name="Picture 1" descr="small_gem_logo"/>
@@ -326,7 +325,7 @@
                     </pic:cNvPicPr>
                   </pic:nvPicPr>
                   <pic:blipFill>
-                    <a:blip r:embed="rId6"/>
+                    <a:blip r:embed="rId9"/>
                     <a:srcRect/>
                     <a:stretch>
                       <a:fillRect/>
@@ -411,7 +410,7 @@
           <w:insideH w:val="single" w:sz="6" w:space="0" w:color="000000"/>
           <w:insideV w:val="single" w:sz="6" w:space="0" w:color="000000"/>
         </w:tblBorders>
-        <w:tblLook w:val="00BF"/>
+        <w:tblLook w:val="00BF" w:firstRow="1" w:lastRow="0" w:firstColumn="1" w:lastColumn="0" w:noHBand="0" w:noVBand="0"/>
       </w:tblPr>
       <w:tblGrid>
         <w:gridCol w:w="1590"/>
@@ -639,6 +638,79 @@
             </w:pPr>
             <w:r>
               <w:t>Added GDS-OCS interface</w:t>
+            </w:r>
+          </w:p>
+        </w:tc>
+      </w:tr>
+      <w:tr>
+        <w:tc>
+          <w:tcPr>
+            <w:tcW w:w="865" w:type="pct"/>
+            <w:shd w:val="clear" w:color="auto" w:fill="auto"/>
+          </w:tcPr>
+          <w:p>
+            <w:pPr>
+              <w:spacing w:before="60" w:after="60"/>
+            </w:pPr>
+            <w:r>
+              <w:t>03</w:t>
+            </w:r>
+          </w:p>
+        </w:tc>
+        <w:tc>
+          <w:tcPr>
+            <w:tcW w:w="961" w:type="pct"/>
+            <w:shd w:val="clear" w:color="auto" w:fill="auto"/>
+          </w:tcPr>
+          <w:p>
+            <w:pPr>
+              <w:spacing w:before="60" w:after="60"/>
+              <w:ind w:left="0"/>
+              <w:jc w:val="center"/>
+            </w:pPr>
+            <w:r>
+              <w:t>Apr 2, 2012</w:t>
+            </w:r>
+          </w:p>
+        </w:tc>
+        <w:tc>
+          <w:tcPr>
+            <w:tcW w:w="1347" w:type="pct"/>
+            <w:shd w:val="clear" w:color="auto" w:fill="auto"/>
+          </w:tcPr>
+          <w:p>
+            <w:pPr>
+              <w:spacing w:before="60" w:after="60"/>
+              <w:ind w:left="0"/>
+              <w:jc w:val="center"/>
+            </w:pPr>
+            <w:r>
+              <w:t>Carlos Quiroz</w:t>
+            </w:r>
+          </w:p>
+        </w:tc>
+        <w:tc>
+          <w:tcPr>
+            <w:tcW w:w="1827" w:type="pct"/>
+          </w:tcPr>
+          <w:p>
+            <w:pPr>
+              <w:spacing w:before="60" w:after="60"/>
+              <w:ind w:left="-34"/>
+              <w:jc w:val="left"/>
+            </w:pPr>
+            <w:r>
+              <w:t>Addition of external GDS Events</w:t>
+            </w:r>
+          </w:p>
+          <w:p>
+            <w:pPr>
+              <w:spacing w:before="60" w:after="60"/>
+              <w:ind w:left="-34"/>
+              <w:jc w:val="left"/>
+            </w:pPr>
+            <w:r>
+              <w:t>Support of Boolean keywords</w:t>
             </w:r>
           </w:p>
         </w:tc>
@@ -1670,11 +1742,11 @@
     <w:p>
       <w:pPr>
         <w:sectPr>
-          <w:footerReference w:type="even" r:id="rId7"/>
-          <w:footerReference w:type="default" r:id="rId8"/>
+          <w:footerReference w:type="even" r:id="rId10"/>
+          <w:footerReference w:type="default" r:id="rId11"/>
           <w:type w:val="continuous"/>
           <w:pgSz w:w="12240" w:h="15840" w:code="9"/>
-          <w:pgMar w:top="720" w:right="1620" w:bottom="1584" w:left="1152" w:gutter="0"/>
+          <w:pgMar w:top="720" w:right="1620" w:bottom="1584" w:left="1152" w:header="720" w:footer="720" w:gutter="0"/>
           <w:pgBorders>
             <w:top w:val="single" w:sz="4" w:space="1" w:color="auto"/>
           </w:pgBorders>
@@ -1682,7 +1754,6 @@
           <w:cols w:space="708"/>
           <w:titlePg/>
           <w:docGrid w:linePitch="360"/>
-          <w:printerSettings r:id="rId9"/>
         </w:sectPr>
       </w:pPr>
     </w:p>
@@ -1723,6 +1794,7 @@
       </w:pPr>
       <w:bookmarkStart w:id="7" w:name="_Toc168132040"/>
       <w:r>
+        <w:lastRenderedPageBreak/>
         <w:t>Introduction</w:t>
       </w:r>
       <w:bookmarkEnd w:id="4"/>
@@ -1792,28 +1864,41 @@
           <w:citation/>
         </w:sdtPr>
         <w:sdtContent>
-          <w:fldSimple w:instr=" CITATION Kim1 \l 1033  ">
+          <w:r>
+            <w:fldChar w:fldCharType="begin"/>
+          </w:r>
+          <w:r>
+            <w:instrText xml:space="preserve"> CITATION Kim1 \l 1033  </w:instrText>
+          </w:r>
+          <w:r>
+            <w:fldChar w:fldCharType="separate"/>
+          </w:r>
+          <w:r>
+            <w:rPr>
+              <w:noProof/>
+            </w:rPr>
+            <w:t>[</w:t>
+          </w:r>
+          <w:hyperlink w:anchor="Kim1" w:history="1">
             <w:r>
               <w:rPr>
                 <w:noProof/>
               </w:rPr>
-              <w:t>[</w:t>
-            </w:r>
-            <w:hyperlink w:anchor="Kim1" w:history="1">
-              <w:r>
-                <w:rPr>
-                  <w:noProof/>
-                </w:rPr>
-                <w:t>1</w:t>
-              </w:r>
-            </w:hyperlink>
-            <w:r>
-              <w:rPr>
-                <w:noProof/>
-              </w:rPr>
-              <w:t>]</w:t>
-            </w:r>
-          </w:fldSimple>
+              <w:t>1</w:t>
+            </w:r>
+          </w:hyperlink>
+          <w:r>
+            <w:rPr>
+              <w:noProof/>
+            </w:rPr>
+            <w:t>]</w:t>
+          </w:r>
+          <w:r>
+            <w:rPr>
+              <w:noProof/>
+            </w:rPr>
+            <w:fldChar w:fldCharType="end"/>
+          </w:r>
         </w:sdtContent>
       </w:sdt>
       <w:r>
@@ -1825,28 +1910,41 @@
           <w:citation/>
         </w:sdtPr>
         <w:sdtContent>
-          <w:fldSimple w:instr=" CITATION Kim \l 1033  ">
+          <w:r>
+            <w:fldChar w:fldCharType="begin"/>
+          </w:r>
+          <w:r>
+            <w:instrText xml:space="preserve"> CITATION Kim \l 1033  </w:instrText>
+          </w:r>
+          <w:r>
+            <w:fldChar w:fldCharType="separate"/>
+          </w:r>
+          <w:r>
+            <w:rPr>
+              <w:noProof/>
+            </w:rPr>
+            <w:t>[</w:t>
+          </w:r>
+          <w:hyperlink w:anchor="Kim" w:history="1">
             <w:r>
               <w:rPr>
                 <w:noProof/>
               </w:rPr>
-              <w:t>[</w:t>
-            </w:r>
-            <w:hyperlink w:anchor="Kim" w:history="1">
-              <w:r>
-                <w:rPr>
-                  <w:noProof/>
-                </w:rPr>
-                <w:t>2</w:t>
-              </w:r>
-            </w:hyperlink>
-            <w:r>
-              <w:rPr>
-                <w:noProof/>
-              </w:rPr>
-              <w:t>]</w:t>
-            </w:r>
-          </w:fldSimple>
+              <w:t>2</w:t>
+            </w:r>
+          </w:hyperlink>
+          <w:r>
+            <w:rPr>
+              <w:noProof/>
+            </w:rPr>
+            <w:t>]</w:t>
+          </w:r>
+          <w:r>
+            <w:rPr>
+              <w:noProof/>
+            </w:rPr>
+            <w:fldChar w:fldCharType="end"/>
+          </w:r>
         </w:sdtContent>
       </w:sdt>
       <w:r>
@@ -1938,7 +2036,7 @@
           <w:noProof/>
         </w:rPr>
         <w:drawing>
-          <wp:anchor distT="0" distB="0" distL="114300" distR="114300" simplePos="0" relativeHeight="251656192" behindDoc="0" locked="0" layoutInCell="1" allowOverlap="1">
+          <wp:anchor distT="0" distB="0" distL="114300" distR="114300" simplePos="0" relativeHeight="251656192" behindDoc="0" locked="0" layoutInCell="1" allowOverlap="1" wp14:anchorId="25FF11E4" wp14:editId="455E2FCB">
             <wp:simplePos x="0" y="0"/>
             <wp:positionH relativeFrom="column">
               <wp:posOffset>-228600</wp:posOffset>
@@ -1963,7 +2061,7 @@
                     </pic:cNvPicPr>
                   </pic:nvPicPr>
                   <pic:blipFill>
-                    <a:blip r:embed="rId10"/>
+                    <a:blip r:embed="rId12"/>
                     <a:srcRect/>
                     <a:stretch>
                       <a:fillRect/>
@@ -2261,11 +2359,11 @@
                   <w:bottom w:w="15" w:type="dxa"/>
                   <w:right w:w="15" w:type="dxa"/>
                 </w:tblCellMar>
-                <w:tblLook w:val="0000"/>
+                <w:tblLook w:val="0000" w:firstRow="0" w:lastRow="0" w:firstColumn="0" w:lastColumn="0" w:noHBand="0" w:noVBand="0"/>
               </w:tblPr>
               <w:tblGrid>
-                <w:gridCol w:w="943"/>
-                <w:gridCol w:w="8825"/>
+                <w:gridCol w:w="915"/>
+                <w:gridCol w:w="8823"/>
               </w:tblGrid>
               <w:tr>
                 <w:trPr>
@@ -2543,7 +2641,7 @@
           <w:noProof/>
         </w:rPr>
         <w:drawing>
-          <wp:anchor distT="0" distB="0" distL="114300" distR="114300" simplePos="0" relativeHeight="251659264" behindDoc="0" locked="0" layoutInCell="1" allowOverlap="1">
+          <wp:anchor distT="0" distB="0" distL="114300" distR="114300" simplePos="0" relativeHeight="251659264" behindDoc="0" locked="0" layoutInCell="1" allowOverlap="1" wp14:anchorId="495C6207" wp14:editId="782973DE">
             <wp:simplePos x="0" y="0"/>
             <wp:positionH relativeFrom="column">
               <wp:posOffset>-114300</wp:posOffset>
@@ -2568,7 +2666,7 @@
                     </pic:cNvPicPr>
                   </pic:nvPicPr>
                   <pic:blipFill>
-                    <a:blip r:embed="rId10"/>
+                    <a:blip r:embed="rId12"/>
                     <a:srcRect/>
                     <a:stretch>
                       <a:fillRect/>
@@ -2604,7 +2702,7 @@
           <w:rFonts w:ascii="Courier New" w:hAnsi="Courier New"/>
           <w:sz w:val="18"/>
         </w:rPr>
-        <w:t>$GMP_HOME/conf/gds-</w:t>
+        <w:t>$GMP_HOME/</w:t>
       </w:r>
       <w:proofErr w:type="spellStart"/>
       <w:r>
@@ -2612,7 +2710,23 @@
           <w:rFonts w:ascii="Courier New" w:hAnsi="Courier New"/>
           <w:sz w:val="18"/>
         </w:rPr>
-        <w:t>keywords.conf</w:t>
+        <w:t>conf</w:t>
+      </w:r>
+      <w:proofErr w:type="spellEnd"/>
+      <w:r>
+        <w:rPr>
+          <w:rFonts w:ascii="Courier New" w:hAnsi="Courier New"/>
+          <w:sz w:val="18"/>
+        </w:rPr>
+        <w:t>/</w:t>
+      </w:r>
+      <w:proofErr w:type="spellStart"/>
+      <w:r>
+        <w:rPr>
+          <w:rFonts w:ascii="Courier New" w:hAnsi="Courier New"/>
+          <w:sz w:val="18"/>
+        </w:rPr>
+        <w:t>gds-keywords.conf</w:t>
       </w:r>
       <w:proofErr w:type="spellEnd"/>
       <w:r>
@@ -2980,7 +3094,7 @@
         <w:tblStyle w:val="ColorfulGrid-Accent1"/>
         <w:tblW w:w="0" w:type="auto"/>
         <w:tblInd w:w="396" w:type="dxa"/>
-        <w:tblLook w:val="0400"/>
+        <w:tblLook w:val="0400" w:firstRow="0" w:lastRow="0" w:firstColumn="0" w:lastColumn="0" w:noHBand="0" w:noVBand="1"/>
       </w:tblPr>
       <w:tblGrid>
         <w:gridCol w:w="1839"/>
@@ -2989,7 +3103,7 @@
       </w:tblGrid>
       <w:tr>
         <w:trPr>
-          <w:cnfStyle w:val="000000100000"/>
+          <w:cnfStyle w:val="000000100000" w:firstRow="0" w:lastRow="0" w:firstColumn="0" w:lastColumn="0" w:oddVBand="0" w:evenVBand="0" w:oddHBand="1" w:evenHBand="0" w:firstRowFirstColumn="0" w:firstRowLastColumn="0" w:lastRowFirstColumn="0" w:lastRowLastColumn="0"/>
           <w:trHeight w:val="612"/>
         </w:trPr>
         <w:tc>
@@ -3099,7 +3213,7 @@
       </w:tr>
       <w:tr>
         <w:trPr>
-          <w:cnfStyle w:val="000000100000"/>
+          <w:cnfStyle w:val="000000100000" w:firstRow="0" w:lastRow="0" w:firstColumn="0" w:lastColumn="0" w:oddVBand="0" w:evenVBand="0" w:oddHBand="1" w:evenHBand="0" w:firstRowFirstColumn="0" w:firstRowLastColumn="0" w:lastRowFirstColumn="0" w:lastRowLastColumn="0"/>
           <w:trHeight w:val="1406"/>
         </w:trPr>
         <w:tc>
@@ -3199,7 +3313,7 @@
       </w:tr>
       <w:tr>
         <w:trPr>
-          <w:cnfStyle w:val="000000100000"/>
+          <w:cnfStyle w:val="000000100000" w:firstRow="0" w:lastRow="0" w:firstColumn="0" w:lastColumn="0" w:oddVBand="0" w:evenVBand="0" w:oddHBand="1" w:evenHBand="0" w:firstRowFirstColumn="0" w:firstRowLastColumn="0" w:lastRowFirstColumn="0" w:lastRowLastColumn="0"/>
           <w:trHeight w:val="373"/>
         </w:trPr>
         <w:tc>
@@ -3289,12 +3403,15 @@
             <w:r>
               <w:t>DOUBLE, INT, STRING</w:t>
             </w:r>
+            <w:r>
+              <w:t>, BOOL</w:t>
+            </w:r>
           </w:p>
         </w:tc>
       </w:tr>
       <w:tr>
         <w:trPr>
-          <w:cnfStyle w:val="000000100000"/>
+          <w:cnfStyle w:val="000000100000" w:firstRow="0" w:lastRow="0" w:firstColumn="0" w:lastColumn="0" w:oddVBand="0" w:evenVBand="0" w:oddHBand="1" w:evenHBand="0" w:firstRowFirstColumn="0" w:firstRowLastColumn="0" w:lastRowFirstColumn="0" w:lastRowLastColumn="0"/>
           <w:trHeight w:val="363"/>
         </w:trPr>
         <w:tc>
@@ -3384,7 +3501,7 @@
       </w:tr>
       <w:tr>
         <w:trPr>
-          <w:cnfStyle w:val="000000100000"/>
+          <w:cnfStyle w:val="000000100000" w:firstRow="0" w:lastRow="0" w:firstColumn="0" w:lastColumn="0" w:oddVBand="0" w:evenVBand="0" w:oddHBand="1" w:evenHBand="0" w:firstRowFirstColumn="0" w:firstRowLastColumn="0" w:lastRowFirstColumn="0" w:lastRowLastColumn="0"/>
           <w:trHeight w:val="363"/>
         </w:trPr>
         <w:tc>
@@ -3423,7 +3540,7 @@
               <w:ind w:left="0"/>
             </w:pPr>
             <w:r>
-              <w:t xml:space="preserve">EPICS, STATUS, SEQEXEC, ODB </w:t>
+              <w:t>EPICS, STATUS, SEQEXEC, ODB, CONSTANT, INSTRUMENT</w:t>
             </w:r>
           </w:p>
         </w:tc>
@@ -3479,7 +3596,7 @@
       </w:tr>
       <w:tr>
         <w:trPr>
-          <w:cnfStyle w:val="000000100000"/>
+          <w:cnfStyle w:val="000000100000" w:firstRow="0" w:lastRow="0" w:firstColumn="0" w:lastColumn="0" w:oddVBand="0" w:evenVBand="0" w:oddHBand="1" w:evenHBand="0" w:firstRowFirstColumn="0" w:firstRowLastColumn="0" w:lastRowFirstColumn="0" w:lastRowLastColumn="0"/>
           <w:trHeight w:val="363"/>
         </w:trPr>
         <w:tc>
@@ -3596,7 +3713,7 @@
         <w:tblStyle w:val="ColorfulGrid-Accent1"/>
         <w:tblW w:w="7096" w:type="dxa"/>
         <w:tblInd w:w="756" w:type="dxa"/>
-        <w:tblLook w:val="0400"/>
+        <w:tblLook w:val="0400" w:firstRow="0" w:lastRow="0" w:firstColumn="0" w:lastColumn="0" w:noHBand="0" w:noVBand="1"/>
       </w:tblPr>
       <w:tblGrid>
         <w:gridCol w:w="3118"/>
@@ -3604,7 +3721,7 @@
       </w:tblGrid>
       <w:tr>
         <w:trPr>
-          <w:cnfStyle w:val="000000100000"/>
+          <w:cnfStyle w:val="000000100000" w:firstRow="0" w:lastRow="0" w:firstColumn="0" w:lastColumn="0" w:oddVBand="0" w:evenVBand="0" w:oddHBand="1" w:evenHBand="0" w:firstRowFirstColumn="0" w:firstRowLastColumn="0" w:lastRowFirstColumn="0" w:lastRowLastColumn="0"/>
           <w:trHeight w:val="592"/>
         </w:trPr>
         <w:tc>
@@ -3673,7 +3790,7 @@
       </w:tr>
       <w:tr>
         <w:trPr>
-          <w:cnfStyle w:val="000000100000"/>
+          <w:cnfStyle w:val="000000100000" w:firstRow="0" w:lastRow="0" w:firstColumn="0" w:lastColumn="0" w:oddVBand="0" w:evenVBand="0" w:oddHBand="1" w:evenHBand="0" w:firstRowFirstColumn="0" w:firstRowLastColumn="0" w:lastRowFirstColumn="0" w:lastRowLastColumn="0"/>
           <w:trHeight w:val="355"/>
         </w:trPr>
         <w:tc>
@@ -3700,7 +3817,7 @@
               <w:jc w:val="left"/>
             </w:pPr>
             <w:r>
-              <w:t>BOOLEAN</w:t>
+              <w:t>BOOL</w:t>
             </w:r>
           </w:p>
         </w:tc>
@@ -3740,7 +3857,7 @@
       </w:tr>
       <w:tr>
         <w:trPr>
-          <w:cnfStyle w:val="000000100000"/>
+          <w:cnfStyle w:val="000000100000" w:firstRow="0" w:lastRow="0" w:firstColumn="0" w:lastColumn="0" w:oddVBand="0" w:evenVBand="0" w:oddHBand="1" w:evenHBand="0" w:firstRowFirstColumn="0" w:firstRowLastColumn="0" w:lastRowFirstColumn="0" w:lastRowLastColumn="0"/>
           <w:trHeight w:val="355"/>
         </w:trPr>
         <w:tc>
@@ -4023,7 +4140,7 @@
         <w:tblStyle w:val="ColorfulGrid-Accent1"/>
         <w:tblW w:w="9075" w:type="dxa"/>
         <w:tblInd w:w="756" w:type="dxa"/>
-        <w:tblLook w:val="0400"/>
+        <w:tblLook w:val="0400" w:firstRow="0" w:lastRow="0" w:firstColumn="0" w:lastColumn="0" w:noHBand="0" w:noVBand="1"/>
       </w:tblPr>
       <w:tblGrid>
         <w:gridCol w:w="3118"/>
@@ -4032,7 +4149,7 @@
       </w:tblGrid>
       <w:tr>
         <w:trPr>
-          <w:cnfStyle w:val="000000100000"/>
+          <w:cnfStyle w:val="000000100000" w:firstRow="0" w:lastRow="0" w:firstColumn="0" w:lastColumn="0" w:oddVBand="0" w:evenVBand="0" w:oddHBand="1" w:evenHBand="0" w:firstRowFirstColumn="0" w:firstRowLastColumn="0" w:lastRowFirstColumn="0" w:lastRowLastColumn="0"/>
           <w:trHeight w:val="592"/>
         </w:trPr>
         <w:tc>
@@ -4137,7 +4254,7 @@
       </w:tr>
       <w:tr>
         <w:trPr>
-          <w:cnfStyle w:val="000000100000"/>
+          <w:cnfStyle w:val="000000100000" w:firstRow="0" w:lastRow="0" w:firstColumn="0" w:lastColumn="0" w:oddVBand="0" w:evenVBand="0" w:oddHBand="1" w:evenHBand="0" w:firstRowFirstColumn="0" w:firstRowLastColumn="0" w:lastRowFirstColumn="0" w:lastRowLastColumn="0"/>
           <w:trHeight w:val="355"/>
         </w:trPr>
         <w:tc>
@@ -4362,19 +4479,21 @@
         <w:tblStyle w:val="ColorfulGrid-Accent1"/>
         <w:tblW w:w="9356" w:type="dxa"/>
         <w:tblInd w:w="675" w:type="dxa"/>
-        <w:tblLook w:val="0400"/>
+        <w:tblLook w:val="0400" w:firstRow="0" w:lastRow="0" w:firstColumn="0" w:lastColumn="0" w:noHBand="0" w:noVBand="1"/>
       </w:tblPr>
       <w:tblGrid>
-        <w:gridCol w:w="2129"/>
-        <w:gridCol w:w="7227"/>
+        <w:gridCol w:w="2134"/>
+        <w:gridCol w:w="136"/>
+        <w:gridCol w:w="7086"/>
       </w:tblGrid>
       <w:tr>
         <w:trPr>
-          <w:cnfStyle w:val="000000100000"/>
+          <w:cnfStyle w:val="000000100000" w:firstRow="0" w:lastRow="0" w:firstColumn="0" w:lastColumn="0" w:oddVBand="0" w:evenVBand="0" w:oddHBand="1" w:evenHBand="0" w:firstRowFirstColumn="0" w:firstRowLastColumn="0" w:lastRowFirstColumn="0" w:lastRowLastColumn="0"/>
         </w:trPr>
         <w:tc>
           <w:tcPr>
-            <w:tcW w:w="2129" w:type="dxa"/>
+            <w:tcW w:w="2265" w:type="dxa"/>
+            <w:gridSpan w:val="2"/>
             <w:shd w:val="clear" w:color="auto" w:fill="548DD4" w:themeFill="text2" w:themeFillTint="99"/>
           </w:tcPr>
           <w:p>
@@ -4385,7 +4504,7 @@
         </w:tc>
         <w:tc>
           <w:tcPr>
-            <w:tcW w:w="7227" w:type="dxa"/>
+            <w:tcW w:w="7091" w:type="dxa"/>
             <w:shd w:val="clear" w:color="auto" w:fill="548DD4" w:themeFill="text2" w:themeFillTint="99"/>
           </w:tcPr>
           <w:p>
@@ -4398,13 +4517,18 @@
       <w:tr>
         <w:tc>
           <w:tcPr>
-            <w:tcW w:w="2129" w:type="dxa"/>
+            <w:tcW w:w="2265" w:type="dxa"/>
+            <w:gridSpan w:val="2"/>
           </w:tcPr>
           <w:p>
             <w:proofErr w:type="spellStart"/>
             <w:proofErr w:type="gramStart"/>
             <w:r>
-              <w:t>initObservation</w:t>
+              <w:lastRenderedPageBreak/>
+              <w:t>open</w:t>
+            </w:r>
+            <w:r>
+              <w:t>Observation</w:t>
             </w:r>
             <w:proofErr w:type="spellEnd"/>
             <w:proofErr w:type="gramEnd"/>
@@ -4412,36 +4536,65 @@
         </w:tc>
         <w:tc>
           <w:tcPr>
-            <w:tcW w:w="7227" w:type="dxa"/>
-          </w:tcPr>
-          <w:p>
+            <w:tcW w:w="7091" w:type="dxa"/>
+          </w:tcPr>
+          <w:p>
+            <w:bookmarkStart w:id="33" w:name="OLE_LINK11"/>
+            <w:bookmarkStart w:id="34" w:name="OLE_LINK12"/>
             <w:proofErr w:type="spellStart"/>
             <w:proofErr w:type="gramStart"/>
             <w:r>
               <w:t>dataLabel:String</w:t>
             </w:r>
+            <w:proofErr w:type="gramEnd"/>
+            <w:r>
+              <w:t>,</w:t>
+            </w:r>
+          </w:p>
+          <w:p>
+            <w:proofErr w:type="gramStart"/>
+            <w:r>
+              <w:t>programID:String</w:t>
+            </w:r>
             <w:proofErr w:type="spellEnd"/>
             <w:proofErr w:type="gramEnd"/>
-            <w:r>
-              <w:t xml:space="preserve">, </w:t>
-            </w:r>
+          </w:p>
+          <w:p>
             <w:proofErr w:type="spellStart"/>
-            <w:r>
-              <w:t>programID:String</w:t>
+            <w:proofErr w:type="gramStart"/>
+            <w:r>
+              <w:t>keywordValue</w:t>
             </w:r>
             <w:proofErr w:type="spellEnd"/>
+            <w:proofErr w:type="gramEnd"/>
+            <w:r>
+              <w:t>:[</w:t>
+            </w:r>
+            <w:proofErr w:type="spellStart"/>
+            <w:r>
+              <w:t>String|Int|Double</w:t>
+            </w:r>
+            <w:proofErr w:type="spellEnd"/>
+            <w:r>
+              <w:t>] (Optional)</w:t>
+            </w:r>
+            <w:bookmarkEnd w:id="33"/>
+            <w:bookmarkEnd w:id="34"/>
           </w:p>
         </w:tc>
       </w:tr>
       <w:tr>
         <w:trPr>
-          <w:cnfStyle w:val="000000100000"/>
+          <w:cnfStyle w:val="000000100000" w:firstRow="0" w:lastRow="0" w:firstColumn="0" w:lastColumn="0" w:oddVBand="0" w:evenVBand="0" w:oddHBand="1" w:evenHBand="0" w:firstRowFirstColumn="0" w:firstRowLastColumn="0" w:lastRowFirstColumn="0" w:lastRowLastColumn="0"/>
         </w:trPr>
         <w:tc>
           <w:tcPr>
-            <w:tcW w:w="2129" w:type="dxa"/>
-          </w:tcPr>
-          <w:p>
+            <w:tcW w:w="2265" w:type="dxa"/>
+            <w:gridSpan w:val="2"/>
+          </w:tcPr>
+          <w:p>
+            <w:bookmarkStart w:id="35" w:name="OLE_LINK9"/>
+            <w:bookmarkStart w:id="36" w:name="OLE_LINK10"/>
             <w:proofErr w:type="spellStart"/>
             <w:proofErr w:type="gramStart"/>
             <w:r>
@@ -4453,44 +4606,58 @@
         </w:tc>
         <w:tc>
           <w:tcPr>
-            <w:tcW w:w="7227" w:type="dxa"/>
-          </w:tcPr>
-          <w:p>
+            <w:tcW w:w="7091" w:type="dxa"/>
+          </w:tcPr>
+          <w:p>
+            <w:bookmarkStart w:id="37" w:name="OLE_LINK13"/>
+            <w:bookmarkStart w:id="38" w:name="OLE_LINK14"/>
             <w:proofErr w:type="spellStart"/>
+            <w:proofErr w:type="gramStart"/>
             <w:r>
               <w:t>dataLabel:String</w:t>
             </w:r>
             <w:proofErr w:type="spellEnd"/>
+            <w:proofErr w:type="gramEnd"/>
+            <w:r>
+              <w:t>,</w:t>
+            </w:r>
+          </w:p>
+          <w:p>
+            <w:proofErr w:type="spellStart"/>
+            <w:proofErr w:type="gramStart"/>
+            <w:r>
+              <w:t>keywordName:String</w:t>
+            </w:r>
+            <w:proofErr w:type="spellEnd"/>
+            <w:proofErr w:type="gramEnd"/>
             <w:r>
               <w:t xml:space="preserve">, </w:t>
             </w:r>
+            <w:bookmarkStart w:id="39" w:name="OLE_LINK6"/>
+            <w:bookmarkStart w:id="40" w:name="OLE_LINK8"/>
             <w:proofErr w:type="spellStart"/>
             <w:r>
-              <w:t>keywordName:String</w:t>
+              <w:t>keywordValue</w:t>
             </w:r>
             <w:proofErr w:type="spellEnd"/>
             <w:r>
-              <w:t xml:space="preserve">, </w:t>
+              <w:t>:</w:t>
+            </w:r>
+            <w:r>
+              <w:t>[</w:t>
             </w:r>
             <w:proofErr w:type="spellStart"/>
             <w:r>
-              <w:t>keywordValue</w:t>
+              <w:t>String|Int|Double</w:t>
             </w:r>
             <w:proofErr w:type="spellEnd"/>
             <w:r>
-              <w:t>:</w:t>
-            </w:r>
-            <w:r>
-              <w:t>[</w:t>
-            </w:r>
-            <w:proofErr w:type="spellStart"/>
-            <w:r>
-              <w:t>String|Int|Double</w:t>
-            </w:r>
-            <w:proofErr w:type="spellEnd"/>
-            <w:r>
               <w:t>]</w:t>
             </w:r>
+            <w:bookmarkEnd w:id="39"/>
+            <w:bookmarkEnd w:id="40"/>
+            <w:bookmarkEnd w:id="37"/>
+            <w:bookmarkEnd w:id="38"/>
           </w:p>
         </w:tc>
       </w:tr>
@@ -4499,28 +4666,183 @@
           <w:tcPr>
             <w:tcW w:w="2129" w:type="dxa"/>
           </w:tcPr>
+          <w:p>
+            <w:proofErr w:type="spellStart"/>
+            <w:proofErr w:type="gramStart"/>
+            <w:r>
+              <w:t>storeKeyword</w:t>
+            </w:r>
+            <w:r>
+              <w:t>s</w:t>
+            </w:r>
+            <w:proofErr w:type="spellEnd"/>
+            <w:proofErr w:type="gramEnd"/>
+          </w:p>
+        </w:tc>
+        <w:tc>
+          <w:tcPr>
+            <w:tcW w:w="7227" w:type="dxa"/>
+            <w:gridSpan w:val="2"/>
+          </w:tcPr>
+          <w:p>
+            <w:pPr>
+              <w:ind w:left="701"/>
+            </w:pPr>
+            <w:proofErr w:type="spellStart"/>
+            <w:proofErr w:type="gramStart"/>
+            <w:r>
+              <w:t>dataLabel:String</w:t>
+            </w:r>
+            <w:proofErr w:type="spellEnd"/>
+            <w:proofErr w:type="gramEnd"/>
+            <w:r>
+              <w:t>,</w:t>
+            </w:r>
+          </w:p>
+          <w:p>
+            <w:pPr>
+              <w:ind w:left="701"/>
+            </w:pPr>
+            <w:proofErr w:type="spellStart"/>
+            <w:proofErr w:type="gramStart"/>
+            <w:r>
+              <w:t>keyword</w:t>
+            </w:r>
+            <w:r>
+              <w:t>s</w:t>
+            </w:r>
+            <w:r>
+              <w:t>:String</w:t>
+            </w:r>
+            <w:proofErr w:type="spellEnd"/>
+            <w:proofErr w:type="gramEnd"/>
+            <w:r>
+              <w:t xml:space="preserve">, </w:t>
+            </w:r>
+            <w:proofErr w:type="spellStart"/>
+            <w:r>
+              <w:t>keyword</w:t>
+            </w:r>
+            <w:r>
+              <w:t>s</w:t>
+            </w:r>
+            <w:r>
+              <w:t>:</w:t>
+            </w:r>
+            <w:r>
+              <w:t>String</w:t>
+            </w:r>
+            <w:proofErr w:type="spellEnd"/>
+            <w:r>
+              <w:t xml:space="preserve"> (With format KEY,TYPE,VALUE)</w:t>
+            </w:r>
+          </w:p>
+        </w:tc>
+      </w:tr>
+      <w:bookmarkEnd w:id="35"/>
+      <w:bookmarkEnd w:id="36"/>
+      <w:tr>
+        <w:trPr>
+          <w:cnfStyle w:val="000000100000" w:firstRow="0" w:lastRow="0" w:firstColumn="0" w:lastColumn="0" w:oddVBand="0" w:evenVBand="0" w:oddHBand="1" w:evenHBand="0" w:firstRowFirstColumn="0" w:firstRowLastColumn="0" w:lastRowFirstColumn="0" w:lastRowLastColumn="0"/>
+        </w:trPr>
+        <w:tc>
+          <w:tcPr>
+            <w:tcW w:w="2265" w:type="dxa"/>
+            <w:gridSpan w:val="2"/>
+          </w:tcPr>
+          <w:p>
+            <w:proofErr w:type="spellStart"/>
+            <w:proofErr w:type="gramStart"/>
+            <w:r>
+              <w:t>closeObservation</w:t>
+            </w:r>
+            <w:proofErr w:type="spellEnd"/>
+            <w:proofErr w:type="gramEnd"/>
+          </w:p>
+        </w:tc>
+        <w:tc>
+          <w:tcPr>
+            <w:tcW w:w="7091" w:type="dxa"/>
+          </w:tcPr>
+          <w:p>
+            <w:proofErr w:type="spellStart"/>
+            <w:proofErr w:type="gramStart"/>
+            <w:r>
+              <w:t>dataLabel:String</w:t>
+            </w:r>
+            <w:proofErr w:type="spellEnd"/>
+            <w:proofErr w:type="gramEnd"/>
+            <w:r>
+              <w:t>,</w:t>
+            </w:r>
+          </w:p>
+          <w:p>
+            <w:pPr>
+              <w:tabs>
+                <w:tab w:val="left" w:pos="5960"/>
+              </w:tabs>
+            </w:pPr>
+            <w:proofErr w:type="spellStart"/>
+            <w:r>
+              <w:t>keywordName:String</w:t>
+            </w:r>
+            <w:proofErr w:type="spellEnd"/>
+            <w:r>
+              <w:t xml:space="preserve">, </w:t>
+            </w:r>
+            <w:proofErr w:type="spellStart"/>
+            <w:r>
+              <w:t>keywordValue</w:t>
+            </w:r>
+            <w:proofErr w:type="spellEnd"/>
+            <w:r>
+              <w:t>:[</w:t>
+            </w:r>
+            <w:proofErr w:type="spellStart"/>
+            <w:r>
+              <w:t>String|Int|Double</w:t>
+            </w:r>
+            <w:proofErr w:type="spellEnd"/>
+            <w:r>
+              <w:t>]</w:t>
+            </w:r>
+            <w:r>
+              <w:tab/>
+            </w:r>
+            <w:bookmarkStart w:id="41" w:name="_GoBack"/>
+            <w:bookmarkEnd w:id="41"/>
+          </w:p>
+        </w:tc>
+      </w:tr>
+      <w:tr>
+        <w:tc>
+          <w:tcPr>
+            <w:tcW w:w="2265" w:type="dxa"/>
+            <w:gridSpan w:val="2"/>
+          </w:tcPr>
           <w:p/>
         </w:tc>
         <w:tc>
           <w:tcPr>
-            <w:tcW w:w="7227" w:type="dxa"/>
+            <w:tcW w:w="7091" w:type="dxa"/>
           </w:tcPr>
           <w:p/>
         </w:tc>
       </w:tr>
       <w:tr>
         <w:trPr>
-          <w:cnfStyle w:val="000000100000"/>
+          <w:cnfStyle w:val="000000100000" w:firstRow="0" w:lastRow="0" w:firstColumn="0" w:lastColumn="0" w:oddVBand="0" w:evenVBand="0" w:oddHBand="1" w:evenHBand="0" w:firstRowFirstColumn="0" w:firstRowLastColumn="0" w:lastRowFirstColumn="0" w:lastRowLastColumn="0"/>
         </w:trPr>
         <w:tc>
           <w:tcPr>
-            <w:tcW w:w="2129" w:type="dxa"/>
+            <w:tcW w:w="2265" w:type="dxa"/>
+            <w:gridSpan w:val="2"/>
           </w:tcPr>
           <w:p/>
         </w:tc>
         <w:tc>
           <w:tcPr>
-            <w:tcW w:w="7227" w:type="dxa"/>
+            <w:tcW w:w="7091" w:type="dxa"/>
           </w:tcPr>
           <w:p/>
         </w:tc>
@@ -4528,44 +4850,32 @@
       <w:tr>
         <w:tc>
           <w:tcPr>
-            <w:tcW w:w="2129" w:type="dxa"/>
+            <w:tcW w:w="2265" w:type="dxa"/>
+            <w:gridSpan w:val="2"/>
           </w:tcPr>
           <w:p/>
         </w:tc>
         <w:tc>
           <w:tcPr>
-            <w:tcW w:w="7227" w:type="dxa"/>
+            <w:tcW w:w="7091" w:type="dxa"/>
           </w:tcPr>
           <w:p/>
         </w:tc>
       </w:tr>
       <w:tr>
         <w:trPr>
-          <w:cnfStyle w:val="000000100000"/>
+          <w:cnfStyle w:val="000000100000" w:firstRow="0" w:lastRow="0" w:firstColumn="0" w:lastColumn="0" w:oddVBand="0" w:evenVBand="0" w:oddHBand="1" w:evenHBand="0" w:firstRowFirstColumn="0" w:firstRowLastColumn="0" w:lastRowFirstColumn="0" w:lastRowLastColumn="0"/>
         </w:trPr>
         <w:tc>
           <w:tcPr>
-            <w:tcW w:w="2129" w:type="dxa"/>
+            <w:tcW w:w="2265" w:type="dxa"/>
+            <w:gridSpan w:val="2"/>
           </w:tcPr>
           <w:p/>
         </w:tc>
         <w:tc>
           <w:tcPr>
-            <w:tcW w:w="7227" w:type="dxa"/>
-          </w:tcPr>
-          <w:p/>
-        </w:tc>
-      </w:tr>
-      <w:tr>
-        <w:tc>
-          <w:tcPr>
-            <w:tcW w:w="2129" w:type="dxa"/>
-          </w:tcPr>
-          <w:p/>
-        </w:tc>
-        <w:tc>
-          <w:tcPr>
-            <w:tcW w:w="7227" w:type="dxa"/>
+            <w:tcW w:w="7091" w:type="dxa"/>
           </w:tcPr>
           <w:p/>
         </w:tc>
@@ -4576,7 +4886,7 @@
       <w:pPr>
         <w:pStyle w:val="Heading2"/>
       </w:pPr>
-      <w:bookmarkStart w:id="33" w:name="_Toc168132052"/>
+      <w:bookmarkStart w:id="42" w:name="_Toc168132052"/>
       <w:bookmarkEnd w:id="26"/>
       <w:r>
         <w:t xml:space="preserve">GDS </w:t>
@@ -4587,7 +4897,7 @@
       <w:r>
         <w:t xml:space="preserve"> EPICS Interface</w:t>
       </w:r>
-      <w:bookmarkEnd w:id="33"/>
+      <w:bookmarkEnd w:id="42"/>
     </w:p>
     <w:p>
       <w:pPr>
@@ -4604,7 +4914,7 @@
       <w:pPr>
         <w:pStyle w:val="Heading1"/>
       </w:pPr>
-      <w:bookmarkStart w:id="34" w:name="_Toc168132053"/>
+      <w:bookmarkStart w:id="43" w:name="_Toc168132053"/>
       <w:r>
         <w:t xml:space="preserve">GDS </w:t>
       </w:r>
@@ -4614,7 +4924,7 @@
       <w:r>
         <w:t xml:space="preserve"> Instrument Interface</w:t>
       </w:r>
-      <w:bookmarkEnd w:id="34"/>
+      <w:bookmarkEnd w:id="43"/>
       <w:r>
         <w:t xml:space="preserve"> </w:t>
       </w:r>
@@ -4637,28 +4947,41 @@
           <w:citation/>
         </w:sdtPr>
         <w:sdtContent>
-          <w:fldSimple w:instr=" CITATION Kim1 \l 1033 ">
+          <w:r>
+            <w:fldChar w:fldCharType="begin"/>
+          </w:r>
+          <w:r>
+            <w:instrText xml:space="preserve"> CITATION Kim1 \l 1033 </w:instrText>
+          </w:r>
+          <w:r>
+            <w:fldChar w:fldCharType="separate"/>
+          </w:r>
+          <w:r>
+            <w:rPr>
+              <w:noProof/>
+            </w:rPr>
+            <w:t>[</w:t>
+          </w:r>
+          <w:hyperlink w:anchor="Kim1" w:history="1">
             <w:r>
               <w:rPr>
                 <w:noProof/>
               </w:rPr>
-              <w:t>[</w:t>
-            </w:r>
-            <w:hyperlink w:anchor="Kim1" w:history="1">
-              <w:r>
-                <w:rPr>
-                  <w:noProof/>
-                </w:rPr>
-                <w:t>1</w:t>
-              </w:r>
-            </w:hyperlink>
-            <w:r>
-              <w:rPr>
-                <w:noProof/>
-              </w:rPr>
-              <w:t>]</w:t>
-            </w:r>
-          </w:fldSimple>
+              <w:t>1</w:t>
+            </w:r>
+          </w:hyperlink>
+          <w:r>
+            <w:rPr>
+              <w:noProof/>
+            </w:rPr>
+            <w:t>]</w:t>
+          </w:r>
+          <w:r>
+            <w:rPr>
+              <w:noProof/>
+            </w:rPr>
+            <w:fldChar w:fldCharType="end"/>
+          </w:r>
         </w:sdtContent>
       </w:sdt>
       <w:r>
@@ -4690,28 +5013,41 @@
           <w:citation/>
         </w:sdtPr>
         <w:sdtContent>
-          <w:fldSimple w:instr=" CITATION FIT \l 1033 ">
+          <w:r>
+            <w:fldChar w:fldCharType="begin"/>
+          </w:r>
+          <w:r>
+            <w:instrText xml:space="preserve"> CITATION FIT \l 1033 </w:instrText>
+          </w:r>
+          <w:r>
+            <w:fldChar w:fldCharType="separate"/>
+          </w:r>
+          <w:r>
+            <w:rPr>
+              <w:noProof/>
+            </w:rPr>
+            <w:t>[</w:t>
+          </w:r>
+          <w:hyperlink w:anchor="FIT" w:history="1">
             <w:r>
               <w:rPr>
                 <w:noProof/>
               </w:rPr>
-              <w:t>[</w:t>
-            </w:r>
-            <w:hyperlink w:anchor="FIT" w:history="1">
-              <w:r>
-                <w:rPr>
-                  <w:noProof/>
-                </w:rPr>
-                <w:t>3</w:t>
-              </w:r>
-            </w:hyperlink>
-            <w:r>
-              <w:rPr>
-                <w:noProof/>
-              </w:rPr>
-              <w:t>]</w:t>
-            </w:r>
-          </w:fldSimple>
+              <w:t>3</w:t>
+            </w:r>
+          </w:hyperlink>
+          <w:r>
+            <w:rPr>
+              <w:noProof/>
+            </w:rPr>
+            <w:t>]</w:t>
+          </w:r>
+          <w:r>
+            <w:rPr>
+              <w:noProof/>
+            </w:rPr>
+            <w:fldChar w:fldCharType="end"/>
+          </w:r>
         </w:sdtContent>
       </w:sdt>
       <w:r>
@@ -4737,28 +5073,41 @@
           <w:citation/>
         </w:sdtPr>
         <w:sdtContent>
-          <w:fldSimple w:instr=" CITATION Kim1 \l 1033 ">
+          <w:r>
+            <w:fldChar w:fldCharType="begin"/>
+          </w:r>
+          <w:r>
+            <w:instrText xml:space="preserve"> CITATION Kim1 \l 1033 </w:instrText>
+          </w:r>
+          <w:r>
+            <w:fldChar w:fldCharType="separate"/>
+          </w:r>
+          <w:r>
+            <w:rPr>
+              <w:noProof/>
+            </w:rPr>
+            <w:t>[</w:t>
+          </w:r>
+          <w:hyperlink w:anchor="Kim1" w:history="1">
             <w:r>
               <w:rPr>
                 <w:noProof/>
               </w:rPr>
-              <w:t>[</w:t>
-            </w:r>
-            <w:hyperlink w:anchor="Kim1" w:history="1">
-              <w:r>
-                <w:rPr>
-                  <w:noProof/>
-                </w:rPr>
-                <w:t>1</w:t>
-              </w:r>
-            </w:hyperlink>
-            <w:r>
-              <w:rPr>
-                <w:noProof/>
-              </w:rPr>
-              <w:t>]</w:t>
-            </w:r>
-          </w:fldSimple>
+              <w:t>1</w:t>
+            </w:r>
+          </w:hyperlink>
+          <w:r>
+            <w:rPr>
+              <w:noProof/>
+            </w:rPr>
+            <w:t>]</w:t>
+          </w:r>
+          <w:r>
+            <w:rPr>
+              <w:noProof/>
+            </w:rPr>
+            <w:fldChar w:fldCharType="end"/>
+          </w:r>
         </w:sdtContent>
       </w:sdt>
       <w:r>
@@ -4774,7 +5123,7 @@
         <w:tblStyle w:val="ColorfulGrid-Accent1"/>
         <w:tblW w:w="9072" w:type="dxa"/>
         <w:tblInd w:w="756" w:type="dxa"/>
-        <w:tblLook w:val="0400"/>
+        <w:tblLook w:val="0400" w:firstRow="0" w:lastRow="0" w:firstColumn="0" w:lastColumn="0" w:noHBand="0" w:noVBand="1"/>
       </w:tblPr>
       <w:tblGrid>
         <w:gridCol w:w="2298"/>
@@ -4784,7 +5133,7 @@
       </w:tblGrid>
       <w:tr>
         <w:trPr>
-          <w:cnfStyle w:val="000000100000"/>
+          <w:cnfStyle w:val="000000100000" w:firstRow="0" w:lastRow="0" w:firstColumn="0" w:lastColumn="0" w:oddVBand="0" w:evenVBand="0" w:oddHBand="1" w:evenHBand="0" w:firstRowFirstColumn="0" w:firstRowLastColumn="0" w:lastRowFirstColumn="0" w:lastRowLastColumn="0"/>
           <w:trHeight w:val="609"/>
         </w:trPr>
         <w:tc>
@@ -4793,7 +5142,7 @@
             <w:shd w:val="clear" w:color="auto" w:fill="548DD4" w:themeFill="text2" w:themeFillTint="99"/>
           </w:tcPr>
           <w:p>
-            <w:bookmarkStart w:id="35" w:name="OLE_LINK2"/>
+            <w:bookmarkStart w:id="44" w:name="OLE_LINK2"/>
             <w:r>
               <w:t>Status Item</w:t>
             </w:r>
@@ -4882,10 +5231,10 @@
           </w:p>
         </w:tc>
       </w:tr>
-      <w:bookmarkEnd w:id="35"/>
+      <w:bookmarkEnd w:id="44"/>
       <w:tr>
         <w:trPr>
-          <w:cnfStyle w:val="000000100000"/>
+          <w:cnfStyle w:val="000000100000" w:firstRow="0" w:lastRow="0" w:firstColumn="0" w:lastColumn="0" w:oddVBand="0" w:evenVBand="0" w:oddHBand="1" w:evenHBand="0" w:firstRowFirstColumn="0" w:firstRowLastColumn="0" w:lastRowFirstColumn="0" w:lastRowLastColumn="0"/>
           <w:trHeight w:val="365"/>
         </w:trPr>
         <w:tc>
@@ -4944,7 +5293,7 @@
       </w:tr>
       <w:tr>
         <w:trPr>
-          <w:cnfStyle w:val="000000100000"/>
+          <w:cnfStyle w:val="000000100000" w:firstRow="0" w:lastRow="0" w:firstColumn="0" w:lastColumn="0" w:oddVBand="0" w:evenVBand="0" w:oddHBand="1" w:evenHBand="0" w:firstRowFirstColumn="0" w:firstRowLastColumn="0" w:lastRowFirstColumn="0" w:lastRowLastColumn="0"/>
           <w:trHeight w:val="352"/>
         </w:trPr>
         <w:tc>
@@ -5003,7 +5352,7 @@
       </w:tr>
       <w:tr>
         <w:trPr>
-          <w:cnfStyle w:val="000000100000"/>
+          <w:cnfStyle w:val="000000100000" w:firstRow="0" w:lastRow="0" w:firstColumn="0" w:lastColumn="0" w:oddVBand="0" w:evenVBand="0" w:oddHBand="1" w:evenHBand="0" w:firstRowFirstColumn="0" w:firstRowLastColumn="0" w:lastRowFirstColumn="0" w:lastRowLastColumn="0"/>
           <w:trHeight w:val="365"/>
         </w:trPr>
         <w:tc>
@@ -5076,12 +5425,12 @@
       </w:pPr>
     </w:p>
     <w:sectPr>
-      <w:headerReference w:type="default" r:id="rId11"/>
-      <w:footerReference w:type="default" r:id="rId12"/>
-      <w:footerReference w:type="first" r:id="rId13"/>
+      <w:headerReference w:type="default" r:id="rId13"/>
+      <w:footerReference w:type="default" r:id="rId14"/>
+      <w:footerReference w:type="first" r:id="rId15"/>
       <w:type w:val="continuous"/>
       <w:pgSz w:w="12240" w:h="15840" w:code="9"/>
-      <w:pgMar w:top="720" w:right="1440" w:bottom="1584" w:left="1152" w:gutter="0"/>
+      <w:pgMar w:top="720" w:right="1440" w:bottom="1584" w:left="1152" w:header="720" w:footer="720" w:gutter="0"/>
       <w:pgBorders>
         <w:top w:val="single" w:sz="4" w:space="1" w:color="auto"/>
       </w:pgBorders>
@@ -5090,14 +5439,38 @@
       <w:cols w:space="708"/>
       <w:titlePg/>
       <w:docGrid w:linePitch="360"/>
-      <w:printerSettings r:id="rId14"/>
     </w:sectPr>
   </w:body>
 </w:document>
 </file>
 
+<file path=word/endnotes.xml><?xml version="1.0" encoding="utf-8"?>
+<w:endnotes xmlns:wpc="http://schemas.microsoft.com/office/word/2010/wordprocessingCanvas" xmlns:mo="http://schemas.microsoft.com/office/mac/office/2008/main" xmlns:mc="http://schemas.openxmlformats.org/markup-compatibility/2006" xmlns:mv="urn:schemas-microsoft-com:mac:vml" xmlns:o="urn:schemas-microsoft-com:office:office" xmlns:r="http://schemas.openxmlformats.org/officeDocument/2006/relationships" xmlns:m="http://schemas.openxmlformats.org/officeDocument/2006/math" xmlns:v="urn:schemas-microsoft-com:vml" xmlns:wp14="http://schemas.microsoft.com/office/word/2010/wordprocessingDrawing" xmlns:wp="http://schemas.openxmlformats.org/drawingml/2006/wordprocessingDrawing" xmlns:w10="urn:schemas-microsoft-com:office:word" xmlns:w="http://schemas.openxmlformats.org/wordprocessingml/2006/main" xmlns:w14="http://schemas.microsoft.com/office/word/2010/wordml" xmlns:wpg="http://schemas.microsoft.com/office/word/2010/wordprocessingGroup" xmlns:wpi="http://schemas.microsoft.com/office/word/2010/wordprocessingInk" xmlns:wne="http://schemas.microsoft.com/office/word/2006/wordml" xmlns:wps="http://schemas.microsoft.com/office/word/2010/wordprocessingShape" mc:Ignorable="w14 wp14">
+  <w:endnote w:type="separator" w:id="-1">
+    <w:p>
+      <w:pPr>
+        <w:spacing w:before="0"/>
+      </w:pPr>
+      <w:r>
+        <w:separator/>
+      </w:r>
+    </w:p>
+  </w:endnote>
+  <w:endnote w:type="continuationSeparator" w:id="0">
+    <w:p>
+      <w:pPr>
+        <w:spacing w:before="0"/>
+      </w:pPr>
+      <w:r>
+        <w:continuationSeparator/>
+      </w:r>
+    </w:p>
+  </w:endnote>
+</w:endnotes>
+</file>
+
 <file path=word/footer1.xml><?xml version="1.0" encoding="utf-8"?>
-<w:ftr xmlns:mo="http://schemas.microsoft.com/office/mac/office/2008/main" xmlns:ve="http://schemas.openxmlformats.org/markup-compatibility/2006" xmlns:mv="urn:schemas-microsoft-com:mac:vml" xmlns:o="urn:schemas-microsoft-com:office:office" xmlns:r="http://schemas.openxmlformats.org/officeDocument/2006/relationships" xmlns:m="http://schemas.openxmlformats.org/officeDocument/2006/math" xmlns:v="urn:schemas-microsoft-com:vml" xmlns:wp="http://schemas.openxmlformats.org/drawingml/2006/wordprocessingDrawing" xmlns:w10="urn:schemas-microsoft-com:office:word" xmlns:w="http://schemas.openxmlformats.org/wordprocessingml/2006/main" xmlns:wne="http://schemas.microsoft.com/office/word/2006/wordml">
+<w:ftr xmlns:wpc="http://schemas.microsoft.com/office/word/2010/wordprocessingCanvas" xmlns:mo="http://schemas.microsoft.com/office/mac/office/2008/main" xmlns:mc="http://schemas.openxmlformats.org/markup-compatibility/2006" xmlns:mv="urn:schemas-microsoft-com:mac:vml" xmlns:o="urn:schemas-microsoft-com:office:office" xmlns:r="http://schemas.openxmlformats.org/officeDocument/2006/relationships" xmlns:m="http://schemas.openxmlformats.org/officeDocument/2006/math" xmlns:v="urn:schemas-microsoft-com:vml" xmlns:wp14="http://schemas.microsoft.com/office/word/2010/wordprocessingDrawing" xmlns:wp="http://schemas.openxmlformats.org/drawingml/2006/wordprocessingDrawing" xmlns:w10="urn:schemas-microsoft-com:office:word" xmlns:w="http://schemas.openxmlformats.org/wordprocessingml/2006/main" xmlns:w14="http://schemas.microsoft.com/office/word/2010/wordml" xmlns:wpg="http://schemas.microsoft.com/office/word/2010/wordprocessingGroup" xmlns:wpi="http://schemas.microsoft.com/office/word/2010/wordprocessingInk" xmlns:wne="http://schemas.microsoft.com/office/word/2006/wordml" xmlns:wps="http://schemas.microsoft.com/office/word/2010/wordprocessingShape" mc:Ignorable="w14 wp14 mv">
   <w:p>
     <w:pPr>
       <w:pStyle w:val="Footer"/>
@@ -5138,7 +5511,7 @@
 </file>
 
 <file path=word/footer2.xml><?xml version="1.0" encoding="utf-8"?>
-<w:ftr xmlns:mo="http://schemas.microsoft.com/office/mac/office/2008/main" xmlns:ve="http://schemas.openxmlformats.org/markup-compatibility/2006" xmlns:mv="urn:schemas-microsoft-com:mac:vml" xmlns:o="urn:schemas-microsoft-com:office:office" xmlns:r="http://schemas.openxmlformats.org/officeDocument/2006/relationships" xmlns:m="http://schemas.openxmlformats.org/officeDocument/2006/math" xmlns:v="urn:schemas-microsoft-com:vml" xmlns:wp="http://schemas.openxmlformats.org/drawingml/2006/wordprocessingDrawing" xmlns:w10="urn:schemas-microsoft-com:office:word" xmlns:w="http://schemas.openxmlformats.org/wordprocessingml/2006/main" xmlns:wne="http://schemas.microsoft.com/office/word/2006/wordml">
+<w:ftr xmlns:wpc="http://schemas.microsoft.com/office/word/2010/wordprocessingCanvas" xmlns:mo="http://schemas.microsoft.com/office/mac/office/2008/main" xmlns:mc="http://schemas.openxmlformats.org/markup-compatibility/2006" xmlns:mv="urn:schemas-microsoft-com:mac:vml" xmlns:o="urn:schemas-microsoft-com:office:office" xmlns:r="http://schemas.openxmlformats.org/officeDocument/2006/relationships" xmlns:m="http://schemas.openxmlformats.org/officeDocument/2006/math" xmlns:v="urn:schemas-microsoft-com:vml" xmlns:wp14="http://schemas.microsoft.com/office/word/2010/wordprocessingDrawing" xmlns:wp="http://schemas.openxmlformats.org/drawingml/2006/wordprocessingDrawing" xmlns:w10="urn:schemas-microsoft-com:office:word" xmlns:w="http://schemas.openxmlformats.org/wordprocessingml/2006/main" xmlns:w14="http://schemas.microsoft.com/office/word/2010/wordml" xmlns:wpg="http://schemas.microsoft.com/office/word/2010/wordprocessingGroup" xmlns:wpi="http://schemas.microsoft.com/office/word/2010/wordprocessingInk" xmlns:wne="http://schemas.microsoft.com/office/word/2006/wordml" xmlns:wps="http://schemas.microsoft.com/office/word/2010/wordprocessingShape" mc:Ignorable="w14 wp14 mv">
   <w:p>
     <w:pPr>
       <w:pStyle w:val="Footer"/>
@@ -5270,7 +5643,7 @@
 </file>
 
 <file path=word/footer3.xml><?xml version="1.0" encoding="utf-8"?>
-<w:ftr xmlns:mo="http://schemas.microsoft.com/office/mac/office/2008/main" xmlns:ve="http://schemas.openxmlformats.org/markup-compatibility/2006" xmlns:mv="urn:schemas-microsoft-com:mac:vml" xmlns:o="urn:schemas-microsoft-com:office:office" xmlns:r="http://schemas.openxmlformats.org/officeDocument/2006/relationships" xmlns:m="http://schemas.openxmlformats.org/officeDocument/2006/math" xmlns:v="urn:schemas-microsoft-com:vml" xmlns:wp="http://schemas.openxmlformats.org/drawingml/2006/wordprocessingDrawing" xmlns:w10="urn:schemas-microsoft-com:office:word" xmlns:w="http://schemas.openxmlformats.org/wordprocessingml/2006/main" xmlns:wne="http://schemas.microsoft.com/office/word/2006/wordml">
+<w:ftr xmlns:wpc="http://schemas.microsoft.com/office/word/2010/wordprocessingCanvas" xmlns:mo="http://schemas.microsoft.com/office/mac/office/2008/main" xmlns:mc="http://schemas.openxmlformats.org/markup-compatibility/2006" xmlns:mv="urn:schemas-microsoft-com:mac:vml" xmlns:o="urn:schemas-microsoft-com:office:office" xmlns:r="http://schemas.openxmlformats.org/officeDocument/2006/relationships" xmlns:m="http://schemas.openxmlformats.org/officeDocument/2006/math" xmlns:v="urn:schemas-microsoft-com:vml" xmlns:wp14="http://schemas.microsoft.com/office/word/2010/wordprocessingDrawing" xmlns:wp="http://schemas.openxmlformats.org/drawingml/2006/wordprocessingDrawing" xmlns:w10="urn:schemas-microsoft-com:office:word" xmlns:w="http://schemas.openxmlformats.org/wordprocessingml/2006/main" xmlns:w14="http://schemas.microsoft.com/office/word/2010/wordml" xmlns:wpg="http://schemas.microsoft.com/office/word/2010/wordprocessingGroup" xmlns:wpi="http://schemas.microsoft.com/office/word/2010/wordprocessingInk" xmlns:wne="http://schemas.microsoft.com/office/word/2006/wordml" xmlns:wps="http://schemas.microsoft.com/office/word/2010/wordprocessingShape" mc:Ignorable="w14 wp14 mv">
   <w:p>
     <w:pPr>
       <w:pStyle w:val="Footer"/>
@@ -5344,15 +5717,29 @@
     <w:r>
       <w:tab/>
     </w:r>
-    <w:fldSimple w:instr=" PAGE  \* MERGEFORMAT ">
-      <w:r>
-        <w:rPr>
-          <w:b w:val="0"/>
-          <w:noProof/>
-        </w:rPr>
-        <w:t>4</w:t>
-      </w:r>
-    </w:fldSimple>
+    <w:r>
+      <w:fldChar w:fldCharType="begin"/>
+    </w:r>
+    <w:r>
+      <w:instrText xml:space="preserve"> PAGE  \* MERGEFORMAT </w:instrText>
+    </w:r>
+    <w:r>
+      <w:fldChar w:fldCharType="separate"/>
+    </w:r>
+    <w:r>
+      <w:rPr>
+        <w:b w:val="0"/>
+        <w:noProof/>
+      </w:rPr>
+      <w:t>1</w:t>
+    </w:r>
+    <w:r>
+      <w:rPr>
+        <w:b w:val="0"/>
+        <w:noProof/>
+      </w:rPr>
+      <w:fldChar w:fldCharType="end"/>
+    </w:r>
     <w:r>
       <w:rPr>
         <w:b w:val="0"/>
@@ -5364,7 +5751,7 @@
 </file>
 
 <file path=word/footer4.xml><?xml version="1.0" encoding="utf-8"?>
-<w:ftr xmlns:mo="http://schemas.microsoft.com/office/mac/office/2008/main" xmlns:ve="http://schemas.openxmlformats.org/markup-compatibility/2006" xmlns:mv="urn:schemas-microsoft-com:mac:vml" xmlns:o="urn:schemas-microsoft-com:office:office" xmlns:r="http://schemas.openxmlformats.org/officeDocument/2006/relationships" xmlns:m="http://schemas.openxmlformats.org/officeDocument/2006/math" xmlns:v="urn:schemas-microsoft-com:vml" xmlns:wp="http://schemas.openxmlformats.org/drawingml/2006/wordprocessingDrawing" xmlns:w10="urn:schemas-microsoft-com:office:word" xmlns:w="http://schemas.openxmlformats.org/wordprocessingml/2006/main" xmlns:wne="http://schemas.microsoft.com/office/word/2006/wordml">
+<w:ftr xmlns:wpc="http://schemas.microsoft.com/office/word/2010/wordprocessingCanvas" xmlns:mo="http://schemas.microsoft.com/office/mac/office/2008/main" xmlns:mc="http://schemas.openxmlformats.org/markup-compatibility/2006" xmlns:mv="urn:schemas-microsoft-com:mac:vml" xmlns:o="urn:schemas-microsoft-com:office:office" xmlns:r="http://schemas.openxmlformats.org/officeDocument/2006/relationships" xmlns:m="http://schemas.openxmlformats.org/officeDocument/2006/math" xmlns:v="urn:schemas-microsoft-com:vml" xmlns:wp14="http://schemas.microsoft.com/office/word/2010/wordprocessingDrawing" xmlns:wp="http://schemas.openxmlformats.org/drawingml/2006/wordprocessingDrawing" xmlns:w10="urn:schemas-microsoft-com:office:word" xmlns:w="http://schemas.openxmlformats.org/wordprocessingml/2006/main" xmlns:w14="http://schemas.microsoft.com/office/word/2010/wordml" xmlns:wpg="http://schemas.microsoft.com/office/word/2010/wordprocessingGroup" xmlns:wpi="http://schemas.microsoft.com/office/word/2010/wordprocessingInk" xmlns:wne="http://schemas.microsoft.com/office/word/2006/wordml" xmlns:wps="http://schemas.microsoft.com/office/word/2010/wordprocessingShape" mc:Ignorable="w14 wp14 mv">
   <w:p>
     <w:pPr>
       <w:pStyle w:val="Footer"/>
@@ -5405,7 +5792,7 @@
       <w:rPr>
         <w:sz w:val="20"/>
       </w:rPr>
-      <w:pict>
+      <w:pict w14:anchorId="2A01EFB3">
         <v:line id="_x0000_s2052" style="position:absolute;left:0;text-align:left;z-index:251657728;mso-position-horizontal-relative:text;mso-position-vertical-relative:text" from="0,-1.7pt" to="486pt,-1.7pt" strokeweight=".5pt"/>
       </w:pict>
     </w:r>
@@ -5437,29 +5824,68 @@
     <w:r>
       <w:tab/>
     </w:r>
-    <w:fldSimple w:instr=" PAGE  \* MERGEFORMAT ">
-      <w:r>
-        <w:rPr>
-          <w:b w:val="0"/>
-          <w:noProof/>
-        </w:rPr>
-        <w:t>0</w:t>
-      </w:r>
-    </w:fldSimple>
-    <w:bookmarkStart w:id="36" w:name="_Ref7425757"/>
-    <w:bookmarkStart w:id="37" w:name="_Toc478453722"/>
-    <w:bookmarkStart w:id="38" w:name="_Toc482440233"/>
-    <w:bookmarkStart w:id="39" w:name="_Ref522027700"/>
+    <w:r>
+      <w:fldChar w:fldCharType="begin"/>
+    </w:r>
+    <w:r>
+      <w:instrText xml:space="preserve"> PAGE  \* MERGEFORMAT </w:instrText>
+    </w:r>
+    <w:r>
+      <w:fldChar w:fldCharType="separate"/>
+    </w:r>
+    <w:r>
+      <w:rPr>
+        <w:b w:val="0"/>
+        <w:noProof/>
+      </w:rPr>
+      <w:t>0</w:t>
+    </w:r>
+    <w:r>
+      <w:rPr>
+        <w:b w:val="0"/>
+        <w:noProof/>
+      </w:rPr>
+      <w:fldChar w:fldCharType="end"/>
+    </w:r>
+    <w:bookmarkStart w:id="45" w:name="_Ref7425757"/>
+    <w:bookmarkStart w:id="46" w:name="_Toc478453722"/>
+    <w:bookmarkStart w:id="47" w:name="_Toc482440233"/>
+    <w:bookmarkStart w:id="48" w:name="_Ref522027700"/>
   </w:p>
-  <w:bookmarkEnd w:id="36"/>
-  <w:bookmarkEnd w:id="37"/>
-  <w:bookmarkEnd w:id="38"/>
-  <w:bookmarkEnd w:id="39"/>
+  <w:bookmarkEnd w:id="45"/>
+  <w:bookmarkEnd w:id="46"/>
+  <w:bookmarkEnd w:id="47"/>
+  <w:bookmarkEnd w:id="48"/>
 </w:ftr>
 </file>
 
+<file path=word/footnotes.xml><?xml version="1.0" encoding="utf-8"?>
+<w:footnotes xmlns:wpc="http://schemas.microsoft.com/office/word/2010/wordprocessingCanvas" xmlns:mo="http://schemas.microsoft.com/office/mac/office/2008/main" xmlns:mc="http://schemas.openxmlformats.org/markup-compatibility/2006" xmlns:mv="urn:schemas-microsoft-com:mac:vml" xmlns:o="urn:schemas-microsoft-com:office:office" xmlns:r="http://schemas.openxmlformats.org/officeDocument/2006/relationships" xmlns:m="http://schemas.openxmlformats.org/officeDocument/2006/math" xmlns:v="urn:schemas-microsoft-com:vml" xmlns:wp14="http://schemas.microsoft.com/office/word/2010/wordprocessingDrawing" xmlns:wp="http://schemas.openxmlformats.org/drawingml/2006/wordprocessingDrawing" xmlns:w10="urn:schemas-microsoft-com:office:word" xmlns:w="http://schemas.openxmlformats.org/wordprocessingml/2006/main" xmlns:w14="http://schemas.microsoft.com/office/word/2010/wordml" xmlns:wpg="http://schemas.microsoft.com/office/word/2010/wordprocessingGroup" xmlns:wpi="http://schemas.microsoft.com/office/word/2010/wordprocessingInk" xmlns:wne="http://schemas.microsoft.com/office/word/2006/wordml" xmlns:wps="http://schemas.microsoft.com/office/word/2010/wordprocessingShape" mc:Ignorable="w14 wp14">
+  <w:footnote w:type="separator" w:id="-1">
+    <w:p>
+      <w:pPr>
+        <w:spacing w:before="0"/>
+      </w:pPr>
+      <w:r>
+        <w:separator/>
+      </w:r>
+    </w:p>
+  </w:footnote>
+  <w:footnote w:type="continuationSeparator" w:id="0">
+    <w:p>
+      <w:pPr>
+        <w:spacing w:before="0"/>
+      </w:pPr>
+      <w:r>
+        <w:continuationSeparator/>
+      </w:r>
+    </w:p>
+  </w:footnote>
+</w:footnotes>
+</file>
+
 <file path=word/header1.xml><?xml version="1.0" encoding="utf-8"?>
-<w:hdr xmlns:mo="http://schemas.microsoft.com/office/mac/office/2008/main" xmlns:ve="http://schemas.openxmlformats.org/markup-compatibility/2006" xmlns:mv="urn:schemas-microsoft-com:mac:vml" xmlns:o="urn:schemas-microsoft-com:office:office" xmlns:r="http://schemas.openxmlformats.org/officeDocument/2006/relationships" xmlns:m="http://schemas.openxmlformats.org/officeDocument/2006/math" xmlns:v="urn:schemas-microsoft-com:vml" xmlns:wp="http://schemas.openxmlformats.org/drawingml/2006/wordprocessingDrawing" xmlns:w10="urn:schemas-microsoft-com:office:word" xmlns:w="http://schemas.openxmlformats.org/wordprocessingml/2006/main" xmlns:wne="http://schemas.microsoft.com/office/word/2006/wordml">
+<w:hdr xmlns:wpc="http://schemas.microsoft.com/office/word/2010/wordprocessingCanvas" xmlns:mo="http://schemas.microsoft.com/office/mac/office/2008/main" xmlns:mc="http://schemas.openxmlformats.org/markup-compatibility/2006" xmlns:mv="urn:schemas-microsoft-com:mac:vml" xmlns:o="urn:schemas-microsoft-com:office:office" xmlns:r="http://schemas.openxmlformats.org/officeDocument/2006/relationships" xmlns:m="http://schemas.openxmlformats.org/officeDocument/2006/math" xmlns:v="urn:schemas-microsoft-com:vml" xmlns:wp14="http://schemas.microsoft.com/office/word/2010/wordprocessingDrawing" xmlns:wp="http://schemas.openxmlformats.org/drawingml/2006/wordprocessingDrawing" xmlns:w10="urn:schemas-microsoft-com:office:word" xmlns:w="http://schemas.openxmlformats.org/wordprocessingml/2006/main" xmlns:w14="http://schemas.microsoft.com/office/word/2010/wordml" xmlns:wpg="http://schemas.microsoft.com/office/word/2010/wordprocessingGroup" xmlns:wpi="http://schemas.microsoft.com/office/word/2010/wordprocessingInk" xmlns:wne="http://schemas.microsoft.com/office/word/2006/wordml" xmlns:wps="http://schemas.microsoft.com/office/word/2010/wordprocessingShape" mc:Ignorable="w14 wp14 mv">
   <w:p>
     <w:pPr>
       <w:pStyle w:val="Footer"/>
@@ -5491,7 +5917,7 @@
 </file>
 
 <file path=word/numbering.xml><?xml version="1.0" encoding="utf-8"?>
-<w:numbering xmlns:mo="http://schemas.microsoft.com/office/mac/office/2008/main" xmlns:ve="http://schemas.openxmlformats.org/markup-compatibility/2006" xmlns:mv="urn:schemas-microsoft-com:mac:vml" xmlns:o="urn:schemas-microsoft-com:office:office" xmlns:r="http://schemas.openxmlformats.org/officeDocument/2006/relationships" xmlns:m="http://schemas.openxmlformats.org/officeDocument/2006/math" xmlns:v="urn:schemas-microsoft-com:vml" xmlns:wp="http://schemas.openxmlformats.org/drawingml/2006/wordprocessingDrawing" xmlns:w10="urn:schemas-microsoft-com:office:word" xmlns:w="http://schemas.openxmlformats.org/wordprocessingml/2006/main" xmlns:wne="http://schemas.microsoft.com/office/word/2006/wordml">
+<w:numbering xmlns:wpc="http://schemas.microsoft.com/office/word/2010/wordprocessingCanvas" xmlns:mo="http://schemas.microsoft.com/office/mac/office/2008/main" xmlns:mc="http://schemas.openxmlformats.org/markup-compatibility/2006" xmlns:mv="urn:schemas-microsoft-com:mac:vml" xmlns:o="urn:schemas-microsoft-com:office:office" xmlns:r="http://schemas.openxmlformats.org/officeDocument/2006/relationships" xmlns:m="http://schemas.openxmlformats.org/officeDocument/2006/math" xmlns:v="urn:schemas-microsoft-com:vml" xmlns:wp14="http://schemas.microsoft.com/office/word/2010/wordprocessingDrawing" xmlns:wp="http://schemas.openxmlformats.org/drawingml/2006/wordprocessingDrawing" xmlns:w10="urn:schemas-microsoft-com:office:word" xmlns:w="http://schemas.openxmlformats.org/wordprocessingml/2006/main" xmlns:w14="http://schemas.microsoft.com/office/word/2010/wordml" xmlns:wpg="http://schemas.microsoft.com/office/word/2010/wordprocessingGroup" xmlns:wpi="http://schemas.microsoft.com/office/word/2010/wordprocessingInk" xmlns:wne="http://schemas.microsoft.com/office/word/2006/wordml" xmlns:wps="http://schemas.microsoft.com/office/word/2010/wordprocessingShape" mc:Ignorable="w14 wp14">
   <w:abstractNum w:abstractNumId="0">
     <w:nsid w:val="03377A7D"/>
     <w:multiLevelType w:val="hybridMultilevel"/>
@@ -7315,7 +7741,7 @@
 </file>
 
 <file path=word/styles.xml><?xml version="1.0" encoding="utf-8"?>
-<w:styles xmlns:r="http://schemas.openxmlformats.org/officeDocument/2006/relationships" xmlns:w="http://schemas.openxmlformats.org/wordprocessingml/2006/main">
+<w:styles xmlns:mc="http://schemas.openxmlformats.org/markup-compatibility/2006" xmlns:r="http://schemas.openxmlformats.org/officeDocument/2006/relationships" xmlns:w="http://schemas.openxmlformats.org/wordprocessingml/2006/main" xmlns:w14="http://schemas.microsoft.com/office/word/2010/wordml" mc:Ignorable="w14">
   <w:docDefaults>
     <w:rPrDefault>
       <w:rPr>
@@ -7328,12 +7754,14 @@
     <w:pPrDefault/>
   </w:docDefaults>
   <w:latentStyles w:defLockedState="0" w:defUIPriority="0" w:defSemiHidden="0" w:defUnhideWhenUsed="0" w:defQFormat="0" w:count="276">
+    <w:lsdException w:name="Normal" w:qFormat="1"/>
     <w:lsdException w:name="caption" w:qFormat="1"/>
+    <w:lsdException w:name="Colorful Grid Accent 1" w:uiPriority="73"/>
   </w:latentStyles>
   <w:style w:type="paragraph" w:default="1" w:styleId="Normal">
     <w:name w:val="Normal"/>
     <w:qFormat/>
-    <w:rsid w:val="00915D97"/>
+    <w:rsid w:val="00BB1B36"/>
     <w:pPr>
       <w:spacing w:before="120"/>
       <w:ind w:left="576"/>
@@ -7553,14 +7981,15 @@
   </w:style>
   <w:style w:type="character" w:default="1" w:styleId="DefaultParagraphFont">
     <w:name w:val="Default Paragraph Font"/>
+    <w:uiPriority w:val="1"/>
     <w:semiHidden/>
     <w:unhideWhenUsed/>
   </w:style>
   <w:style w:type="table" w:default="1" w:styleId="TableNormal">
     <w:name w:val="Normal Table"/>
+    <w:uiPriority w:val="99"/>
     <w:semiHidden/>
     <w:unhideWhenUsed/>
-    <w:qFormat/>
     <w:tblPr>
       <w:tblInd w:w="0" w:type="dxa"/>
       <w:tblCellMar>
@@ -7573,6 +8002,7 @@
   </w:style>
   <w:style w:type="numbering" w:default="1" w:styleId="NoList">
     <w:name w:val="No List"/>
+    <w:uiPriority w:val="99"/>
     <w:semiHidden/>
     <w:unhideWhenUsed/>
   </w:style>
@@ -8287,6 +8717,192 @@
 </w:styles>
 </file>
 
+<file path=word/stylesWithEffects.xml><?xml version="1.0" encoding="utf-8"?>
+<w:styles xmlns:wpc="http://schemas.microsoft.com/office/word/2010/wordprocessingCanvas" xmlns:mo="http://schemas.microsoft.com/office/mac/office/2008/main" xmlns:mc="http://schemas.openxmlformats.org/markup-compatibility/2006" xmlns:mv="urn:schemas-microsoft-com:mac:vml" xmlns:o="urn:schemas-microsoft-com:office:office" xmlns:r="http://schemas.openxmlformats.org/officeDocument/2006/relationships" xmlns:m="http://schemas.openxmlformats.org/officeDocument/2006/math" xmlns:v="urn:schemas-microsoft-com:vml" xmlns:wp14="http://schemas.microsoft.com/office/word/2010/wordprocessingDrawing" xmlns:wp="http://schemas.openxmlformats.org/drawingml/2006/wordprocessingDrawing" xmlns:w10="urn:schemas-microsoft-com:office:word" xmlns:w="http://schemas.openxmlformats.org/wordprocessingml/2006/main" xmlns:w14="http://schemas.microsoft.com/office/word/2010/wordml" xmlns:wpg="http://schemas.microsoft.com/office/word/2010/wordprocessingGroup" xmlns:wpi="http://schemas.microsoft.com/office/word/2010/wordprocessingInk" xmlns:wne="http://schemas.microsoft.com/office/word/2006/wordml" xmlns:wps="http://schemas.microsoft.com/office/word/2010/wordprocessingShape" mc:Ignorable="w14 wp14">
+  <w:docDefaults>
+    <w:rPrDefault>
+      <w:rPr>
+        <w:rFonts w:asciiTheme="minorHAnsi" w:eastAsiaTheme="minorEastAsia" w:hAnsiTheme="minorHAnsi" w:cstheme="minorBidi"/>
+        <w:sz w:val="24"/>
+        <w:szCs w:val="24"/>
+        <w:lang w:val="en-US" w:eastAsia="ja-JP" w:bidi="ar-SA"/>
+      </w:rPr>
+    </w:rPrDefault>
+    <w:pPrDefault/>
+  </w:docDefaults>
+  <w:latentStyles w:defLockedState="0" w:defUIPriority="99" w:defSemiHidden="1" w:defUnhideWhenUsed="1" w:defQFormat="0" w:count="276">
+    <w:lsdException w:name="Normal" w:semiHidden="0" w:uiPriority="0" w:unhideWhenUsed="0" w:qFormat="1"/>
+    <w:lsdException w:name="heading 1" w:semiHidden="0" w:uiPriority="9" w:unhideWhenUsed="0" w:qFormat="1"/>
+    <w:lsdException w:name="heading 2" w:uiPriority="9" w:qFormat="1"/>
+    <w:lsdException w:name="heading 3" w:uiPriority="9" w:qFormat="1"/>
+    <w:lsdException w:name="heading 4" w:uiPriority="9" w:qFormat="1"/>
+    <w:lsdException w:name="heading 5" w:uiPriority="9" w:qFormat="1"/>
+    <w:lsdException w:name="heading 6" w:uiPriority="9" w:qFormat="1"/>
+    <w:lsdException w:name="heading 7" w:uiPriority="9" w:qFormat="1"/>
+    <w:lsdException w:name="heading 8" w:uiPriority="9" w:qFormat="1"/>
+    <w:lsdException w:name="heading 9" w:uiPriority="9" w:qFormat="1"/>
+    <w:lsdException w:name="toc 1" w:uiPriority="39"/>
+    <w:lsdException w:name="toc 2" w:uiPriority="39"/>
+    <w:lsdException w:name="toc 3" w:uiPriority="39"/>
+    <w:lsdException w:name="toc 4" w:uiPriority="39"/>
+    <w:lsdException w:name="toc 5" w:uiPriority="39"/>
+    <w:lsdException w:name="toc 6" w:uiPriority="39"/>
+    <w:lsdException w:name="toc 7" w:uiPriority="39"/>
+    <w:lsdException w:name="toc 8" w:uiPriority="39"/>
+    <w:lsdException w:name="toc 9" w:uiPriority="39"/>
+    <w:lsdException w:name="caption" w:uiPriority="35" w:qFormat="1"/>
+    <w:lsdException w:name="Title" w:semiHidden="0" w:uiPriority="10" w:unhideWhenUsed="0" w:qFormat="1"/>
+    <w:lsdException w:name="Default Paragraph Font" w:uiPriority="1"/>
+    <w:lsdException w:name="Subtitle" w:semiHidden="0" w:uiPriority="11" w:unhideWhenUsed="0" w:qFormat="1"/>
+    <w:lsdException w:name="Strong" w:semiHidden="0" w:uiPriority="22" w:unhideWhenUsed="0" w:qFormat="1"/>
+    <w:lsdException w:name="Emphasis" w:semiHidden="0" w:uiPriority="20" w:unhideWhenUsed="0" w:qFormat="1"/>
+    <w:lsdException w:name="Table Grid" w:semiHidden="0" w:uiPriority="59" w:unhideWhenUsed="0"/>
+    <w:lsdException w:name="Placeholder Text" w:unhideWhenUsed="0"/>
+    <w:lsdException w:name="No Spacing" w:semiHidden="0" w:uiPriority="1" w:unhideWhenUsed="0" w:qFormat="1"/>
+    <w:lsdException w:name="Light Shading" w:semiHidden="0" w:uiPriority="60" w:unhideWhenUsed="0"/>
+    <w:lsdException w:name="Light List" w:semiHidden="0" w:uiPriority="61" w:unhideWhenUsed="0"/>
+    <w:lsdException w:name="Light Grid" w:semiHidden="0" w:uiPriority="62" w:unhideWhenUsed="0"/>
+    <w:lsdException w:name="Medium Shading 1" w:semiHidden="0" w:uiPriority="63" w:unhideWhenUsed="0"/>
+    <w:lsdException w:name="Medium Shading 2" w:semiHidden="0" w:uiPriority="64" w:unhideWhenUsed="0"/>
+    <w:lsdException w:name="Medium List 1" w:semiHidden="0" w:uiPriority="65" w:unhideWhenUsed="0"/>
+    <w:lsdException w:name="Medium List 2" w:semiHidden="0" w:uiPriority="66" w:unhideWhenUsed="0"/>
+    <w:lsdException w:name="Medium Grid 1" w:semiHidden="0" w:uiPriority="67" w:unhideWhenUsed="0"/>
+    <w:lsdException w:name="Medium Grid 2" w:semiHidden="0" w:uiPriority="68" w:unhideWhenUsed="0"/>
+    <w:lsdException w:name="Medium Grid 3" w:semiHidden="0" w:uiPriority="69" w:unhideWhenUsed="0"/>
+    <w:lsdException w:name="Dark List" w:semiHidden="0" w:uiPriority="70" w:unhideWhenUsed="0"/>
+    <w:lsdException w:name="Colorful Shading" w:semiHidden="0" w:uiPriority="71" w:unhideWhenUsed="0"/>
+    <w:lsdException w:name="Colorful List" w:semiHidden="0" w:uiPriority="72" w:unhideWhenUsed="0"/>
+    <w:lsdException w:name="Colorful Grid" w:semiHidden="0" w:uiPriority="73" w:unhideWhenUsed="0"/>
+    <w:lsdException w:name="Light Shading Accent 1" w:semiHidden="0" w:uiPriority="60" w:unhideWhenUsed="0"/>
+    <w:lsdException w:name="Light List Accent 1" w:semiHidden="0" w:uiPriority="61" w:unhideWhenUsed="0"/>
+    <w:lsdException w:name="Light Grid Accent 1" w:semiHidden="0" w:uiPriority="62" w:unhideWhenUsed="0"/>
+    <w:lsdException w:name="Medium Shading 1 Accent 1" w:semiHidden="0" w:uiPriority="63" w:unhideWhenUsed="0"/>
+    <w:lsdException w:name="Medium Shading 2 Accent 1" w:semiHidden="0" w:uiPriority="64" w:unhideWhenUsed="0"/>
+    <w:lsdException w:name="Medium List 1 Accent 1" w:semiHidden="0" w:uiPriority="65" w:unhideWhenUsed="0"/>
+    <w:lsdException w:name="Revision" w:unhideWhenUsed="0"/>
+    <w:lsdException w:name="List Paragraph" w:semiHidden="0" w:uiPriority="34" w:unhideWhenUsed="0" w:qFormat="1"/>
+    <w:lsdException w:name="Quote" w:semiHidden="0" w:uiPriority="29" w:unhideWhenUsed="0" w:qFormat="1"/>
+    <w:lsdException w:name="Intense Quote" w:semiHidden="0" w:uiPriority="30" w:unhideWhenUsed="0" w:qFormat="1"/>
+    <w:lsdException w:name="Medium List 2 Accent 1" w:semiHidden="0" w:uiPriority="66" w:unhideWhenUsed="0"/>
+    <w:lsdException w:name="Medium Grid 1 Accent 1" w:semiHidden="0" w:uiPriority="67" w:unhideWhenUsed="0"/>
+    <w:lsdException w:name="Medium Grid 2 Accent 1" w:semiHidden="0" w:uiPriority="68" w:unhideWhenUsed="0"/>
+    <w:lsdException w:name="Medium Grid 3 Accent 1" w:semiHidden="0" w:uiPriority="69" w:unhideWhenUsed="0"/>
+    <w:lsdException w:name="Dark List Accent 1" w:semiHidden="0" w:uiPriority="70" w:unhideWhenUsed="0"/>
+    <w:lsdException w:name="Colorful Shading Accent 1" w:semiHidden="0" w:uiPriority="71" w:unhideWhenUsed="0"/>
+    <w:lsdException w:name="Colorful List Accent 1" w:semiHidden="0" w:uiPriority="72" w:unhideWhenUsed="0"/>
+    <w:lsdException w:name="Colorful Grid Accent 1" w:semiHidden="0" w:uiPriority="73" w:unhideWhenUsed="0"/>
+    <w:lsdException w:name="Light Shading Accent 2" w:semiHidden="0" w:uiPriority="60" w:unhideWhenUsed="0"/>
+    <w:lsdException w:name="Light List Accent 2" w:semiHidden="0" w:uiPriority="61" w:unhideWhenUsed="0"/>
+    <w:lsdException w:name="Light Grid Accent 2" w:semiHidden="0" w:uiPriority="62" w:unhideWhenUsed="0"/>
+    <w:lsdException w:name="Medium Shading 1 Accent 2" w:semiHidden="0" w:uiPriority="63" w:unhideWhenUsed="0"/>
+    <w:lsdException w:name="Medium Shading 2 Accent 2" w:semiHidden="0" w:uiPriority="64" w:unhideWhenUsed="0"/>
+    <w:lsdException w:name="Medium List 1 Accent 2" w:semiHidden="0" w:uiPriority="65" w:unhideWhenUsed="0"/>
+    <w:lsdException w:name="Medium List 2 Accent 2" w:semiHidden="0" w:uiPriority="66" w:unhideWhenUsed="0"/>
+    <w:lsdException w:name="Medium Grid 1 Accent 2" w:semiHidden="0" w:uiPriority="67" w:unhideWhenUsed="0"/>
+    <w:lsdException w:name="Medium Grid 2 Accent 2" w:semiHidden="0" w:uiPriority="68" w:unhideWhenUsed="0"/>
+    <w:lsdException w:name="Medium Grid 3 Accent 2" w:semiHidden="0" w:uiPriority="69" w:unhideWhenUsed="0"/>
+    <w:lsdException w:name="Dark List Accent 2" w:semiHidden="0" w:uiPriority="70" w:unhideWhenUsed="0"/>
+    <w:lsdException w:name="Colorful Shading Accent 2" w:semiHidden="0" w:uiPriority="71" w:unhideWhenUsed="0"/>
+    <w:lsdException w:name="Colorful List Accent 2" w:semiHidden="0" w:uiPriority="72" w:unhideWhenUsed="0"/>
+    <w:lsdException w:name="Colorful Grid Accent 2" w:semiHidden="0" w:uiPriority="73" w:unhideWhenUsed="0"/>
+    <w:lsdException w:name="Light Shading Accent 3" w:semiHidden="0" w:uiPriority="60" w:unhideWhenUsed="0"/>
+    <w:lsdException w:name="Light List Accent 3" w:semiHidden="0" w:uiPriority="61" w:unhideWhenUsed="0"/>
+    <w:lsdException w:name="Light Grid Accent 3" w:semiHidden="0" w:uiPriority="62" w:unhideWhenUsed="0"/>
+    <w:lsdException w:name="Medium Shading 1 Accent 3" w:semiHidden="0" w:uiPriority="63" w:unhideWhenUsed="0"/>
+    <w:lsdException w:name="Medium Shading 2 Accent 3" w:semiHidden="0" w:uiPriority="64" w:unhideWhenUsed="0"/>
+    <w:lsdException w:name="Medium List 1 Accent 3" w:semiHidden="0" w:uiPriority="65" w:unhideWhenUsed="0"/>
+    <w:lsdException w:name="Medium List 2 Accent 3" w:semiHidden="0" w:uiPriority="66" w:unhideWhenUsed="0"/>
+    <w:lsdException w:name="Medium Grid 1 Accent 3" w:semiHidden="0" w:uiPriority="67" w:unhideWhenUsed="0"/>
+    <w:lsdException w:name="Medium Grid 2 Accent 3" w:semiHidden="0" w:uiPriority="68" w:unhideWhenUsed="0"/>
+    <w:lsdException w:name="Medium Grid 3 Accent 3" w:semiHidden="0" w:uiPriority="69" w:unhideWhenUsed="0"/>
+    <w:lsdException w:name="Dark List Accent 3" w:semiHidden="0" w:uiPriority="70" w:unhideWhenUsed="0"/>
+    <w:lsdException w:name="Colorful Shading Accent 3" w:semiHidden="0" w:uiPriority="71" w:unhideWhenUsed="0"/>
+    <w:lsdException w:name="Colorful List Accent 3" w:semiHidden="0" w:uiPriority="72" w:unhideWhenUsed="0"/>
+    <w:lsdException w:name="Colorful Grid Accent 3" w:semiHidden="0" w:uiPriority="73" w:unhideWhenUsed="0"/>
+    <w:lsdException w:name="Light Shading Accent 4" w:semiHidden="0" w:uiPriority="60" w:unhideWhenUsed="0"/>
+    <w:lsdException w:name="Light List Accent 4" w:semiHidden="0" w:uiPriority="61" w:unhideWhenUsed="0"/>
+    <w:lsdException w:name="Light Grid Accent 4" w:semiHidden="0" w:uiPriority="62" w:unhideWhenUsed="0"/>
+    <w:lsdException w:name="Medium Shading 1 Accent 4" w:semiHidden="0" w:uiPriority="63" w:unhideWhenUsed="0"/>
+    <w:lsdException w:name="Medium Shading 2 Accent 4" w:semiHidden="0" w:uiPriority="64" w:unhideWhenUsed="0"/>
+    <w:lsdException w:name="Medium List 1 Accent 4" w:semiHidden="0" w:uiPriority="65" w:unhideWhenUsed="0"/>
+    <w:lsdException w:name="Medium List 2 Accent 4" w:semiHidden="0" w:uiPriority="66" w:unhideWhenUsed="0"/>
+    <w:lsdException w:name="Medium Grid 1 Accent 4" w:semiHidden="0" w:uiPriority="67" w:unhideWhenUsed="0"/>
+    <w:lsdException w:name="Medium Grid 2 Accent 4" w:semiHidden="0" w:uiPriority="68" w:unhideWhenUsed="0"/>
+    <w:lsdException w:name="Medium Grid 3 Accent 4" w:semiHidden="0" w:uiPriority="69" w:unhideWhenUsed="0"/>
+    <w:lsdException w:name="Dark List Accent 4" w:semiHidden="0" w:uiPriority="70" w:unhideWhenUsed="0"/>
+    <w:lsdException w:name="Colorful Shading Accent 4" w:semiHidden="0" w:uiPriority="71" w:unhideWhenUsed="0"/>
+    <w:lsdException w:name="Colorful List Accent 4" w:semiHidden="0" w:uiPriority="72" w:unhideWhenUsed="0"/>
+    <w:lsdException w:name="Colorful Grid Accent 4" w:semiHidden="0" w:uiPriority="73" w:unhideWhenUsed="0"/>
+    <w:lsdException w:name="Light Shading Accent 5" w:semiHidden="0" w:uiPriority="60" w:unhideWhenUsed="0"/>
+    <w:lsdException w:name="Light List Accent 5" w:semiHidden="0" w:uiPriority="61" w:unhideWhenUsed="0"/>
+    <w:lsdException w:name="Light Grid Accent 5" w:semiHidden="0" w:uiPriority="62" w:unhideWhenUsed="0"/>
+    <w:lsdException w:name="Medium Shading 1 Accent 5" w:semiHidden="0" w:uiPriority="63" w:unhideWhenUsed="0"/>
+    <w:lsdException w:name="Medium Shading 2 Accent 5" w:semiHidden="0" w:uiPriority="64" w:unhideWhenUsed="0"/>
+    <w:lsdException w:name="Medium List 1 Accent 5" w:semiHidden="0" w:uiPriority="65" w:unhideWhenUsed="0"/>
+    <w:lsdException w:name="Medium List 2 Accent 5" w:semiHidden="0" w:uiPriority="66" w:unhideWhenUsed="0"/>
+    <w:lsdException w:name="Medium Grid 1 Accent 5" w:semiHidden="0" w:uiPriority="67" w:unhideWhenUsed="0"/>
+    <w:lsdException w:name="Medium Grid 2 Accent 5" w:semiHidden="0" w:uiPriority="68" w:unhideWhenUsed="0"/>
+    <w:lsdException w:name="Medium Grid 3 Accent 5" w:semiHidden="0" w:uiPriority="69" w:unhideWhenUsed="0"/>
+    <w:lsdException w:name="Dark List Accent 5" w:semiHidden="0" w:uiPriority="70" w:unhideWhenUsed="0"/>
+    <w:lsdException w:name="Colorful Shading Accent 5" w:semiHidden="0" w:uiPriority="71" w:unhideWhenUsed="0"/>
+    <w:lsdException w:name="Colorful List Accent 5" w:semiHidden="0" w:uiPriority="72" w:unhideWhenUsed="0"/>
+    <w:lsdException w:name="Colorful Grid Accent 5" w:semiHidden="0" w:uiPriority="73" w:unhideWhenUsed="0"/>
+    <w:lsdException w:name="Light Shading Accent 6" w:semiHidden="0" w:uiPriority="60" w:unhideWhenUsed="0"/>
+    <w:lsdException w:name="Light List Accent 6" w:semiHidden="0" w:uiPriority="61" w:unhideWhenUsed="0"/>
+    <w:lsdException w:name="Light Grid Accent 6" w:semiHidden="0" w:uiPriority="62" w:unhideWhenUsed="0"/>
+    <w:lsdException w:name="Medium Shading 1 Accent 6" w:semiHidden="0" w:uiPriority="63" w:unhideWhenUsed="0"/>
+    <w:lsdException w:name="Medium Shading 2 Accent 6" w:semiHidden="0" w:uiPriority="64" w:unhideWhenUsed="0"/>
+    <w:lsdException w:name="Medium List 1 Accent 6" w:semiHidden="0" w:uiPriority="65" w:unhideWhenUsed="0"/>
+    <w:lsdException w:name="Medium List 2 Accent 6" w:semiHidden="0" w:uiPriority="66" w:unhideWhenUsed="0"/>
+    <w:lsdException w:name="Medium Grid 1 Accent 6" w:semiHidden="0" w:uiPriority="67" w:unhideWhenUsed="0"/>
+    <w:lsdException w:name="Medium Grid 2 Accent 6" w:semiHidden="0" w:uiPriority="68" w:unhideWhenUsed="0"/>
+    <w:lsdException w:name="Medium Grid 3 Accent 6" w:semiHidden="0" w:uiPriority="69" w:unhideWhenUsed="0"/>
+    <w:lsdException w:name="Dark List Accent 6" w:semiHidden="0" w:uiPriority="70" w:unhideWhenUsed="0"/>
+    <w:lsdException w:name="Colorful Shading Accent 6" w:semiHidden="0" w:uiPriority="71" w:unhideWhenUsed="0"/>
+    <w:lsdException w:name="Colorful List Accent 6" w:semiHidden="0" w:uiPriority="72" w:unhideWhenUsed="0"/>
+    <w:lsdException w:name="Colorful Grid Accent 6" w:semiHidden="0" w:uiPriority="73" w:unhideWhenUsed="0"/>
+    <w:lsdException w:name="Subtle Emphasis" w:semiHidden="0" w:uiPriority="19" w:unhideWhenUsed="0" w:qFormat="1"/>
+    <w:lsdException w:name="Intense Emphasis" w:semiHidden="0" w:uiPriority="21" w:unhideWhenUsed="0" w:qFormat="1"/>
+    <w:lsdException w:name="Subtle Reference" w:semiHidden="0" w:uiPriority="31" w:unhideWhenUsed="0" w:qFormat="1"/>
+    <w:lsdException w:name="Intense Reference" w:semiHidden="0" w:uiPriority="32" w:unhideWhenUsed="0" w:qFormat="1"/>
+    <w:lsdException w:name="Book Title" w:semiHidden="0" w:uiPriority="33" w:unhideWhenUsed="0" w:qFormat="1"/>
+    <w:lsdException w:name="Bibliography" w:uiPriority="37"/>
+    <w:lsdException w:name="TOC Heading" w:uiPriority="39" w:qFormat="1"/>
+  </w:latentStyles>
+  <w:style w:type="paragraph" w:default="1" w:styleId="Normal">
+    <w:name w:val="Normal"/>
+    <w:qFormat/>
+  </w:style>
+  <w:style w:type="character" w:default="1" w:styleId="DefaultParagraphFont">
+    <w:name w:val="Default Paragraph Font"/>
+    <w:uiPriority w:val="1"/>
+    <w:semiHidden/>
+    <w:unhideWhenUsed/>
+  </w:style>
+  <w:style w:type="table" w:default="1" w:styleId="TableNormal">
+    <w:name w:val="Normal Table"/>
+    <w:uiPriority w:val="99"/>
+    <w:semiHidden/>
+    <w:unhideWhenUsed/>
+    <w:tblPr>
+      <w:tblInd w:w="0" w:type="dxa"/>
+      <w:tblCellMar>
+        <w:top w:w="0" w:type="dxa"/>
+        <w:left w:w="108" w:type="dxa"/>
+        <w:bottom w:w="0" w:type="dxa"/>
+        <w:right w:w="108" w:type="dxa"/>
+      </w:tblCellMar>
+    </w:tblPr>
+  </w:style>
+  <w:style w:type="numbering" w:default="1" w:styleId="NoList">
+    <w:name w:val="No List"/>
+    <w:uiPriority w:val="99"/>
+    <w:semiHidden/>
+    <w:unhideWhenUsed/>
+  </w:style>
+</w:styles>
+</file>
+
 <file path=word/theme/theme1.xml><?xml version="1.0" encoding="utf-8"?>
 <a:theme xmlns:a="http://schemas.openxmlformats.org/drawingml/2006/main" name="Office Theme">
   <a:themeElements>
@@ -8611,7 +9227,7 @@
     <b:Tag>Kim</b:Tag>
     <b:SourceType>Report</b:SourceType>
     <b:Guid>{8C1CDBEC-3435-2144-99CF-8C61BE04B5E9}</b:Guid>
-    <b:LCID>2115</b:LCID>
+    <b:LCID>uz-Cyrl-UZ</b:LCID>
     <b:Author>
       <b:Author>
         <b:NameList>
@@ -8630,7 +9246,7 @@
     <b:Tag>Kim1</b:Tag>
     <b:SourceType>Report</b:SourceType>
     <b:Guid>{7370D23C-BCBA-9446-889C-6E2693D62071}</b:Guid>
-    <b:LCID>2115</b:LCID>
+    <b:LCID>uz-Cyrl-UZ</b:LCID>
     <b:Author>
       <b:Author>
         <b:NameList>
@@ -8653,7 +9269,7 @@
     <b:Tag>FIT</b:Tag>
     <b:SourceType>InternetSite</b:SourceType>
     <b:Guid>{0A1DC341-BDE1-0E42-8D19-91D8CEED6969}</b:Guid>
-    <b:LCID>2115</b:LCID>
+    <b:LCID>uz-Cyrl-UZ</b:LCID>
     <b:InternetSiteTitle>FITS Standard Specification</b:InternetSiteTitle>
     <b:URL>http://archive stsci.edu/fits/fits_standard/fits_standard.html</b:URL>
     <b:RefOrder>3</b:RefOrder>
@@ -8662,7 +9278,7 @@
 </file>
 
 <file path=customXml/itemProps1.xml><?xml version="1.0" encoding="utf-8"?>
-<ds:datastoreItem xmlns:ds="http://schemas.openxmlformats.org/officeDocument/2006/customXml" ds:itemID="{D0F11558-7081-D042-8E06-2310D4877370}">
+<ds:datastoreItem xmlns:ds="http://schemas.openxmlformats.org/officeDocument/2006/customXml" ds:itemID="{9585F75E-062E-9740-81A3-5C9B6FE36BC0}">
   <ds:schemaRefs>
     <ds:schemaRef ds:uri="http://schemas.openxmlformats.org/officeDocument/2006/bibliography"/>
   </ds:schemaRefs>

</xml_diff>